<commit_message>
[minor] draft artikel awal
</commit_message>
<xml_diff>
--- a/docs/Penulisan.docx
+++ b/docs/Penulisan.docx
@@ -304,7 +304,7 @@
                     </a:ln>
                     <a:extLst>
                       <a:ext uri="{53640926-AAD7-44d8-BBD7-CCE9431645EC}">
-                        <a14:shadowObscured xmlns:a14="http://schemas.microsoft.com/office/drawing/2010/main" xmlns:w="http://schemas.openxmlformats.org/wordprocessingml/2006/main" xmlns:w10="urn:schemas-microsoft-com:office:word" xmlns:v="urn:schemas-microsoft-com:vml" xmlns:o="urn:schemas-microsoft-com:office:office" xmlns:mv="urn:schemas-microsoft-com:mac:vml" xmlns:mo="http://schemas.microsoft.com/office/mac/office/2008/main" xmlns=""/>
+                        <a14:shadowObscured xmlns="" xmlns:mo="http://schemas.microsoft.com/office/mac/office/2008/main" xmlns:mv="urn:schemas-microsoft-com:mac:vml" xmlns:o="urn:schemas-microsoft-com:office:office" xmlns:v="urn:schemas-microsoft-com:vml" xmlns:w10="urn:schemas-microsoft-com:office:word" xmlns:w="http://schemas.openxmlformats.org/wordprocessingml/2006/main" xmlns:a14="http://schemas.microsoft.com/office/drawing/2010/main"/>
                       </a:ext>
                     </a:extLst>
                   </pic:spPr>
@@ -9657,7 +9657,10 @@
         <w:t xml:space="preserve"> (Object Relational Mapping) adalah salah satu fitur di dalam laravel  yang  digunakan untuk mengelola data pada database yang dipetakan dalam sebuah objek. Eloquent ORM menyediakan fungsi pengelola active record berupa fungsi query yang telah disederha</w:t>
       </w:r>
       <w:r>
-        <w:t>nakan</w:t>
+        <w:t>naka</w:t>
+      </w:r>
+      <w:r>
+        <w:t>n.</w:t>
       </w:r>
     </w:p>
     <w:p>
@@ -14053,6 +14056,20 @@
         <w:t>Analisa Data Geografis</w:t>
       </w:r>
     </w:p>
+    <w:p>
+      <w:r>
+        <w:t xml:space="preserve">Bagian ini menjelaskan tentang analisis data </w:t>
+      </w:r>
+      <w:r>
+        <w:t xml:space="preserve">geografis </w:t>
+      </w:r>
+      <w:r>
+        <w:t>yang digunakan dalam perhitungan menggunakan metode K-Means Clustering</w:t>
+      </w:r>
+      <w:r>
+        <w:t>.</w:t>
+      </w:r>
+    </w:p>
     <w:tbl>
       <w:tblPr>
         <w:tblStyle w:val="TableGrid"/>
@@ -15276,6 +15293,7 @@
               <w:ind w:firstLine="0"/>
             </w:pPr>
             <w:r>
+              <w:lastRenderedPageBreak/>
               <w:t>12</w:t>
             </w:r>
           </w:p>
@@ -15482,7 +15500,6 @@
               <w:ind w:firstLine="0"/>
             </w:pPr>
             <w:r>
-              <w:lastRenderedPageBreak/>
               <w:t>14</w:t>
             </w:r>
           </w:p>
@@ -17190,6 +17207,7 @@
               <w:ind w:firstLine="0"/>
             </w:pPr>
             <w:r>
+              <w:lastRenderedPageBreak/>
               <w:t>Parameter</w:t>
             </w:r>
           </w:p>
@@ -17278,7 +17296,6 @@
               <w:ind w:firstLine="0"/>
             </w:pPr>
             <w:r>
-              <w:lastRenderedPageBreak/>
               <w:t>Jenis Tanah</w:t>
             </w:r>
           </w:p>
@@ -17592,6 +17609,59 @@
       <w:pPr>
         <w:pStyle w:val="Heading2"/>
       </w:pPr>
+      <w:r>
+        <w:t>Analisa Metode</w:t>
+      </w:r>
+    </w:p>
+    <w:p>
+      <w:pPr>
+        <w:pStyle w:val="Heading3"/>
+      </w:pPr>
+      <w:r>
+        <w:t>Analisa Metode K-Means</w:t>
+      </w:r>
+    </w:p>
+    <w:p>
+      <w:r>
+        <w:t>Bagian ini menjelaskan tentang analisis data wilayah terdampak tanah longsor dan geografis dalam perhitungan menggunakan metode K-Means Clustering:</w:t>
+      </w:r>
+    </w:p>
+    <w:p>
+      <w:pPr>
+        <w:ind w:firstLine="0"/>
+      </w:pPr>
+    </w:p>
+    <w:p>
+      <w:pPr>
+        <w:pStyle w:val="Heading3"/>
+      </w:pPr>
+      <w:r>
+        <w:t>Analisa Metode Pearson</w:t>
+      </w:r>
+      <w:r>
+        <w:t>'s Correlation Coefficient</w:t>
+      </w:r>
+    </w:p>
+    <w:p>
+      <w:r>
+        <w:t>Bagian ini menjelaskan tentang analisis korelasi terhadap data wilayah terdampak tanah longsor dan geografis dalam mengukur tingkat korelasi antar kedua data tersebut menggunakan metode Pearson</w:t>
+      </w:r>
+      <w:r>
+        <w:t>'s Correlation Coefficient</w:t>
+      </w:r>
+      <w:r>
+        <w:t>:</w:t>
+      </w:r>
+    </w:p>
+    <w:p>
+      <w:pPr>
+        <w:ind w:firstLine="0"/>
+      </w:pPr>
+    </w:p>
+    <w:p>
+      <w:pPr>
+        <w:pStyle w:val="Heading2"/>
+      </w:pPr>
       <w:bookmarkStart w:id="32" w:name="_Toc38622799"/>
       <w:r>
         <w:t>Analisa Kebutuhan</w:t>
@@ -17600,7 +17670,11 @@
     </w:p>
     <w:p>
       <w:r>
-        <w:t>Sistem yang dibangun berupa klasterisasi wilayah tanah longsor berdasarkan dampak wilayah untuk wilayah kabupaten dan kota di Provinsi Jawa Timur menggunakan metode K-Means. Dalam membantu BPBD Jawa Timur untuk mengelompokan data wilayah yang terdampak dan mengukur keterkaitan dampak wilayah dan geografis di wilayah kabupaten dan kota di Provinsi Jawa Timur, maka perlu dibuat sistem pengelompokan wilayah dan korelasi berdasarkan parameter dampak wilayah dan geografis.</w:t>
+        <w:t xml:space="preserve">Sistem yang dibangun berupa klasterisasi wilayah tanah longsor berdasarkan dampak wilayah untuk wilayah kabupaten dan kota di Provinsi Jawa Timur menggunakan metode K-Means. Dalam membantu BPBD Jawa Timur untuk mengelompokan data wilayah yang terdampak dan mengukur keterkaitan dampak wilayah dan geografis di wilayah kabupaten dan kota di Provinsi Jawa Timur, maka </w:t>
+      </w:r>
+      <w:r>
+        <w:lastRenderedPageBreak/>
+        <w:t>perlu dibuat sistem pengelompokan wilayah dan korelasi berdasarkan parameter dampak wilayah dan geografis.</w:t>
       </w:r>
     </w:p>
     <w:p>
@@ -17704,7 +17778,6 @@
       </w:pPr>
       <w:bookmarkStart w:id="34" w:name="_Toc38622801"/>
       <w:r>
-        <w:lastRenderedPageBreak/>
         <w:t xml:space="preserve">Kebutuhan </w:t>
       </w:r>
       <w:r>
@@ -17849,6 +17922,7 @@
         <w:pStyle w:val="Heading2"/>
       </w:pPr>
       <w:r>
+        <w:lastRenderedPageBreak/>
         <w:t>Deskripsi Umum Sistem</w:t>
       </w:r>
     </w:p>
@@ -17947,6 +18021,19 @@
       <w:pPr>
         <w:pStyle w:val="ListParagraph"/>
         <w:numPr>
+          <w:ilvl w:val="0"/>
+          <w:numId w:val="19"/>
+        </w:numPr>
+        <w:ind w:left="1701" w:hanging="567"/>
+      </w:pPr>
+      <w:r>
+        <w:t>Melakukan korelasi data</w:t>
+      </w:r>
+    </w:p>
+    <w:p>
+      <w:pPr>
+        <w:pStyle w:val="ListParagraph"/>
+        <w:numPr>
           <w:ilvl w:val="7"/>
           <w:numId w:val="5"/>
         </w:numPr>
@@ -17966,7 +18053,6 @@
         <w:ind w:left="1701" w:hanging="567"/>
       </w:pPr>
       <w:r>
-        <w:lastRenderedPageBreak/>
         <w:t>Melihat informasi hasil clustering</w:t>
       </w:r>
     </w:p>
@@ -18106,6 +18192,7 @@
         <w:rPr>
           <w:noProof/>
         </w:rPr>
+        <w:lastRenderedPageBreak/>
         <w:drawing>
           <wp:inline distT="0" distB="0" distL="0" distR="0" wp14:anchorId="3BDECF7A" wp14:editId="10F522AE">
             <wp:extent cx="4184914" cy="3971925"/>
@@ -18310,7 +18397,11 @@
               <w:ind w:firstLine="0"/>
             </w:pPr>
             <w:r>
-              <w:t xml:space="preserve">Guest user memiliki hak akses sebagai pengguna biasa yang dapat melihat hasil pengelompokan data dalam bentuk chart. Hak akses tersebut dapat dilakukan tanpa proses </w:t>
+              <w:t xml:space="preserve">Guest user memiliki hak akses sebagai pengguna biasa yang dapat melihat hasil pengelompokan data dalam </w:t>
+            </w:r>
+            <w:r>
+              <w:lastRenderedPageBreak/>
+              <w:t xml:space="preserve">bentuk chart. Hak akses tersebut dapat dilakukan tanpa proses </w:t>
             </w:r>
             <w:r>
               <w:rPr>
@@ -18602,7 +18693,6 @@
               <w:ind w:firstLine="0"/>
             </w:pPr>
             <w:r>
-              <w:lastRenderedPageBreak/>
               <w:t>5</w:t>
             </w:r>
           </w:p>
@@ -18798,6 +18888,7 @@
               <w:ind w:firstLine="0"/>
             </w:pPr>
             <w:r>
+              <w:lastRenderedPageBreak/>
               <w:t>9</w:t>
             </w:r>
           </w:p>
@@ -19222,7 +19313,6 @@
               </w:numPr>
             </w:pPr>
             <w:r>
-              <w:lastRenderedPageBreak/>
               <w:t>Aktor membuka halaman login</w:t>
             </w:r>
           </w:p>
@@ -19423,6 +19513,7 @@
                 <w:b/>
                 <w:bCs/>
               </w:rPr>
+              <w:lastRenderedPageBreak/>
               <w:t>Overview</w:t>
             </w:r>
           </w:p>
@@ -19811,7 +19902,6 @@
               <w:ind w:left="0" w:firstLine="0"/>
             </w:pPr>
             <w:r>
-              <w:lastRenderedPageBreak/>
               <w:t>Title</w:t>
             </w:r>
           </w:p>
@@ -20068,6 +20158,7 @@
               </w:numPr>
             </w:pPr>
             <w:r>
+              <w:lastRenderedPageBreak/>
               <w:t>Data berubah pada database sistem</w:t>
             </w:r>
           </w:p>
@@ -20443,7 +20534,6 @@
         </w:numPr>
       </w:pPr>
       <w:r>
-        <w:lastRenderedPageBreak/>
         <w:t>UCS – Mengimpor data disaster</w:t>
       </w:r>
     </w:p>
@@ -20689,6 +20779,7 @@
               </w:numPr>
             </w:pPr>
             <w:r>
+              <w:lastRenderedPageBreak/>
               <w:t>Jika valid, sistem akan menambahkan otomatis menambahkan ke dalam database</w:t>
             </w:r>
           </w:p>
@@ -20715,6 +20806,7 @@
                 <w:b/>
                 <w:bCs/>
               </w:rPr>
+              <w:lastRenderedPageBreak/>
               <w:t>Post Condition</w:t>
             </w:r>
           </w:p>
@@ -21092,7 +21184,6 @@
               </w:numPr>
             </w:pPr>
             <w:r>
-              <w:lastRenderedPageBreak/>
               <w:t>Sistem akan menampilkan pesan error</w:t>
             </w:r>
           </w:p>
@@ -21335,6 +21426,7 @@
               </w:numPr>
             </w:pPr>
             <w:r>
+              <w:lastRenderedPageBreak/>
               <w:t>Aktor meng klik button edit</w:t>
             </w:r>
           </w:p>
@@ -21409,6 +21501,7 @@
                 <w:b/>
                 <w:bCs/>
               </w:rPr>
+              <w:lastRenderedPageBreak/>
               <w:t>Post Condition</w:t>
             </w:r>
           </w:p>
@@ -21731,7 +21824,6 @@
               </w:numPr>
             </w:pPr>
             <w:r>
-              <w:lastRenderedPageBreak/>
               <w:t>Sistem menampilkan halaman modal delete</w:t>
             </w:r>
           </w:p>
@@ -21770,7 +21862,6 @@
                 <w:b/>
                 <w:bCs/>
               </w:rPr>
-              <w:lastRenderedPageBreak/>
               <w:t>Post Condition</w:t>
             </w:r>
           </w:p>
@@ -21989,6 +22080,7 @@
                 <w:b/>
                 <w:bCs/>
               </w:rPr>
+              <w:lastRenderedPageBreak/>
               <w:t>Basic Flow</w:t>
             </w:r>
           </w:p>
@@ -22386,7 +22478,6 @@
                 <w:b/>
                 <w:bCs/>
               </w:rPr>
-              <w:lastRenderedPageBreak/>
               <w:t>Post Condition</w:t>
             </w:r>
           </w:p>
@@ -22737,7 +22828,13 @@
         <w:t xml:space="preserve"> </w:t>
       </w:r>
       <w:r>
-        <w:t xml:space="preserve">Beriku </w:t>
+        <w:t>Beriku</w:t>
+      </w:r>
+      <w:r>
+        <w:t>t</w:t>
+      </w:r>
+      <w:r>
+        <w:t xml:space="preserve"> </w:t>
       </w:r>
       <w:r>
         <w:t>ERD dari sistem informa</w:t>
@@ -22749,7 +22846,10 @@
         <w:t xml:space="preserve">pemetaan wilayah </w:t>
       </w:r>
       <w:r>
-        <w:t>tanah longsor.</w:t>
+        <w:t>tanah longsor</w:t>
+      </w:r>
+      <w:r>
+        <w:t>:</w:t>
       </w:r>
     </w:p>
     <w:p/>
@@ -22758,39 +22858,39 @@
         <w:pStyle w:val="Heading2"/>
       </w:pPr>
       <w:r>
+        <w:t>Wireframe</w:t>
+      </w:r>
+    </w:p>
+    <w:p>
+      <w:pPr>
+        <w:pStyle w:val="Heading3"/>
+      </w:pPr>
+      <w:r>
+        <w:t>Wireframe Dashboard Admin</w:t>
+      </w:r>
+    </w:p>
+    <w:p>
+      <w:r>
+        <w:t xml:space="preserve">Halaman ini adalah desain tampilan halaman awal admin pada aplikasi sistem klasterisasi. Dalam halaman ini akan menampilkan </w:t>
+      </w:r>
+      <w:r>
+        <w:t>grafik hasil klustering, perangkingan cluster paling terdampak, dan jumlah data pada sistem. Berikut desain wireframe halaman dashboard admin:</w:t>
+      </w:r>
+    </w:p>
+    <w:p>
+      <w:pPr>
+        <w:ind w:firstLine="0"/>
+      </w:pPr>
+      <w:r>
+        <w:rPr>
+          <w:noProof/>
+        </w:rPr>
         <w:lastRenderedPageBreak/>
-        <w:t>Wireframe</w:t>
-      </w:r>
-    </w:p>
-    <w:p>
-      <w:pPr>
-        <w:pStyle w:val="Heading3"/>
-      </w:pPr>
-      <w:r>
-        <w:t>Wireframe Dashboard Admin</w:t>
-      </w:r>
-    </w:p>
-    <w:p>
-      <w:r>
-        <w:t xml:space="preserve">Halaman ini adalah desain tampilan halaman awal admin pada aplikasi sistem klasterisasi. Dalam halaman ini akan menampilkan </w:t>
-      </w:r>
-      <w:r>
-        <w:t>grafik hasil klustering, perangkingan cluster paling terdampak, dan jumlah data pada sistem. Berikut desain wireframe halaman dashboard admin:</w:t>
-      </w:r>
-    </w:p>
-    <w:p>
-      <w:pPr>
-        <w:ind w:firstLine="0"/>
-      </w:pPr>
-      <w:r>
-        <w:rPr>
-          <w:noProof/>
-        </w:rPr>
         <w:drawing>
-          <wp:inline distT="0" distB="0" distL="0" distR="0" wp14:anchorId="36D79B9A" wp14:editId="03214074">
+          <wp:inline distT="0" distB="0" distL="0" distR="0" wp14:anchorId="3A44715B" wp14:editId="6AE9BA47">
             <wp:extent cx="5040630" cy="3503930"/>
             <wp:effectExtent l="0" t="0" r="7620" b="1270"/>
-            <wp:docPr id="7" name="Picture 7"/>
+            <wp:docPr id="2" name="Picture 2"/>
             <wp:cNvGraphicFramePr>
               <a:graphicFrameLocks xmlns:a="http://schemas.openxmlformats.org/drawingml/2006/main" noChangeAspect="1"/>
             </wp:cNvGraphicFramePr>
@@ -22798,7 +22898,7 @@
               <a:graphicData uri="http://schemas.openxmlformats.org/drawingml/2006/picture">
                 <pic:pic xmlns:pic="http://schemas.openxmlformats.org/drawingml/2006/picture">
                   <pic:nvPicPr>
-                    <pic:cNvPr id="7" name="b6bad7981d8a44779383a72d5bc13b1a.png"/>
+                    <pic:cNvPr id="2" name="dashboard.png"/>
                     <pic:cNvPicPr/>
                   </pic:nvPicPr>
                   <pic:blipFill>
@@ -22830,10 +22930,19 @@
       <w:r>
         <w:t>Wireframe Kelola Data</w:t>
       </w:r>
-    </w:p>
-    <w:p>
-      <w:r>
-        <w:t xml:space="preserve">Halaman ini adalah desain tampilan kelola data pada aplikasi sistem klasterisasi. Dalam halaman ini akan menampilkan data yang tersimpan, tombol export &amp; import serta fitur umum </w:t>
+      <w:r>
+        <w:t xml:space="preserve"> Wilayah Terdampak Tanah Longsor</w:t>
+      </w:r>
+    </w:p>
+    <w:p>
+      <w:r>
+        <w:t xml:space="preserve">Halaman ini adalah desain tampilan kelola data </w:t>
+      </w:r>
+      <w:r>
+        <w:t xml:space="preserve">wilayah terdampak tanah longsor </w:t>
+      </w:r>
+      <w:r>
+        <w:t xml:space="preserve">pada aplikasi sistem klasterisasi. Dalam halaman ini akan menampilkan data yang tersimpan, tombol export &amp; import serta fitur umum </w:t>
       </w:r>
       <w:r>
         <w:rPr>
@@ -22854,7 +22963,6 @@
         <w:rPr>
           <w:noProof/>
         </w:rPr>
-        <w:lastRenderedPageBreak/>
         <w:drawing>
           <wp:inline distT="0" distB="0" distL="0" distR="0" wp14:anchorId="4D8FE728" wp14:editId="1E622742">
             <wp:extent cx="5040630" cy="3503930"/>
@@ -22897,33 +23005,30 @@
         <w:pStyle w:val="Heading3"/>
       </w:pPr>
       <w:r>
-        <w:t>Wireframe Kmeans</w:t>
-      </w:r>
-    </w:p>
-    <w:p>
-      <w:bookmarkStart w:id="36" w:name="_Hlk41648704"/>
-      <w:r>
-        <w:t xml:space="preserve">Halaman ini adalah desain tampilan halaman </w:t>
-      </w:r>
-      <w:r>
-        <w:t>pemrosesan klasterisasi menggunakan kmeans</w:t>
-      </w:r>
-      <w:r>
-        <w:t xml:space="preserve"> pada aplikasi sistem klasterisasi. Dalam halaman ini akan menampilkan </w:t>
-      </w:r>
-      <w:r>
-        <w:t>inisialisasi kluster awal, hasil uji validitas kluster dan detail perubahan kluster</w:t>
-      </w:r>
-      <w:r>
-        <w:t xml:space="preserve">. Berikut desain wireframe halaman </w:t>
-      </w:r>
-      <w:r>
-        <w:t>kmeans</w:t>
-      </w:r>
-      <w:r>
-        <w:t>:</w:t>
-      </w:r>
-      <w:bookmarkEnd w:id="36"/>
+        <w:lastRenderedPageBreak/>
+        <w:t>Wireframe Kelola Data Geografi</w:t>
+      </w:r>
+    </w:p>
+    <w:p>
+      <w:r>
+        <w:t xml:space="preserve">Halaman ini adalah desain tampilan kelola data </w:t>
+      </w:r>
+      <w:r>
+        <w:t>geografi</w:t>
+      </w:r>
+      <w:r>
+        <w:t xml:space="preserve"> pada aplikasi sistem klasterisasi. Dalam halaman ini akan menampilkan data yang tersimpan, tombol export &amp; import serta fitur umum </w:t>
+      </w:r>
+      <w:r>
+        <w:rPr>
+          <w:i/>
+          <w:iCs/>
+        </w:rPr>
+        <w:t>(Create,Read,Update &amp; Delete)</w:t>
+      </w:r>
+      <w:r>
+        <w:t>. Berikut desain wireframe halaman kelola data:</w:t>
+      </w:r>
     </w:p>
     <w:p>
       <w:pPr>
@@ -22934,10 +23039,10 @@
           <w:noProof/>
         </w:rPr>
         <w:drawing>
-          <wp:inline distT="0" distB="0" distL="0" distR="0" wp14:anchorId="473D3648" wp14:editId="32C788EB">
+          <wp:inline distT="0" distB="0" distL="0" distR="0" wp14:anchorId="0B1B4386" wp14:editId="42F7B7C9">
             <wp:extent cx="5040630" cy="3503930"/>
             <wp:effectExtent l="0" t="0" r="7620" b="1270"/>
-            <wp:docPr id="4" name="Picture 4"/>
+            <wp:docPr id="11" name="Picture 11"/>
             <wp:cNvGraphicFramePr>
               <a:graphicFrameLocks xmlns:a="http://schemas.openxmlformats.org/drawingml/2006/main" noChangeAspect="1"/>
             </wp:cNvGraphicFramePr>
@@ -22945,7 +23050,7 @@
               <a:graphicData uri="http://schemas.openxmlformats.org/drawingml/2006/picture">
                 <pic:pic xmlns:pic="http://schemas.openxmlformats.org/drawingml/2006/picture">
                   <pic:nvPicPr>
-                    <pic:cNvPr id="4" name="Kmeans.png"/>
+                    <pic:cNvPr id="11" name="managegeo.png"/>
                     <pic:cNvPicPr/>
                   </pic:nvPicPr>
                   <pic:blipFill>
@@ -22975,7 +23080,91 @@
         <w:pStyle w:val="Heading3"/>
       </w:pPr>
       <w:r>
+        <w:t>Wireframe K</w:t>
+      </w:r>
+      <w:r>
+        <w:t>-</w:t>
+      </w:r>
+      <w:r>
+        <w:t>means</w:t>
+      </w:r>
+    </w:p>
+    <w:p>
+      <w:bookmarkStart w:id="36" w:name="_Hlk41648704"/>
+      <w:r>
+        <w:t xml:space="preserve">Halaman ini adalah desain tampilan halaman </w:t>
+      </w:r>
+      <w:r>
+        <w:t>pemrosesan klasterisasi menggunakan kmeans</w:t>
+      </w:r>
+      <w:r>
+        <w:t xml:space="preserve"> pada aplikasi sistem klasterisasi. Dalam halaman ini akan menampilkan </w:t>
+      </w:r>
+      <w:r>
+        <w:t>inisialisasi kluster awal, hasil uji validitas kluster dan detail perubahan kluster</w:t>
+      </w:r>
+      <w:r>
+        <w:t xml:space="preserve">. Berikut desain wireframe halaman </w:t>
+      </w:r>
+      <w:r>
+        <w:t>kmeans</w:t>
+      </w:r>
+      <w:r>
+        <w:t>:</w:t>
+      </w:r>
+      <w:bookmarkEnd w:id="36"/>
+    </w:p>
+    <w:p>
+      <w:pPr>
+        <w:ind w:firstLine="0"/>
+      </w:pPr>
+      <w:r>
+        <w:rPr>
+          <w:noProof/>
+        </w:rPr>
         <w:lastRenderedPageBreak/>
+        <w:drawing>
+          <wp:inline distT="0" distB="0" distL="0" distR="0" wp14:anchorId="473D3648" wp14:editId="32C788EB">
+            <wp:extent cx="5040630" cy="3503930"/>
+            <wp:effectExtent l="0" t="0" r="7620" b="1270"/>
+            <wp:docPr id="4" name="Picture 4"/>
+            <wp:cNvGraphicFramePr>
+              <a:graphicFrameLocks xmlns:a="http://schemas.openxmlformats.org/drawingml/2006/main" noChangeAspect="1"/>
+            </wp:cNvGraphicFramePr>
+            <a:graphic xmlns:a="http://schemas.openxmlformats.org/drawingml/2006/main">
+              <a:graphicData uri="http://schemas.openxmlformats.org/drawingml/2006/picture">
+                <pic:pic xmlns:pic="http://schemas.openxmlformats.org/drawingml/2006/picture">
+                  <pic:nvPicPr>
+                    <pic:cNvPr id="4" name="Kmeans.png"/>
+                    <pic:cNvPicPr/>
+                  </pic:nvPicPr>
+                  <pic:blipFill>
+                    <a:blip r:embed="rId37"/>
+                    <a:stretch>
+                      <a:fillRect/>
+                    </a:stretch>
+                  </pic:blipFill>
+                  <pic:spPr>
+                    <a:xfrm>
+                      <a:off x="0" y="0"/>
+                      <a:ext cx="5040630" cy="3503930"/>
+                    </a:xfrm>
+                    <a:prstGeom prst="rect">
+                      <a:avLst/>
+                    </a:prstGeom>
+                  </pic:spPr>
+                </pic:pic>
+              </a:graphicData>
+            </a:graphic>
+          </wp:inline>
+        </w:drawing>
+      </w:r>
+    </w:p>
+    <w:p>
+      <w:pPr>
+        <w:pStyle w:val="Heading3"/>
+      </w:pPr>
+      <w:r>
         <w:t>Wireframe Korelasi</w:t>
       </w:r>
     </w:p>
@@ -23026,16 +23215,12 @@
         <w:pStyle w:val="Heading2"/>
       </w:pPr>
       <w:r>
-        <w:t>Implementasi Metode K-</w:t>
-      </w:r>
-      <w:r>
-        <w:t>M</w:t>
-      </w:r>
-      <w:r>
-        <w:t>eans</w:t>
-      </w:r>
-    </w:p>
-    <w:p/>
+        <w:t>Implementasi</w:t>
+      </w:r>
+      <w:r>
+        <w:t xml:space="preserve"> Metode</w:t>
+      </w:r>
+    </w:p>
     <w:p>
       <w:pPr>
         <w:pStyle w:val="ListParagraph"/>
@@ -23052,15 +23237,335 @@
     <w:p>
       <w:pPr>
         <w:pStyle w:val="ListParagraph"/>
-        <w:ind w:firstLine="0"/>
+        <w:ind w:left="0"/>
       </w:pPr>
       <w:r>
         <w:t>Pada fungsi ini merupakan fungsi untuk</w:t>
       </w:r>
-    </w:p>
-    <w:p>
-      <w:pPr>
-        <w:pStyle w:val="ListParagraph"/>
+      <w:r>
+        <w:t xml:space="preserve"> membuat cluster dimana di dalam ini akan ditentukan centroid awal dari cluster awal yang terbentuk. Berikut ini merupakan tampilan code dari fungsi tersebut:</w:t>
+      </w:r>
+    </w:p>
+    <w:tbl>
+      <w:tblPr>
+        <w:tblStyle w:val="TableGrid"/>
+        <w:tblW w:w="0" w:type="auto"/>
+        <w:tblLook w:val="04A0" w:firstRow="1" w:lastRow="0" w:firstColumn="1" w:lastColumn="0" w:noHBand="0" w:noVBand="1"/>
+      </w:tblPr>
+      <w:tblGrid>
+        <w:gridCol w:w="7928"/>
+      </w:tblGrid>
+      <w:tr>
+        <w:tc>
+          <w:tcPr>
+            <w:tcW w:w="7928" w:type="dxa"/>
+          </w:tcPr>
+          <w:p>
+            <w:pPr>
+              <w:ind w:firstLine="0"/>
+              <w:rPr>
+                <w:rFonts w:ascii="Courier New" w:hAnsi="Courier New" w:cs="Courier New"/>
+                <w:sz w:val="20"/>
+                <w:szCs w:val="20"/>
+              </w:rPr>
+            </w:pPr>
+            <w:r>
+              <w:rPr>
+                <w:rFonts w:ascii="Courier New" w:hAnsi="Courier New" w:cs="Courier New"/>
+                <w:sz w:val="20"/>
+                <w:szCs w:val="20"/>
+              </w:rPr>
+              <w:t>public function earlyCentroid($data,$cluster){</w:t>
+            </w:r>
+          </w:p>
+          <w:p>
+            <w:pPr>
+              <w:ind w:firstLine="0"/>
+              <w:rPr>
+                <w:rFonts w:ascii="Courier New" w:hAnsi="Courier New" w:cs="Courier New"/>
+                <w:sz w:val="20"/>
+                <w:szCs w:val="20"/>
+              </w:rPr>
+            </w:pPr>
+            <w:r>
+              <w:rPr>
+                <w:rFonts w:ascii="Courier New" w:hAnsi="Courier New" w:cs="Courier New"/>
+                <w:sz w:val="20"/>
+                <w:szCs w:val="20"/>
+              </w:rPr>
+              <w:t xml:space="preserve">        //dd($data);</w:t>
+            </w:r>
+          </w:p>
+          <w:p>
+            <w:pPr>
+              <w:ind w:firstLine="0"/>
+              <w:rPr>
+                <w:rFonts w:ascii="Courier New" w:hAnsi="Courier New" w:cs="Courier New"/>
+                <w:sz w:val="20"/>
+                <w:szCs w:val="20"/>
+              </w:rPr>
+            </w:pPr>
+            <w:r>
+              <w:rPr>
+                <w:rFonts w:ascii="Courier New" w:hAnsi="Courier New" w:cs="Courier New"/>
+                <w:sz w:val="20"/>
+                <w:szCs w:val="20"/>
+              </w:rPr>
+              <w:t xml:space="preserve">        $randCentroid = [];</w:t>
+            </w:r>
+          </w:p>
+          <w:p>
+            <w:pPr>
+              <w:ind w:firstLine="0"/>
+              <w:rPr>
+                <w:rFonts w:ascii="Courier New" w:hAnsi="Courier New" w:cs="Courier New"/>
+                <w:sz w:val="20"/>
+                <w:szCs w:val="20"/>
+              </w:rPr>
+            </w:pPr>
+            <w:r>
+              <w:rPr>
+                <w:rFonts w:ascii="Courier New" w:hAnsi="Courier New" w:cs="Courier New"/>
+                <w:sz w:val="20"/>
+                <w:szCs w:val="20"/>
+              </w:rPr>
+              <w:t xml:space="preserve">        for ($i=0; $i &lt; $cluster; $i++) { </w:t>
+            </w:r>
+          </w:p>
+          <w:p>
+            <w:pPr>
+              <w:ind w:firstLine="0"/>
+              <w:rPr>
+                <w:rFonts w:ascii="Courier New" w:hAnsi="Courier New" w:cs="Courier New"/>
+                <w:sz w:val="20"/>
+                <w:szCs w:val="20"/>
+              </w:rPr>
+            </w:pPr>
+            <w:r>
+              <w:rPr>
+                <w:rFonts w:ascii="Courier New" w:hAnsi="Courier New" w:cs="Courier New"/>
+                <w:sz w:val="20"/>
+                <w:szCs w:val="20"/>
+              </w:rPr>
+              <w:t xml:space="preserve">            # code...</w:t>
+            </w:r>
+          </w:p>
+          <w:p>
+            <w:pPr>
+              <w:ind w:firstLine="0"/>
+              <w:rPr>
+                <w:rFonts w:ascii="Courier New" w:hAnsi="Courier New" w:cs="Courier New"/>
+                <w:sz w:val="20"/>
+                <w:szCs w:val="20"/>
+              </w:rPr>
+            </w:pPr>
+            <w:r>
+              <w:rPr>
+                <w:rFonts w:ascii="Courier New" w:hAnsi="Courier New" w:cs="Courier New"/>
+                <w:sz w:val="20"/>
+                <w:szCs w:val="20"/>
+              </w:rPr>
+              <w:t xml:space="preserve">            $temp=[2,12,23];</w:t>
+            </w:r>
+          </w:p>
+          <w:p>
+            <w:pPr>
+              <w:ind w:firstLine="0"/>
+              <w:rPr>
+                <w:rFonts w:ascii="Courier New" w:hAnsi="Courier New" w:cs="Courier New"/>
+                <w:sz w:val="20"/>
+                <w:szCs w:val="20"/>
+              </w:rPr>
+            </w:pPr>
+            <w:r>
+              <w:rPr>
+                <w:rFonts w:ascii="Courier New" w:hAnsi="Courier New" w:cs="Courier New"/>
+                <w:sz w:val="20"/>
+                <w:szCs w:val="20"/>
+              </w:rPr>
+              <w:t xml:space="preserve">            while(in_array($randCentroid, [$temp])){</w:t>
+            </w:r>
+          </w:p>
+          <w:p>
+            <w:pPr>
+              <w:ind w:firstLine="0"/>
+              <w:rPr>
+                <w:rFonts w:ascii="Courier New" w:hAnsi="Courier New" w:cs="Courier New"/>
+                <w:sz w:val="20"/>
+                <w:szCs w:val="20"/>
+              </w:rPr>
+            </w:pPr>
+            <w:r>
+              <w:rPr>
+                <w:rFonts w:ascii="Courier New" w:hAnsi="Courier New" w:cs="Courier New"/>
+                <w:sz w:val="20"/>
+                <w:szCs w:val="20"/>
+              </w:rPr>
+              <w:t xml:space="preserve">                $temp=rand(0,(count($data)-1));</w:t>
+            </w:r>
+          </w:p>
+          <w:p>
+            <w:pPr>
+              <w:ind w:firstLine="0"/>
+              <w:rPr>
+                <w:rFonts w:ascii="Courier New" w:hAnsi="Courier New" w:cs="Courier New"/>
+                <w:sz w:val="20"/>
+                <w:szCs w:val="20"/>
+              </w:rPr>
+            </w:pPr>
+            <w:r>
+              <w:rPr>
+                <w:rFonts w:ascii="Courier New" w:hAnsi="Courier New" w:cs="Courier New"/>
+                <w:sz w:val="20"/>
+                <w:szCs w:val="20"/>
+              </w:rPr>
+              <w:t xml:space="preserve">            }                        </w:t>
+            </w:r>
+          </w:p>
+          <w:p>
+            <w:pPr>
+              <w:ind w:firstLine="0"/>
+              <w:rPr>
+                <w:rFonts w:ascii="Courier New" w:hAnsi="Courier New" w:cs="Courier New"/>
+                <w:sz w:val="20"/>
+                <w:szCs w:val="20"/>
+              </w:rPr>
+            </w:pPr>
+            <w:r>
+              <w:rPr>
+                <w:rFonts w:ascii="Courier New" w:hAnsi="Courier New" w:cs="Courier New"/>
+                <w:sz w:val="20"/>
+                <w:szCs w:val="20"/>
+              </w:rPr>
+              <w:t xml:space="preserve">            $centroid[0][] = [</w:t>
+            </w:r>
+          </w:p>
+          <w:p>
+            <w:pPr>
+              <w:ind w:firstLine="0"/>
+              <w:rPr>
+                <w:rFonts w:ascii="Courier New" w:hAnsi="Courier New" w:cs="Courier New"/>
+                <w:sz w:val="20"/>
+                <w:szCs w:val="20"/>
+              </w:rPr>
+            </w:pPr>
+            <w:r>
+              <w:rPr>
+                <w:rFonts w:ascii="Courier New" w:hAnsi="Courier New" w:cs="Courier New"/>
+                <w:sz w:val="20"/>
+                <w:szCs w:val="20"/>
+              </w:rPr>
+              <w:t xml:space="preserve">                $data[$temp[$i]][0],</w:t>
+            </w:r>
+          </w:p>
+          <w:p>
+            <w:pPr>
+              <w:ind w:firstLine="0"/>
+              <w:rPr>
+                <w:rFonts w:ascii="Courier New" w:hAnsi="Courier New" w:cs="Courier New"/>
+                <w:sz w:val="20"/>
+                <w:szCs w:val="20"/>
+              </w:rPr>
+            </w:pPr>
+            <w:r>
+              <w:rPr>
+                <w:rFonts w:ascii="Courier New" w:hAnsi="Courier New" w:cs="Courier New"/>
+                <w:sz w:val="20"/>
+                <w:szCs w:val="20"/>
+              </w:rPr>
+              <w:t xml:space="preserve">                $data[$temp[$i]][1],</w:t>
+            </w:r>
+          </w:p>
+          <w:p>
+            <w:pPr>
+              <w:ind w:firstLine="0"/>
+              <w:rPr>
+                <w:rFonts w:ascii="Courier New" w:hAnsi="Courier New" w:cs="Courier New"/>
+                <w:sz w:val="20"/>
+                <w:szCs w:val="20"/>
+              </w:rPr>
+            </w:pPr>
+            <w:r>
+              <w:rPr>
+                <w:rFonts w:ascii="Courier New" w:hAnsi="Courier New" w:cs="Courier New"/>
+                <w:sz w:val="20"/>
+                <w:szCs w:val="20"/>
+              </w:rPr>
+              <w:t xml:space="preserve">                $data[$temp[$i]][2],</w:t>
+            </w:r>
+          </w:p>
+          <w:p>
+            <w:pPr>
+              <w:ind w:firstLine="0"/>
+              <w:rPr>
+                <w:rFonts w:ascii="Courier New" w:hAnsi="Courier New" w:cs="Courier New"/>
+                <w:sz w:val="20"/>
+                <w:szCs w:val="20"/>
+              </w:rPr>
+            </w:pPr>
+            <w:r>
+              <w:rPr>
+                <w:rFonts w:ascii="Courier New" w:hAnsi="Courier New" w:cs="Courier New"/>
+                <w:sz w:val="20"/>
+                <w:szCs w:val="20"/>
+              </w:rPr>
+              <w:t xml:space="preserve">            ];                           </w:t>
+            </w:r>
+          </w:p>
+          <w:p>
+            <w:pPr>
+              <w:ind w:firstLine="0"/>
+              <w:rPr>
+                <w:rFonts w:ascii="Courier New" w:hAnsi="Courier New" w:cs="Courier New"/>
+                <w:sz w:val="20"/>
+                <w:szCs w:val="20"/>
+              </w:rPr>
+            </w:pPr>
+            <w:r>
+              <w:rPr>
+                <w:rFonts w:ascii="Courier New" w:hAnsi="Courier New" w:cs="Courier New"/>
+                <w:sz w:val="20"/>
+                <w:szCs w:val="20"/>
+              </w:rPr>
+              <w:t xml:space="preserve">        }</w:t>
+            </w:r>
+          </w:p>
+          <w:p>
+            <w:pPr>
+              <w:ind w:firstLine="0"/>
+              <w:rPr>
+                <w:rFonts w:ascii="Courier New" w:hAnsi="Courier New" w:cs="Courier New"/>
+                <w:sz w:val="20"/>
+                <w:szCs w:val="20"/>
+              </w:rPr>
+            </w:pPr>
+            <w:r>
+              <w:rPr>
+                <w:rFonts w:ascii="Courier New" w:hAnsi="Courier New" w:cs="Courier New"/>
+                <w:sz w:val="20"/>
+                <w:szCs w:val="20"/>
+              </w:rPr>
+              <w:t xml:space="preserve">        return $centroid;</w:t>
+            </w:r>
+          </w:p>
+          <w:p>
+            <w:pPr>
+              <w:ind w:firstLine="0"/>
+            </w:pPr>
+            <w:r>
+              <w:rPr>
+                <w:rFonts w:ascii="Courier New" w:hAnsi="Courier New" w:cs="Courier New"/>
+                <w:sz w:val="20"/>
+                <w:szCs w:val="20"/>
+              </w:rPr>
+              <w:t>}</w:t>
+            </w:r>
+          </w:p>
+        </w:tc>
+      </w:tr>
+    </w:tbl>
+    <w:p>
+      <w:pPr>
         <w:ind w:firstLine="0"/>
       </w:pPr>
     </w:p>
@@ -23092,6 +23597,90 @@
         <w:t xml:space="preserve"> merupakan fungsi untuk menghitung jarak antara data kelompok pusat kluster yang terbentuk menggunakan rumus Euclidean Distance. Berikut ini merupakan tampilan code dari fungsi tersebut:</w:t>
       </w:r>
     </w:p>
+    <w:tbl>
+      <w:tblPr>
+        <w:tblStyle w:val="TableGrid"/>
+        <w:tblW w:w="0" w:type="auto"/>
+        <w:tblLook w:val="04A0" w:firstRow="1" w:lastRow="0" w:firstColumn="1" w:lastColumn="0" w:noHBand="0" w:noVBand="1"/>
+      </w:tblPr>
+      <w:tblGrid>
+        <w:gridCol w:w="7928"/>
+      </w:tblGrid>
+      <w:tr>
+        <w:tc>
+          <w:tcPr>
+            <w:tcW w:w="7928" w:type="dxa"/>
+          </w:tcPr>
+          <w:p>
+            <w:pPr>
+              <w:ind w:firstLine="0"/>
+              <w:rPr>
+                <w:rFonts w:ascii="Courier New" w:hAnsi="Courier New" w:cs="Courier New"/>
+                <w:sz w:val="20"/>
+                <w:szCs w:val="20"/>
+              </w:rPr>
+            </w:pPr>
+            <w:r>
+              <w:rPr>
+                <w:rFonts w:ascii="Courier New" w:hAnsi="Courier New" w:cs="Courier New"/>
+                <w:sz w:val="20"/>
+                <w:szCs w:val="20"/>
+              </w:rPr>
+              <w:t xml:space="preserve">public function distance($data = array(),$centroid = array()){    </w:t>
+            </w:r>
+          </w:p>
+          <w:p>
+            <w:pPr>
+              <w:ind w:firstLine="0"/>
+              <w:rPr>
+                <w:rFonts w:ascii="Courier New" w:hAnsi="Courier New" w:cs="Courier New"/>
+                <w:sz w:val="20"/>
+                <w:szCs w:val="20"/>
+              </w:rPr>
+            </w:pPr>
+            <w:r>
+              <w:rPr>
+                <w:rFonts w:ascii="Courier New" w:hAnsi="Courier New" w:cs="Courier New"/>
+                <w:sz w:val="20"/>
+                <w:szCs w:val="20"/>
+              </w:rPr>
+              <w:t xml:space="preserve">        $resultDistance = sqrt(pow(($data[0]-$centroid[0]),2)+pow(($data[1]-$centroid[1]),2)+pow(($data[2]-$centroid[2]),2));             </w:t>
+            </w:r>
+          </w:p>
+          <w:p>
+            <w:pPr>
+              <w:ind w:firstLine="0"/>
+              <w:rPr>
+                <w:rFonts w:ascii="Courier New" w:hAnsi="Courier New" w:cs="Courier New"/>
+                <w:sz w:val="20"/>
+                <w:szCs w:val="20"/>
+              </w:rPr>
+            </w:pPr>
+            <w:r>
+              <w:rPr>
+                <w:rFonts w:ascii="Courier New" w:hAnsi="Courier New" w:cs="Courier New"/>
+                <w:sz w:val="20"/>
+                <w:szCs w:val="20"/>
+              </w:rPr>
+              <w:t xml:space="preserve"> return $resultDistance;        </w:t>
+            </w:r>
+          </w:p>
+          <w:p>
+            <w:pPr>
+              <w:ind w:firstLine="0"/>
+            </w:pPr>
+            <w:r>
+              <w:rPr>
+                <w:rFonts w:ascii="Courier New" w:hAnsi="Courier New" w:cs="Courier New"/>
+                <w:sz w:val="20"/>
+                <w:szCs w:val="20"/>
+              </w:rPr>
+              <w:t>}</w:t>
+            </w:r>
+          </w:p>
+        </w:tc>
+      </w:tr>
+    </w:tbl>
     <w:p>
       <w:pPr>
         <w:ind w:firstLine="0"/>
@@ -23107,6 +23696,7 @@
         <w:ind w:left="567" w:hanging="567"/>
       </w:pPr>
       <w:r>
+        <w:lastRenderedPageBreak/>
         <w:t>Fungsi Meng</w:t>
       </w:r>
       <w:r>
@@ -23125,10 +23715,458 @@
         <w:t>Pada fungsi ini merupakan fungsi untuk mengelompokkan anggota kluster berdasarkan kedekatan anggota kluster dengan pusat centroid. Berikut ini merupakan tampilan kode dari fungsi tersebut:</w:t>
       </w:r>
     </w:p>
-    <w:p>
-      <w:pPr>
-        <w:pStyle w:val="ListParagraph"/>
-        <w:ind w:left="0"/>
+    <w:tbl>
+      <w:tblPr>
+        <w:tblStyle w:val="TableGrid"/>
+        <w:tblW w:w="0" w:type="auto"/>
+        <w:tblLook w:val="04A0" w:firstRow="1" w:lastRow="0" w:firstColumn="1" w:lastColumn="0" w:noHBand="0" w:noVBand="1"/>
+      </w:tblPr>
+      <w:tblGrid>
+        <w:gridCol w:w="7928"/>
+      </w:tblGrid>
+      <w:tr>
+        <w:tc>
+          <w:tcPr>
+            <w:tcW w:w="7928" w:type="dxa"/>
+          </w:tcPr>
+          <w:p>
+            <w:pPr>
+              <w:ind w:firstLine="0"/>
+              <w:rPr>
+                <w:rFonts w:ascii="Courier New" w:hAnsi="Courier New" w:cs="Courier New"/>
+                <w:sz w:val="20"/>
+                <w:szCs w:val="20"/>
+              </w:rPr>
+            </w:pPr>
+            <w:r>
+              <w:rPr>
+                <w:rFonts w:ascii="Courier New" w:hAnsi="Courier New" w:cs="Courier New"/>
+                <w:sz w:val="20"/>
+                <w:szCs w:val="20"/>
+              </w:rPr>
+              <w:t>public function newCentroid($iterasi,$hasil_cluster){</w:t>
+            </w:r>
+          </w:p>
+          <w:p>
+            <w:pPr>
+              <w:ind w:firstLine="0"/>
+              <w:rPr>
+                <w:rFonts w:ascii="Courier New" w:hAnsi="Courier New" w:cs="Courier New"/>
+                <w:sz w:val="20"/>
+                <w:szCs w:val="20"/>
+              </w:rPr>
+            </w:pPr>
+            <w:r>
+              <w:rPr>
+                <w:rFonts w:ascii="Courier New" w:hAnsi="Courier New" w:cs="Courier New"/>
+                <w:sz w:val="20"/>
+                <w:szCs w:val="20"/>
+              </w:rPr>
+              <w:t xml:space="preserve">        $hasil_cluster = [];</w:t>
+            </w:r>
+          </w:p>
+          <w:p>
+            <w:pPr>
+              <w:ind w:firstLine="0"/>
+              <w:rPr>
+                <w:rFonts w:ascii="Courier New" w:hAnsi="Courier New" w:cs="Courier New"/>
+                <w:sz w:val="20"/>
+                <w:szCs w:val="20"/>
+              </w:rPr>
+            </w:pPr>
+            <w:r>
+              <w:rPr>
+                <w:rFonts w:ascii="Courier New" w:hAnsi="Courier New" w:cs="Courier New"/>
+                <w:sz w:val="20"/>
+                <w:szCs w:val="20"/>
+              </w:rPr>
+              <w:t xml:space="preserve">        //looping untuk mengelompokan sesuai cluster</w:t>
+            </w:r>
+          </w:p>
+          <w:p>
+            <w:pPr>
+              <w:ind w:firstLine="0"/>
+              <w:rPr>
+                <w:rFonts w:ascii="Courier New" w:hAnsi="Courier New" w:cs="Courier New"/>
+                <w:sz w:val="20"/>
+                <w:szCs w:val="20"/>
+              </w:rPr>
+            </w:pPr>
+            <w:r>
+              <w:rPr>
+                <w:rFonts w:ascii="Courier New" w:hAnsi="Courier New" w:cs="Courier New"/>
+                <w:sz w:val="20"/>
+                <w:szCs w:val="20"/>
+              </w:rPr>
+              <w:t xml:space="preserve">        foreach ($iterasi as $key =&gt; $value) {</w:t>
+            </w:r>
+          </w:p>
+          <w:p>
+            <w:pPr>
+              <w:ind w:firstLine="0"/>
+              <w:rPr>
+                <w:rFonts w:ascii="Courier New" w:hAnsi="Courier New" w:cs="Courier New"/>
+                <w:sz w:val="20"/>
+                <w:szCs w:val="20"/>
+              </w:rPr>
+            </w:pPr>
+            <w:r>
+              <w:rPr>
+                <w:rFonts w:ascii="Courier New" w:hAnsi="Courier New" w:cs="Courier New"/>
+                <w:sz w:val="20"/>
+                <w:szCs w:val="20"/>
+              </w:rPr>
+              <w:t xml:space="preserve">            //dd($value);</w:t>
+            </w:r>
+          </w:p>
+          <w:p>
+            <w:pPr>
+              <w:ind w:firstLine="0"/>
+              <w:rPr>
+                <w:rFonts w:ascii="Courier New" w:hAnsi="Courier New" w:cs="Courier New"/>
+                <w:sz w:val="20"/>
+                <w:szCs w:val="20"/>
+              </w:rPr>
+            </w:pPr>
+            <w:r>
+              <w:rPr>
+                <w:rFonts w:ascii="Courier New" w:hAnsi="Courier New" w:cs="Courier New"/>
+                <w:sz w:val="20"/>
+                <w:szCs w:val="20"/>
+              </w:rPr>
+              <w:t xml:space="preserve">            $hasil_cluster[($value['jarak_terdekat']['cluster']-1)][0][]= $value['data'][0];</w:t>
+            </w:r>
+          </w:p>
+          <w:p>
+            <w:pPr>
+              <w:ind w:firstLine="0"/>
+              <w:rPr>
+                <w:rFonts w:ascii="Courier New" w:hAnsi="Courier New" w:cs="Courier New"/>
+                <w:sz w:val="20"/>
+                <w:szCs w:val="20"/>
+              </w:rPr>
+            </w:pPr>
+            <w:r>
+              <w:rPr>
+                <w:rFonts w:ascii="Courier New" w:hAnsi="Courier New" w:cs="Courier New"/>
+                <w:sz w:val="20"/>
+                <w:szCs w:val="20"/>
+              </w:rPr>
+              <w:t xml:space="preserve">            $hasil_cluster[($value['jarak_terdekat']['cluster']-1)][1][]= $value['data'][1];</w:t>
+            </w:r>
+          </w:p>
+          <w:p>
+            <w:pPr>
+              <w:ind w:firstLine="0"/>
+              <w:rPr>
+                <w:rFonts w:ascii="Courier New" w:hAnsi="Courier New" w:cs="Courier New"/>
+                <w:sz w:val="20"/>
+                <w:szCs w:val="20"/>
+              </w:rPr>
+            </w:pPr>
+            <w:r>
+              <w:rPr>
+                <w:rFonts w:ascii="Courier New" w:hAnsi="Courier New" w:cs="Courier New"/>
+                <w:sz w:val="20"/>
+                <w:szCs w:val="20"/>
+              </w:rPr>
+              <w:t xml:space="preserve">            $hasil_cluster[($value['jarak_terdekat']['cluster']-1)][2][]= $value['data'][2];        </w:t>
+            </w:r>
+          </w:p>
+          <w:p>
+            <w:pPr>
+              <w:ind w:firstLine="0"/>
+              <w:rPr>
+                <w:rFonts w:ascii="Courier New" w:hAnsi="Courier New" w:cs="Courier New"/>
+                <w:sz w:val="20"/>
+                <w:szCs w:val="20"/>
+              </w:rPr>
+            </w:pPr>
+            <w:r>
+              <w:rPr>
+                <w:rFonts w:ascii="Courier New" w:hAnsi="Courier New" w:cs="Courier New"/>
+                <w:sz w:val="20"/>
+                <w:szCs w:val="20"/>
+              </w:rPr>
+              <w:t xml:space="preserve">        }</w:t>
+            </w:r>
+          </w:p>
+          <w:p>
+            <w:pPr>
+              <w:ind w:firstLine="0"/>
+              <w:rPr>
+                <w:rFonts w:ascii="Courier New" w:hAnsi="Courier New" w:cs="Courier New"/>
+                <w:sz w:val="20"/>
+                <w:szCs w:val="20"/>
+              </w:rPr>
+            </w:pPr>
+            <w:r>
+              <w:rPr>
+                <w:rFonts w:ascii="Courier New" w:hAnsi="Courier New" w:cs="Courier New"/>
+                <w:sz w:val="20"/>
+                <w:szCs w:val="20"/>
+              </w:rPr>
+              <w:t xml:space="preserve">        //dd($hasil_cluster);    </w:t>
+            </w:r>
+          </w:p>
+          <w:p>
+            <w:pPr>
+              <w:ind w:firstLine="0"/>
+              <w:rPr>
+                <w:rFonts w:ascii="Courier New" w:hAnsi="Courier New" w:cs="Courier New"/>
+                <w:sz w:val="20"/>
+                <w:szCs w:val="20"/>
+              </w:rPr>
+            </w:pPr>
+            <w:r>
+              <w:rPr>
+                <w:rFonts w:ascii="Courier New" w:hAnsi="Courier New" w:cs="Courier New"/>
+                <w:sz w:val="20"/>
+                <w:szCs w:val="20"/>
+              </w:rPr>
+              <w:t xml:space="preserve">        $new_centroid = [];</w:t>
+            </w:r>
+          </w:p>
+          <w:p>
+            <w:pPr>
+              <w:ind w:firstLine="0"/>
+              <w:rPr>
+                <w:rFonts w:ascii="Courier New" w:hAnsi="Courier New" w:cs="Courier New"/>
+                <w:sz w:val="20"/>
+                <w:szCs w:val="20"/>
+              </w:rPr>
+            </w:pPr>
+            <w:r>
+              <w:rPr>
+                <w:rFonts w:ascii="Courier New" w:hAnsi="Courier New" w:cs="Courier New"/>
+                <w:sz w:val="20"/>
+                <w:szCs w:val="20"/>
+              </w:rPr>
+              <w:t xml:space="preserve">        //looping untuk mencari nilai centroid baru dengan cara mencari rata2 dari masing2 data</w:t>
+            </w:r>
+          </w:p>
+          <w:p>
+            <w:pPr>
+              <w:ind w:firstLine="0"/>
+              <w:rPr>
+                <w:rFonts w:ascii="Courier New" w:hAnsi="Courier New" w:cs="Courier New"/>
+                <w:sz w:val="20"/>
+                <w:szCs w:val="20"/>
+              </w:rPr>
+            </w:pPr>
+            <w:r>
+              <w:rPr>
+                <w:rFonts w:ascii="Courier New" w:hAnsi="Courier New" w:cs="Courier New"/>
+                <w:sz w:val="20"/>
+                <w:szCs w:val="20"/>
+              </w:rPr>
+              <w:t xml:space="preserve">        foreach ($hasil_cluster as $key =&gt; $value) {</w:t>
+            </w:r>
+          </w:p>
+          <w:p>
+            <w:pPr>
+              <w:ind w:firstLine="0"/>
+              <w:rPr>
+                <w:rFonts w:ascii="Courier New" w:hAnsi="Courier New" w:cs="Courier New"/>
+                <w:sz w:val="20"/>
+                <w:szCs w:val="20"/>
+              </w:rPr>
+            </w:pPr>
+            <w:r>
+              <w:rPr>
+                <w:rFonts w:ascii="Courier New" w:hAnsi="Courier New" w:cs="Courier New"/>
+                <w:sz w:val="20"/>
+                <w:szCs w:val="20"/>
+              </w:rPr>
+              <w:t xml:space="preserve">            # code...</w:t>
+            </w:r>
+          </w:p>
+          <w:p>
+            <w:pPr>
+              <w:ind w:firstLine="0"/>
+              <w:rPr>
+                <w:rFonts w:ascii="Courier New" w:hAnsi="Courier New" w:cs="Courier New"/>
+                <w:sz w:val="20"/>
+                <w:szCs w:val="20"/>
+              </w:rPr>
+            </w:pPr>
+            <w:r>
+              <w:rPr>
+                <w:rFonts w:ascii="Courier New" w:hAnsi="Courier New" w:cs="Courier New"/>
+                <w:sz w:val="20"/>
+                <w:szCs w:val="20"/>
+              </w:rPr>
+              <w:t xml:space="preserve">            $new_centroid[$key] = [</w:t>
+            </w:r>
+          </w:p>
+          <w:p>
+            <w:pPr>
+              <w:ind w:firstLine="0"/>
+              <w:rPr>
+                <w:rFonts w:ascii="Courier New" w:hAnsi="Courier New" w:cs="Courier New"/>
+                <w:sz w:val="20"/>
+                <w:szCs w:val="20"/>
+              </w:rPr>
+            </w:pPr>
+            <w:r>
+              <w:rPr>
+                <w:rFonts w:ascii="Courier New" w:hAnsi="Courier New" w:cs="Courier New"/>
+                <w:sz w:val="20"/>
+                <w:szCs w:val="20"/>
+              </w:rPr>
+              <w:t xml:space="preserve">                array_sum($value[0])/count($value[0]),</w:t>
+            </w:r>
+          </w:p>
+          <w:p>
+            <w:pPr>
+              <w:ind w:firstLine="0"/>
+              <w:rPr>
+                <w:rFonts w:ascii="Courier New" w:hAnsi="Courier New" w:cs="Courier New"/>
+                <w:sz w:val="20"/>
+                <w:szCs w:val="20"/>
+              </w:rPr>
+            </w:pPr>
+            <w:r>
+              <w:rPr>
+                <w:rFonts w:ascii="Courier New" w:hAnsi="Courier New" w:cs="Courier New"/>
+                <w:sz w:val="20"/>
+                <w:szCs w:val="20"/>
+              </w:rPr>
+              <w:t xml:space="preserve">                array_sum($value[1])/count($value[1]),</w:t>
+            </w:r>
+          </w:p>
+          <w:p>
+            <w:pPr>
+              <w:ind w:firstLine="0"/>
+              <w:rPr>
+                <w:rFonts w:ascii="Courier New" w:hAnsi="Courier New" w:cs="Courier New"/>
+                <w:sz w:val="20"/>
+                <w:szCs w:val="20"/>
+              </w:rPr>
+            </w:pPr>
+            <w:r>
+              <w:rPr>
+                <w:rFonts w:ascii="Courier New" w:hAnsi="Courier New" w:cs="Courier New"/>
+                <w:sz w:val="20"/>
+                <w:szCs w:val="20"/>
+              </w:rPr>
+              <w:t xml:space="preserve">                array_sum($value[2])/count($value[2]),</w:t>
+            </w:r>
+          </w:p>
+          <w:p>
+            <w:pPr>
+              <w:ind w:firstLine="0"/>
+              <w:rPr>
+                <w:rFonts w:ascii="Courier New" w:hAnsi="Courier New" w:cs="Courier New"/>
+                <w:sz w:val="20"/>
+                <w:szCs w:val="20"/>
+              </w:rPr>
+            </w:pPr>
+            <w:r>
+              <w:rPr>
+                <w:rFonts w:ascii="Courier New" w:hAnsi="Courier New" w:cs="Courier New"/>
+                <w:sz w:val="20"/>
+                <w:szCs w:val="20"/>
+              </w:rPr>
+              <w:t xml:space="preserve">            ];</w:t>
+            </w:r>
+          </w:p>
+          <w:p>
+            <w:pPr>
+              <w:ind w:firstLine="0"/>
+              <w:rPr>
+                <w:rFonts w:ascii="Courier New" w:hAnsi="Courier New" w:cs="Courier New"/>
+                <w:sz w:val="20"/>
+                <w:szCs w:val="20"/>
+              </w:rPr>
+            </w:pPr>
+            <w:r>
+              <w:rPr>
+                <w:rFonts w:ascii="Courier New" w:hAnsi="Courier New" w:cs="Courier New"/>
+                <w:sz w:val="20"/>
+                <w:szCs w:val="20"/>
+              </w:rPr>
+              <w:t xml:space="preserve">        }</w:t>
+            </w:r>
+          </w:p>
+          <w:p>
+            <w:pPr>
+              <w:ind w:firstLine="0"/>
+              <w:rPr>
+                <w:rFonts w:ascii="Courier New" w:hAnsi="Courier New" w:cs="Courier New"/>
+                <w:sz w:val="20"/>
+                <w:szCs w:val="20"/>
+              </w:rPr>
+            </w:pPr>
+            <w:r>
+              <w:rPr>
+                <w:rFonts w:ascii="Courier New" w:hAnsi="Courier New" w:cs="Courier New"/>
+                <w:sz w:val="20"/>
+                <w:szCs w:val="20"/>
+              </w:rPr>
+              <w:t xml:space="preserve">        //dd($new_centroid);</w:t>
+            </w:r>
+          </w:p>
+          <w:p>
+            <w:pPr>
+              <w:ind w:firstLine="0"/>
+              <w:rPr>
+                <w:rFonts w:ascii="Courier New" w:hAnsi="Courier New" w:cs="Courier New"/>
+                <w:sz w:val="20"/>
+                <w:szCs w:val="20"/>
+              </w:rPr>
+            </w:pPr>
+            <w:r>
+              <w:rPr>
+                <w:rFonts w:ascii="Courier New" w:hAnsi="Courier New" w:cs="Courier New"/>
+                <w:sz w:val="20"/>
+                <w:szCs w:val="20"/>
+              </w:rPr>
+              <w:t xml:space="preserve">        ksort($new_centroid);</w:t>
+            </w:r>
+          </w:p>
+          <w:p>
+            <w:pPr>
+              <w:ind w:firstLine="0"/>
+              <w:rPr>
+                <w:rFonts w:ascii="Courier New" w:hAnsi="Courier New" w:cs="Courier New"/>
+                <w:sz w:val="20"/>
+                <w:szCs w:val="20"/>
+              </w:rPr>
+            </w:pPr>
+            <w:r>
+              <w:rPr>
+                <w:rFonts w:ascii="Courier New" w:hAnsi="Courier New" w:cs="Courier New"/>
+                <w:sz w:val="20"/>
+                <w:szCs w:val="20"/>
+              </w:rPr>
+              <w:t xml:space="preserve">        return $new_centroid;</w:t>
+            </w:r>
+          </w:p>
+          <w:p>
+            <w:pPr>
+              <w:ind w:firstLine="0"/>
+              <w:rPr>
+                <w:rFonts w:ascii="Courier New" w:hAnsi="Courier New" w:cs="Courier New"/>
+                <w:sz w:val="20"/>
+                <w:szCs w:val="20"/>
+              </w:rPr>
+            </w:pPr>
+            <w:r>
+              <w:rPr>
+                <w:rFonts w:ascii="Courier New" w:hAnsi="Courier New" w:cs="Courier New"/>
+                <w:sz w:val="20"/>
+                <w:szCs w:val="20"/>
+              </w:rPr>
+              <w:t xml:space="preserve">    }</w:t>
+            </w:r>
+          </w:p>
+        </w:tc>
+      </w:tr>
+    </w:tbl>
+    <w:p>
+      <w:pPr>
+        <w:ind w:firstLine="0"/>
       </w:pPr>
     </w:p>
     <w:p>
@@ -23150,13 +24188,38 @@
         <w:ind w:left="0"/>
       </w:pPr>
       <w:r>
-        <w:t>Pada fungsi ini merupakan fungsi untuk mengupdate keanggotaan kluster dimana setelah dilakukan pengelompokan data, data akan dihitung kembali dengan menghitung nilai rata-rata dari tiap cluster. Berikut ini merupakan tampilan kode dari fungsi tersebut:</w:t>
-      </w:r>
-    </w:p>
-    <w:p>
-      <w:pPr>
-        <w:pStyle w:val="ListParagraph"/>
-        <w:ind w:left="0"/>
+        <w:t xml:space="preserve">Pada fungsi ini merupakan fungsi untuk mengupdate keanggotaan kluster dimana setelah dilakukan pengelompokan data, data akan dihitung kembali dengan </w:t>
+      </w:r>
+      <w:r>
+        <w:lastRenderedPageBreak/>
+        <w:t>menghitung nilai rata-rata dari tiap cluster. Berikut ini merupakan tampilan kode dari fungsi tersebut:</w:t>
+      </w:r>
+    </w:p>
+    <w:tbl>
+      <w:tblPr>
+        <w:tblStyle w:val="TableGrid"/>
+        <w:tblW w:w="0" w:type="auto"/>
+        <w:tblLook w:val="04A0" w:firstRow="1" w:lastRow="0" w:firstColumn="1" w:lastColumn="0" w:noHBand="0" w:noVBand="1"/>
+      </w:tblPr>
+      <w:tblGrid>
+        <w:gridCol w:w="7928"/>
+      </w:tblGrid>
+      <w:tr>
+        <w:tc>
+          <w:tcPr>
+            <w:tcW w:w="7928" w:type="dxa"/>
+          </w:tcPr>
+          <w:p>
+            <w:pPr>
+              <w:ind w:firstLine="0"/>
+            </w:pPr>
+          </w:p>
+        </w:tc>
+      </w:tr>
+    </w:tbl>
+    <w:p>
+      <w:pPr>
+        <w:ind w:firstLine="0"/>
       </w:pPr>
     </w:p>
     <w:p>
@@ -23184,6 +24247,299 @@
         <w:t>:</w:t>
       </w:r>
     </w:p>
+    <w:tbl>
+      <w:tblPr>
+        <w:tblStyle w:val="TableGrid"/>
+        <w:tblW w:w="0" w:type="auto"/>
+        <w:tblLook w:val="04A0" w:firstRow="1" w:lastRow="0" w:firstColumn="1" w:lastColumn="0" w:noHBand="0" w:noVBand="1"/>
+      </w:tblPr>
+      <w:tblGrid>
+        <w:gridCol w:w="7928"/>
+      </w:tblGrid>
+      <w:tr>
+        <w:tc>
+          <w:tcPr>
+            <w:tcW w:w="7928" w:type="dxa"/>
+          </w:tcPr>
+          <w:p>
+            <w:pPr>
+              <w:ind w:firstLine="0"/>
+              <w:rPr>
+                <w:rFonts w:ascii="Courier New" w:hAnsi="Courier New" w:cs="Courier New"/>
+                <w:sz w:val="20"/>
+                <w:szCs w:val="20"/>
+              </w:rPr>
+            </w:pPr>
+            <w:r>
+              <w:rPr>
+                <w:rFonts w:ascii="Courier New" w:hAnsi="Courier New" w:cs="Courier New"/>
+                <w:sz w:val="20"/>
+                <w:szCs w:val="20"/>
+              </w:rPr>
+              <w:t>public function centroidChange($centroid,$itr){</w:t>
+            </w:r>
+          </w:p>
+          <w:p>
+            <w:pPr>
+              <w:ind w:firstLine="0"/>
+              <w:rPr>
+                <w:rFonts w:ascii="Courier New" w:hAnsi="Courier New" w:cs="Courier New"/>
+                <w:sz w:val="20"/>
+                <w:szCs w:val="20"/>
+              </w:rPr>
+            </w:pPr>
+            <w:r>
+              <w:rPr>
+                <w:rFonts w:ascii="Courier New" w:hAnsi="Courier New" w:cs="Courier New"/>
+                <w:sz w:val="20"/>
+                <w:szCs w:val="20"/>
+              </w:rPr>
+              <w:t xml:space="preserve">  </w:t>
+            </w:r>
+            <w:r>
+              <w:rPr>
+                <w:rFonts w:ascii="Courier New" w:hAnsi="Courier New" w:cs="Courier New"/>
+                <w:sz w:val="20"/>
+                <w:szCs w:val="20"/>
+              </w:rPr>
+              <w:t>$centroid_lama = $this-&gt;flatten_array($centroid[($itr-1)]);</w:t>
+            </w:r>
+          </w:p>
+          <w:p>
+            <w:pPr>
+              <w:ind w:firstLine="0"/>
+              <w:rPr>
+                <w:rFonts w:ascii="Courier New" w:hAnsi="Courier New" w:cs="Courier New"/>
+                <w:sz w:val="20"/>
+                <w:szCs w:val="20"/>
+              </w:rPr>
+            </w:pPr>
+            <w:r>
+              <w:rPr>
+                <w:rFonts w:ascii="Courier New" w:hAnsi="Courier New" w:cs="Courier New"/>
+                <w:sz w:val="20"/>
+                <w:szCs w:val="20"/>
+              </w:rPr>
+              <w:t xml:space="preserve">  //dd($centroid_lama);</w:t>
+            </w:r>
+          </w:p>
+          <w:p>
+            <w:pPr>
+              <w:ind w:firstLine="0"/>
+              <w:rPr>
+                <w:rFonts w:ascii="Courier New" w:hAnsi="Courier New" w:cs="Courier New"/>
+                <w:sz w:val="20"/>
+                <w:szCs w:val="20"/>
+              </w:rPr>
+            </w:pPr>
+            <w:r>
+              <w:rPr>
+                <w:rFonts w:ascii="Courier New" w:hAnsi="Courier New" w:cs="Courier New"/>
+                <w:sz w:val="20"/>
+                <w:szCs w:val="20"/>
+              </w:rPr>
+              <w:t xml:space="preserve">  $centroid_baru = $this-&gt;flatten_array($centroid[$itr]);</w:t>
+            </w:r>
+          </w:p>
+          <w:p>
+            <w:pPr>
+              <w:ind w:firstLine="0"/>
+              <w:rPr>
+                <w:rFonts w:ascii="Courier New" w:hAnsi="Courier New" w:cs="Courier New"/>
+                <w:sz w:val="20"/>
+                <w:szCs w:val="20"/>
+              </w:rPr>
+            </w:pPr>
+            <w:r>
+              <w:rPr>
+                <w:rFonts w:ascii="Courier New" w:hAnsi="Courier New" w:cs="Courier New"/>
+                <w:sz w:val="20"/>
+                <w:szCs w:val="20"/>
+              </w:rPr>
+              <w:t xml:space="preserve">  //dd($centroid[$itr]);</w:t>
+            </w:r>
+          </w:p>
+          <w:p>
+            <w:pPr>
+              <w:ind w:firstLine="0"/>
+              <w:rPr>
+                <w:rFonts w:ascii="Courier New" w:hAnsi="Courier New" w:cs="Courier New"/>
+                <w:sz w:val="20"/>
+                <w:szCs w:val="20"/>
+              </w:rPr>
+            </w:pPr>
+            <w:r>
+              <w:rPr>
+                <w:rFonts w:ascii="Courier New" w:hAnsi="Courier New" w:cs="Courier New"/>
+                <w:sz w:val="20"/>
+                <w:szCs w:val="20"/>
+              </w:rPr>
+              <w:t xml:space="preserve">  // membandingkan centroid yang lama dan baru jika berubah return true, jika tidak berubah/jumlah sama=0 return false</w:t>
+            </w:r>
+          </w:p>
+          <w:p>
+            <w:pPr>
+              <w:ind w:firstLine="0"/>
+              <w:rPr>
+                <w:rFonts w:ascii="Courier New" w:hAnsi="Courier New" w:cs="Courier New"/>
+                <w:sz w:val="20"/>
+                <w:szCs w:val="20"/>
+              </w:rPr>
+            </w:pPr>
+            <w:r>
+              <w:rPr>
+                <w:rFonts w:ascii="Courier New" w:hAnsi="Courier New" w:cs="Courier New"/>
+                <w:sz w:val="20"/>
+                <w:szCs w:val="20"/>
+              </w:rPr>
+              <w:t xml:space="preserve">  $jumlah_sama=0;</w:t>
+            </w:r>
+          </w:p>
+          <w:p>
+            <w:pPr>
+              <w:ind w:firstLine="0"/>
+              <w:rPr>
+                <w:rFonts w:ascii="Courier New" w:hAnsi="Courier New" w:cs="Courier New"/>
+                <w:sz w:val="20"/>
+                <w:szCs w:val="20"/>
+              </w:rPr>
+            </w:pPr>
+            <w:r>
+              <w:rPr>
+                <w:rFonts w:ascii="Courier New" w:hAnsi="Courier New" w:cs="Courier New"/>
+                <w:sz w:val="20"/>
+                <w:szCs w:val="20"/>
+              </w:rPr>
+              <w:t xml:space="preserve">  for($i=0;$i&lt;count($centroid_lama);$i++){</w:t>
+            </w:r>
+          </w:p>
+          <w:p>
+            <w:pPr>
+              <w:ind w:firstLine="0"/>
+              <w:rPr>
+                <w:rFonts w:ascii="Courier New" w:hAnsi="Courier New" w:cs="Courier New"/>
+                <w:sz w:val="20"/>
+                <w:szCs w:val="20"/>
+              </w:rPr>
+            </w:pPr>
+            <w:r>
+              <w:rPr>
+                <w:rFonts w:ascii="Courier New" w:hAnsi="Courier New" w:cs="Courier New"/>
+                <w:sz w:val="20"/>
+                <w:szCs w:val="20"/>
+              </w:rPr>
+              <w:t xml:space="preserve">        if($centroid_lama[$i]===$centroid_baru[$i]){</w:t>
+            </w:r>
+          </w:p>
+          <w:p>
+            <w:pPr>
+              <w:ind w:firstLine="0"/>
+              <w:rPr>
+                <w:rFonts w:ascii="Courier New" w:hAnsi="Courier New" w:cs="Courier New"/>
+                <w:sz w:val="20"/>
+                <w:szCs w:val="20"/>
+              </w:rPr>
+            </w:pPr>
+            <w:r>
+              <w:rPr>
+                <w:rFonts w:ascii="Courier New" w:hAnsi="Courier New" w:cs="Courier New"/>
+                <w:sz w:val="20"/>
+                <w:szCs w:val="20"/>
+              </w:rPr>
+              <w:t xml:space="preserve">            $jumlah_sama++;</w:t>
+            </w:r>
+          </w:p>
+          <w:p>
+            <w:pPr>
+              <w:ind w:firstLine="0"/>
+              <w:rPr>
+                <w:rFonts w:ascii="Courier New" w:hAnsi="Courier New" w:cs="Courier New"/>
+                <w:sz w:val="20"/>
+                <w:szCs w:val="20"/>
+              </w:rPr>
+            </w:pPr>
+            <w:r>
+              <w:rPr>
+                <w:rFonts w:ascii="Courier New" w:hAnsi="Courier New" w:cs="Courier New"/>
+                <w:sz w:val="20"/>
+                <w:szCs w:val="20"/>
+              </w:rPr>
+              <w:t xml:space="preserve">        }</w:t>
+            </w:r>
+          </w:p>
+          <w:p>
+            <w:pPr>
+              <w:ind w:firstLine="0"/>
+              <w:rPr>
+                <w:rFonts w:ascii="Courier New" w:hAnsi="Courier New" w:cs="Courier New"/>
+                <w:sz w:val="20"/>
+                <w:szCs w:val="20"/>
+              </w:rPr>
+            </w:pPr>
+            <w:r>
+              <w:rPr>
+                <w:rFonts w:ascii="Courier New" w:hAnsi="Courier New" w:cs="Courier New"/>
+                <w:sz w:val="20"/>
+                <w:szCs w:val="20"/>
+              </w:rPr>
+              <w:t xml:space="preserve">  }</w:t>
+            </w:r>
+          </w:p>
+          <w:p>
+            <w:pPr>
+              <w:ind w:firstLine="0"/>
+              <w:rPr>
+                <w:rFonts w:ascii="Courier New" w:hAnsi="Courier New" w:cs="Courier New"/>
+                <w:sz w:val="20"/>
+                <w:szCs w:val="20"/>
+              </w:rPr>
+            </w:pPr>
+            <w:r>
+              <w:rPr>
+                <w:rFonts w:ascii="Courier New" w:hAnsi="Courier New" w:cs="Courier New"/>
+                <w:sz w:val="20"/>
+                <w:szCs w:val="20"/>
+              </w:rPr>
+              <w:t xml:space="preserve">  //dd($jumlah_sama);</w:t>
+            </w:r>
+          </w:p>
+          <w:p>
+            <w:pPr>
+              <w:ind w:firstLine="0"/>
+              <w:rPr>
+                <w:rFonts w:ascii="Courier New" w:hAnsi="Courier New" w:cs="Courier New"/>
+                <w:sz w:val="20"/>
+                <w:szCs w:val="20"/>
+              </w:rPr>
+            </w:pPr>
+            <w:r>
+              <w:rPr>
+                <w:rFonts w:ascii="Courier New" w:hAnsi="Courier New" w:cs="Courier New"/>
+                <w:sz w:val="20"/>
+                <w:szCs w:val="20"/>
+              </w:rPr>
+              <w:t xml:space="preserve">  return $jumlah_sama===count($centroid_lama) ? false : true; </w:t>
+            </w:r>
+          </w:p>
+          <w:p>
+            <w:pPr>
+              <w:ind w:firstLine="0"/>
+              <w:rPr>
+                <w:rFonts w:ascii="Courier New" w:hAnsi="Courier New" w:cs="Courier New"/>
+              </w:rPr>
+            </w:pPr>
+            <w:r>
+              <w:rPr>
+                <w:rFonts w:ascii="Courier New" w:hAnsi="Courier New" w:cs="Courier New"/>
+                <w:sz w:val="20"/>
+                <w:szCs w:val="20"/>
+              </w:rPr>
+              <w:t>}</w:t>
+            </w:r>
+          </w:p>
+        </w:tc>
+      </w:tr>
+    </w:tbl>
     <w:p>
       <w:pPr>
         <w:ind w:firstLine="0"/>
@@ -23191,10 +24547,175 @@
     </w:p>
     <w:p>
       <w:pPr>
+        <w:pStyle w:val="ListParagraph"/>
+        <w:numPr>
+          <w:ilvl w:val="0"/>
+          <w:numId w:val="18"/>
+        </w:numPr>
+        <w:ind w:left="567" w:hanging="567"/>
+      </w:pPr>
+      <w:r>
+        <w:t>Fungsi K-means</w:t>
+      </w:r>
+    </w:p>
+    <w:p>
+      <w:pPr>
+        <w:pStyle w:val="ListParagraph"/>
+        <w:ind w:left="0"/>
+      </w:pPr>
+      <w:r>
+        <w:t xml:space="preserve">Pada fungsi ini merupakan fungsi utama untuk memanggil dan menjalankan perintah fungsi-fungsi dalam metode K-means dimana didalamnya memuat fungsi seperti </w:t>
+      </w:r>
+      <w:r>
+        <w:rPr>
+          <w:i/>
+          <w:iCs/>
+        </w:rPr>
+        <w:t>function</w:t>
+      </w:r>
+      <w:r>
+        <w:t xml:space="preserve"> </w:t>
+      </w:r>
+      <w:r>
+        <w:t>Inisialisasi Cluster</w:t>
+      </w:r>
+      <w:r>
+        <w:t xml:space="preserve">, </w:t>
+      </w:r>
+      <w:r>
+        <w:rPr>
+          <w:i/>
+          <w:iCs/>
+        </w:rPr>
+        <w:t>function</w:t>
+      </w:r>
+      <w:r>
+        <w:rPr>
+          <w:i/>
+          <w:iCs/>
+        </w:rPr>
+        <w:t xml:space="preserve"> </w:t>
+      </w:r>
+      <w:r>
+        <w:t xml:space="preserve">euclideanDistance, </w:t>
+      </w:r>
+      <w:r>
+        <w:rPr>
+          <w:i/>
+          <w:iCs/>
+        </w:rPr>
+        <w:t>function</w:t>
+      </w:r>
+      <w:r>
+        <w:rPr>
+          <w:i/>
+          <w:iCs/>
+        </w:rPr>
+        <w:t xml:space="preserve"> </w:t>
+      </w:r>
+      <w:r>
+        <w:t xml:space="preserve">mengelompokkan nilai centroid, </w:t>
+      </w:r>
+      <w:r>
+        <w:rPr>
+          <w:i/>
+          <w:iCs/>
+        </w:rPr>
+        <w:t>function</w:t>
+      </w:r>
+      <w:r>
+        <w:rPr>
+          <w:i/>
+          <w:iCs/>
+        </w:rPr>
+        <w:t xml:space="preserve"> </w:t>
+      </w:r>
+      <w:r>
+        <w:t>dan cek anggota cluster. Berikut ini merupakan tampilan kode dari fungsi tersebut:</w:t>
+      </w:r>
+    </w:p>
+    <w:tbl>
+      <w:tblPr>
+        <w:tblStyle w:val="TableGrid"/>
+        <w:tblW w:w="0" w:type="auto"/>
+        <w:tblLook w:val="04A0" w:firstRow="1" w:lastRow="0" w:firstColumn="1" w:lastColumn="0" w:noHBand="0" w:noVBand="1"/>
+      </w:tblPr>
+      <w:tblGrid>
+        <w:gridCol w:w="7928"/>
+      </w:tblGrid>
+      <w:tr>
+        <w:tc>
+          <w:tcPr>
+            <w:tcW w:w="7928" w:type="dxa"/>
+          </w:tcPr>
+          <w:p>
+            <w:pPr>
+              <w:ind w:firstLine="0"/>
+            </w:pPr>
+          </w:p>
+        </w:tc>
+      </w:tr>
+    </w:tbl>
+    <w:p>
+      <w:pPr>
+        <w:ind w:firstLine="0"/>
+      </w:pPr>
+    </w:p>
+    <w:p>
+      <w:pPr>
+        <w:pStyle w:val="ListParagraph"/>
+        <w:numPr>
+          <w:ilvl w:val="0"/>
+          <w:numId w:val="18"/>
+        </w:numPr>
+        <w:ind w:left="567" w:hanging="567"/>
+      </w:pPr>
+      <w:r>
+        <w:t>Fungsi Korelasi</w:t>
+      </w:r>
+    </w:p>
+    <w:p>
+      <w:pPr>
+        <w:pStyle w:val="ListParagraph"/>
+        <w:ind w:left="0"/>
+      </w:pPr>
+      <w:r>
+        <w:lastRenderedPageBreak/>
+        <w:t>Pada fungsi ini merupak fungsi untuk melakukan korelasi pada data wilayah terdampak tanah longsor dan data geografis. Berikut ini merupakan tampilan kode dari fungsi tersebut:</w:t>
+      </w:r>
+    </w:p>
+    <w:tbl>
+      <w:tblPr>
+        <w:tblStyle w:val="TableGrid"/>
+        <w:tblW w:w="0" w:type="auto"/>
+        <w:tblLook w:val="04A0" w:firstRow="1" w:lastRow="0" w:firstColumn="1" w:lastColumn="0" w:noHBand="0" w:noVBand="1"/>
+      </w:tblPr>
+      <w:tblGrid>
+        <w:gridCol w:w="7928"/>
+      </w:tblGrid>
+      <w:tr>
+        <w:tc>
+          <w:tcPr>
+            <w:tcW w:w="7928" w:type="dxa"/>
+          </w:tcPr>
+          <w:p>
+            <w:pPr>
+              <w:ind w:firstLine="0"/>
+            </w:pPr>
+          </w:p>
+        </w:tc>
+      </w:tr>
+    </w:tbl>
+    <w:p>
+      <w:pPr>
+        <w:ind w:firstLine="0"/>
+      </w:pPr>
+    </w:p>
+    <w:p>
+      <w:pPr>
         <w:pStyle w:val="Heading2"/>
       </w:pPr>
       <w:r>
-        <w:lastRenderedPageBreak/>
         <w:t>Pengujian</w:t>
       </w:r>
     </w:p>
@@ -23217,7 +24738,108 @@
         <w:t xml:space="preserve"> Berikut ini merupakan tampilan kode dari pengujian davies-bouldin index:</w:t>
       </w:r>
     </w:p>
-    <w:p/>
+    <w:tbl>
+      <w:tblPr>
+        <w:tblStyle w:val="TableGrid"/>
+        <w:tblW w:w="0" w:type="auto"/>
+        <w:tblLook w:val="04A0" w:firstRow="1" w:lastRow="0" w:firstColumn="1" w:lastColumn="0" w:noHBand="0" w:noVBand="1"/>
+      </w:tblPr>
+      <w:tblGrid>
+        <w:gridCol w:w="7928"/>
+      </w:tblGrid>
+      <w:tr>
+        <w:tc>
+          <w:tcPr>
+            <w:tcW w:w="7928" w:type="dxa"/>
+          </w:tcPr>
+          <w:p>
+            <w:pPr>
+              <w:ind w:firstLine="0"/>
+            </w:pPr>
+            <w:r>
+              <w:t>//------------------------DAVIES BOULDIN INDEX------------------</w:t>
+            </w:r>
+          </w:p>
+          <w:p>
+            <w:pPr>
+              <w:ind w:firstLine="0"/>
+            </w:pPr>
+            <w:r>
+              <w:t>//# var rs call method from model(collection) then change to array</w:t>
+            </w:r>
+          </w:p>
+          <w:p>
+            <w:pPr>
+              <w:ind w:firstLine="0"/>
+            </w:pPr>
+            <w:r>
+              <w:t xml:space="preserve">$rs = Disaster::groupClusterHelper()-&gt;toArray();        </w:t>
+            </w:r>
+          </w:p>
+          <w:p>
+            <w:pPr>
+              <w:ind w:firstLine="0"/>
+            </w:pPr>
+            <w:r>
+              <w:t>//dd($rs);</w:t>
+            </w:r>
+          </w:p>
+          <w:p>
+            <w:pPr>
+              <w:ind w:firstLine="0"/>
+            </w:pPr>
+            <w:r>
+              <w:t>//# var ssw call method sumsquareWithin with param $rs</w:t>
+            </w:r>
+          </w:p>
+          <w:p>
+            <w:pPr>
+              <w:ind w:firstLine="0"/>
+            </w:pPr>
+            <w:r>
+              <w:t>$ssw = $this-&gt;sumsquareWithin($rs);</w:t>
+            </w:r>
+          </w:p>
+          <w:p>
+            <w:pPr>
+              <w:ind w:firstLine="0"/>
+            </w:pPr>
+            <w:r>
+              <w:t>//# var ssb call method sumsquareWithin with param $result_centroid</w:t>
+            </w:r>
+          </w:p>
+          <w:p>
+            <w:pPr>
+              <w:ind w:firstLine="0"/>
+            </w:pPr>
+            <w:r>
+              <w:t>$ssb = $this-&gt;sumsquareBetween($result_centroid);</w:t>
+            </w:r>
+          </w:p>
+          <w:p>
+            <w:pPr>
+              <w:ind w:firstLine="0"/>
+            </w:pPr>
+            <w:r>
+              <w:t>//# var ratio call method sumsquareWithin with param $rs</w:t>
+            </w:r>
+          </w:p>
+          <w:p>
+            <w:pPr>
+              <w:ind w:firstLine="0"/>
+            </w:pPr>
+            <w:r>
+              <w:t>$ratio = $this-&gt;ratioDBI($ssw,$ssb);</w:t>
+            </w:r>
+          </w:p>
+        </w:tc>
+      </w:tr>
+    </w:tbl>
+    <w:p>
+      <w:pPr>
+        <w:ind w:firstLine="0"/>
+      </w:pPr>
+    </w:p>
     <w:p>
       <w:pPr>
         <w:pStyle w:val="Heading3"/>
@@ -23237,7 +24859,60 @@
         <w:t xml:space="preserve"> kualitas kluster yang terbentuk berdasarkan data yang digunakan untuk pengelompokan yang telah dilakukan. Berikut ini merupakan tampilan kode dari pengujian purity:</w:t>
       </w:r>
     </w:p>
-    <w:p/>
+    <w:tbl>
+      <w:tblPr>
+        <w:tblStyle w:val="TableGrid"/>
+        <w:tblW w:w="0" w:type="auto"/>
+        <w:tblLook w:val="04A0" w:firstRow="1" w:lastRow="0" w:firstColumn="1" w:lastColumn="0" w:noHBand="0" w:noVBand="1"/>
+      </w:tblPr>
+      <w:tblGrid>
+        <w:gridCol w:w="7928"/>
+      </w:tblGrid>
+      <w:tr>
+        <w:tc>
+          <w:tcPr>
+            <w:tcW w:w="7928" w:type="dxa"/>
+          </w:tcPr>
+          <w:p>
+            <w:pPr>
+              <w:ind w:firstLine="0"/>
+            </w:pPr>
+            <w:r>
+              <w:t>//------------------------PURITY--------------------------</w:t>
+            </w:r>
+          </w:p>
+          <w:p>
+            <w:pPr>
+              <w:ind w:firstLine="0"/>
+            </w:pPr>
+            <w:r>
+              <w:t>//# var Purity call method from model(collection) then change to array</w:t>
+            </w:r>
+          </w:p>
+          <w:p>
+            <w:pPr>
+              <w:ind w:firstLine="0"/>
+            </w:pPr>
+            <w:r>
+              <w:t>$puritysr=Disaster::groupingSameValueCluster()-&gt;groupBy('cluster')-&gt;toArray();</w:t>
+            </w:r>
+          </w:p>
+          <w:p>
+            <w:pPr>
+              <w:ind w:firstLine="0"/>
+            </w:pPr>
+            <w:r>
+              <w:t>$purity = $this-&gt;purity($puritysr,$data);</w:t>
+            </w:r>
+          </w:p>
+        </w:tc>
+      </w:tr>
+    </w:tbl>
+    <w:p>
+      <w:pPr>
+        <w:ind w:firstLine="0"/>
+      </w:pPr>
+    </w:p>
     <w:p>
       <w:pPr>
         <w:pStyle w:val="Heading3"/>
@@ -23259,6 +24934,81 @@
         <w:ind w:firstLine="0"/>
       </w:pPr>
     </w:p>
+    <w:tbl>
+      <w:tblPr>
+        <w:tblStyle w:val="TableGrid"/>
+        <w:tblW w:w="0" w:type="auto"/>
+        <w:tblLook w:val="04A0" w:firstRow="1" w:lastRow="0" w:firstColumn="1" w:lastColumn="0" w:noHBand="0" w:noVBand="1"/>
+      </w:tblPr>
+      <w:tblGrid>
+        <w:gridCol w:w="511"/>
+        <w:gridCol w:w="2718"/>
+        <w:gridCol w:w="1559"/>
+        <w:gridCol w:w="1559"/>
+        <w:gridCol w:w="1581"/>
+      </w:tblGrid>
+      <w:tr>
+        <w:tc>
+          <w:tcPr>
+            <w:tcW w:w="421" w:type="dxa"/>
+          </w:tcPr>
+          <w:p>
+            <w:pPr>
+              <w:ind w:firstLine="0"/>
+            </w:pPr>
+            <w:r>
+              <w:t>No</w:t>
+            </w:r>
+          </w:p>
+        </w:tc>
+        <w:tc>
+          <w:tcPr>
+            <w:tcW w:w="2749" w:type="dxa"/>
+          </w:tcPr>
+          <w:p>
+            <w:pPr>
+              <w:ind w:firstLine="0"/>
+            </w:pPr>
+            <w:r>
+              <w:t>Aktivitas Pengujian</w:t>
+            </w:r>
+          </w:p>
+        </w:tc>
+        <w:tc>
+          <w:tcPr>
+            <w:tcW w:w="1586" w:type="dxa"/>
+          </w:tcPr>
+          <w:p>
+            <w:pPr>
+              <w:ind w:firstLine="0"/>
+            </w:pPr>
+          </w:p>
+        </w:tc>
+        <w:tc>
+          <w:tcPr>
+            <w:tcW w:w="1586" w:type="dxa"/>
+          </w:tcPr>
+          <w:p>
+            <w:pPr>
+              <w:ind w:firstLine="0"/>
+            </w:pPr>
+          </w:p>
+        </w:tc>
+        <w:tc>
+          <w:tcPr>
+            <w:tcW w:w="1586" w:type="dxa"/>
+          </w:tcPr>
+          <w:p>
+            <w:pPr>
+              <w:ind w:firstLine="0"/>
+            </w:pPr>
+            <w:r>
+              <w:t>Keterangan</w:t>
+            </w:r>
+          </w:p>
+        </w:tc>
+      </w:tr>
+    </w:tbl>
     <w:p>
       <w:pPr>
         <w:ind w:firstLine="0"/>
@@ -23302,6 +25052,89 @@
       </w:pPr>
       <w:r>
         <w:t>Pembahasan</w:t>
+      </w:r>
+    </w:p>
+    <w:p/>
+    <w:p>
+      <w:r>
+        <w:t>asdasd</w:t>
+      </w:r>
+    </w:p>
+    <w:p/>
+    <w:p>
+      <w:pPr>
+        <w:sectPr>
+          <w:pgSz w:w="11907" w:h="16839" w:code="9"/>
+          <w:pgMar w:top="1701" w:right="1701" w:bottom="1701" w:left="2268" w:header="720" w:footer="720" w:gutter="0"/>
+          <w:pgNumType w:start="1"/>
+          <w:cols w:space="720"/>
+          <w:titlePg/>
+          <w:docGrid w:linePitch="360"/>
+        </w:sectPr>
+      </w:pPr>
+    </w:p>
+    <w:p>
+      <w:pPr>
+        <w:pStyle w:val="Heading1"/>
+      </w:pPr>
+      <w:r>
+        <w:lastRenderedPageBreak/>
+        <w:t>Kesimpulan dan saran</w:t>
+      </w:r>
+    </w:p>
+    <w:p>
+      <w:pPr>
+        <w:ind w:firstLine="0"/>
+      </w:pPr>
+    </w:p>
+    <w:p>
+      <w:pPr>
+        <w:pStyle w:val="Heading2"/>
+      </w:pPr>
+      <w:r>
+        <w:t>Kesimpulan</w:t>
+      </w:r>
+    </w:p>
+    <w:p/>
+    <w:p>
+      <w:r>
+        <w:t>asdasdas</w:t>
+      </w:r>
+    </w:p>
+    <w:p/>
+    <w:p>
+      <w:pPr>
+        <w:pStyle w:val="Heading2"/>
+      </w:pPr>
+      <w:r>
+        <w:t>Saran</w:t>
+      </w:r>
+    </w:p>
+    <w:p/>
+    <w:p>
+      <w:pPr>
+        <w:sectPr>
+          <w:pgSz w:w="11907" w:h="16839" w:code="9"/>
+          <w:pgMar w:top="1701" w:right="1701" w:bottom="1701" w:left="2268" w:header="720" w:footer="720" w:gutter="0"/>
+          <w:pgNumType w:start="1"/>
+          <w:cols w:space="720"/>
+          <w:titlePg/>
+          <w:docGrid w:linePitch="360"/>
+        </w:sectPr>
+      </w:pPr>
+    </w:p>
+    <w:p>
+      <w:pPr>
+        <w:pStyle w:val="Heading1"/>
+        <w:numPr>
+          <w:ilvl w:val="0"/>
+          <w:numId w:val="0"/>
+        </w:numPr>
+        <w:ind w:left="360"/>
+      </w:pPr>
+      <w:r>
+        <w:lastRenderedPageBreak/>
+        <w:t>Daftar pustaka</w:t>
       </w:r>
     </w:p>
     <w:p/>
@@ -23497,7 +25330,7 @@
                     <pic:cNvPicPr/>
                   </pic:nvPicPr>
                   <pic:blipFill>
-                    <a:blip r:embed="rId37"/>
+                    <a:blip r:embed="rId38"/>
                     <a:stretch>
                       <a:fillRect/>
                     </a:stretch>
@@ -24626,8 +26459,8 @@
         <w:contextualSpacing w:val="0"/>
         <w:jc w:val="left"/>
         <w:sectPr>
-          <w:headerReference w:type="first" r:id="rId38"/>
-          <w:footerReference w:type="first" r:id="rId39"/>
+          <w:headerReference w:type="first" r:id="rId39"/>
+          <w:footerReference w:type="first" r:id="rId40"/>
           <w:pgSz w:w="11907" w:h="16839" w:code="9"/>
           <w:pgMar w:top="1701" w:right="1701" w:bottom="1701" w:left="2268" w:header="720" w:footer="720" w:gutter="0"/>
           <w:cols w:space="720"/>
@@ -25894,7 +27727,7 @@
           <w:sz w:val="28"/>
         </w:rPr>
         <w:sectPr>
-          <w:headerReference w:type="default" r:id="rId40"/>
+          <w:headerReference w:type="default" r:id="rId41"/>
           <w:pgSz w:w="11907" w:h="16839" w:code="9"/>
           <w:pgMar w:top="1701" w:right="1701" w:bottom="1701" w:left="2268" w:header="720" w:footer="720" w:gutter="0"/>
           <w:cols w:space="720"/>
@@ -26073,7 +27906,7 @@
           <w:sz w:val="28"/>
         </w:rPr>
         <w:sectPr>
-          <w:headerReference w:type="default" r:id="rId41"/>
+          <w:headerReference w:type="default" r:id="rId42"/>
           <w:pgSz w:w="11907" w:h="16839" w:code="9"/>
           <w:pgMar w:top="1701" w:right="1701" w:bottom="1701" w:left="2268" w:header="720" w:footer="720" w:gutter="0"/>
           <w:cols w:space="720"/>
@@ -26198,7 +28031,7 @@
           <w:sz w:val="28"/>
         </w:rPr>
         <w:sectPr>
-          <w:headerReference w:type="default" r:id="rId42"/>
+          <w:headerReference w:type="default" r:id="rId43"/>
           <w:pgSz w:w="11907" w:h="16839" w:code="9"/>
           <w:pgMar w:top="1701" w:right="1701" w:bottom="1701" w:left="2268" w:header="720" w:footer="720" w:gutter="0"/>
           <w:cols w:space="720"/>
@@ -26332,7 +28165,7 @@
           <w:sz w:val="28"/>
         </w:rPr>
         <w:sectPr>
-          <w:headerReference w:type="default" r:id="rId43"/>
+          <w:headerReference w:type="default" r:id="rId44"/>
           <w:pgSz w:w="11907" w:h="16839" w:code="9"/>
           <w:pgMar w:top="1701" w:right="1701" w:bottom="1701" w:left="2268" w:header="720" w:footer="720" w:gutter="0"/>
           <w:cols w:space="720"/>
@@ -26457,7 +28290,7 @@
           <w:sz w:val="28"/>
         </w:rPr>
         <w:sectPr>
-          <w:headerReference w:type="default" r:id="rId44"/>
+          <w:headerReference w:type="default" r:id="rId45"/>
           <w:pgSz w:w="11907" w:h="16839" w:code="9"/>
           <w:pgMar w:top="1701" w:right="1701" w:bottom="1701" w:left="2268" w:header="720" w:footer="720" w:gutter="0"/>
           <w:cols w:space="720"/>
@@ -26716,7 +28549,7 @@
           <w:sz w:val="28"/>
         </w:rPr>
         <w:sectPr>
-          <w:headerReference w:type="default" r:id="rId45"/>
+          <w:headerReference w:type="default" r:id="rId46"/>
           <w:pgSz w:w="11907" w:h="16839" w:code="9"/>
           <w:pgMar w:top="1701" w:right="1701" w:bottom="1701" w:left="2268" w:header="720" w:footer="720" w:gutter="0"/>
           <w:cols w:space="720"/>
@@ -28676,7 +30509,7 @@
         </w:rPr>
         <w:br/>
       </w:r>
-      <w:hyperlink r:id="rId46" w:history="1">
+      <w:hyperlink r:id="rId47" w:history="1">
         <w:r>
           <w:rPr>
             <w:rStyle w:val="Hyperlink"/>
@@ -28917,7 +30750,7 @@
         </w:rPr>
         <w:br/>
       </w:r>
-      <w:hyperlink r:id="rId47" w:history="1">
+      <w:hyperlink r:id="rId48" w:history="1">
         <w:r>
           <w:rPr>
             <w:rStyle w:val="Hyperlink"/>
@@ -29018,7 +30851,7 @@
         </w:rPr>
         <w:t xml:space="preserve"> </w:t>
       </w:r>
-      <w:hyperlink r:id="rId48" w:history="1">
+      <w:hyperlink r:id="rId49" w:history="1">
         <w:r>
           <w:rPr>
             <w:rStyle w:val="Hyperlink"/>
@@ -29109,7 +30942,7 @@
         </w:rPr>
         <w:t xml:space="preserve">November 10, 2001. </w:t>
       </w:r>
-      <w:hyperlink r:id="rId49" w:history="1">
+      <w:hyperlink r:id="rId50" w:history="1">
         <w:r>
           <w:rPr>
             <w:rStyle w:val="Hyperlink"/>
@@ -29191,7 +31024,7 @@
         </w:rPr>
         <w:t xml:space="preserve"> </w:t>
       </w:r>
-      <w:hyperlink r:id="rId50" w:history="1">
+      <w:hyperlink r:id="rId51" w:history="1">
         <w:r>
           <w:rPr>
             <w:rStyle w:val="Hyperlink"/>
@@ -29266,7 +31099,7 @@
         </w:rPr>
         <w:t xml:space="preserve">. </w:t>
       </w:r>
-      <w:hyperlink r:id="rId51" w:history="1">
+      <w:hyperlink r:id="rId52" w:history="1">
         <w:r>
           <w:rPr>
             <w:rStyle w:val="Hyperlink"/>
@@ -29295,7 +31128,7 @@
         </w:tabs>
         <w:ind w:left="426" w:hanging="426"/>
         <w:sectPr>
-          <w:headerReference w:type="default" r:id="rId52"/>
+          <w:headerReference w:type="default" r:id="rId53"/>
           <w:pgSz w:w="11907" w:h="16839" w:code="9"/>
           <w:pgMar w:top="1701" w:right="1701" w:bottom="1701" w:left="2268" w:header="720" w:footer="720" w:gutter="0"/>
           <w:cols w:space="720"/>
@@ -29310,7 +31143,7 @@
         </w:tabs>
         <w:ind w:left="426" w:hanging="426"/>
         <w:sectPr>
-          <w:headerReference w:type="default" r:id="rId53"/>
+          <w:headerReference w:type="default" r:id="rId54"/>
           <w:pgSz w:w="11907" w:h="16839" w:code="9"/>
           <w:pgMar w:top="1701" w:right="1701" w:bottom="1701" w:left="2268" w:header="720" w:footer="720" w:gutter="0"/>
           <w:cols w:space="720"/>
@@ -29338,7 +31171,7 @@
                     <pic:cNvPicPr/>
                   </pic:nvPicPr>
                   <pic:blipFill>
-                    <a:blip r:embed="rId54"/>
+                    <a:blip r:embed="rId55"/>
                     <a:stretch>
                       <a:fillRect/>
                     </a:stretch>
@@ -29847,7 +31680,7 @@
           <w:lang w:val="en-US"/>
         </w:rPr>
         <w:sectPr>
-          <w:headerReference w:type="first" r:id="rId55"/>
+          <w:headerReference w:type="first" r:id="rId56"/>
           <w:pgSz w:w="16839" w:h="11907" w:orient="landscape" w:code="9"/>
           <w:pgMar w:top="2268" w:right="1701" w:bottom="1701" w:left="1701" w:header="720" w:footer="720" w:gutter="0"/>
           <w:cols w:space="720"/>
@@ -29876,7 +31709,7 @@
       </w:pPr>
     </w:p>
     <w:sectPr>
-      <w:headerReference w:type="default" r:id="rId56"/>
+      <w:headerReference w:type="default" r:id="rId57"/>
       <w:type w:val="continuous"/>
       <w:pgSz w:w="11907" w:h="16840" w:code="9"/>
       <w:pgMar w:top="1701" w:right="1134" w:bottom="1134" w:left="1701" w:header="851" w:footer="851" w:gutter="0"/>
@@ -33552,7 +35385,7 @@
   <w:abstractNum w:abstractNumId="19" w15:restartNumberingAfterBreak="0">
     <w:nsid w:val="42C53C8F"/>
     <w:multiLevelType w:val="hybridMultilevel"/>
-    <w:tmpl w:val="AD04F5E4"/>
+    <w:tmpl w:val="064281CC"/>
     <w:lvl w:ilvl="0" w:tplc="04210019">
       <w:start w:val="1"/>
       <w:numFmt w:val="lowerLetter"/>
@@ -36905,7 +38738,7 @@
 </file>
 
 <file path=customXml/itemProps1.xml><?xml version="1.0" encoding="utf-8"?>
-<ds:datastoreItem xmlns:ds="http://schemas.openxmlformats.org/officeDocument/2006/customXml" ds:itemID="{3077E1F6-FFCD-4B4B-A48A-F5353E1B3EA9}">
+<ds:datastoreItem xmlns:ds="http://schemas.openxmlformats.org/officeDocument/2006/customXml" ds:itemID="{D52561C5-DCE6-463E-BC44-51D71D10D9F3}">
   <ds:schemaRefs>
     <ds:schemaRef ds:uri="http://schemas.openxmlformats.org/officeDocument/2006/bibliography"/>
   </ds:schemaRefs>

</xml_diff>

<commit_message>
[minor] progress laporan 14juni
</commit_message>
<xml_diff>
--- a/docs/Penulisan.docx
+++ b/docs/Penulisan.docx
@@ -6635,6 +6635,7 @@
         <w:tabs>
           <w:tab w:val="left" w:leader="dot" w:pos="7560"/>
         </w:tabs>
+        <w:ind w:firstLine="0"/>
         <w:rPr>
           <w:rFonts w:cs="Times New Roman"/>
           <w:szCs w:val="24"/>
@@ -6646,6 +6647,7 @@
         <w:tabs>
           <w:tab w:val="left" w:leader="dot" w:pos="7560"/>
         </w:tabs>
+        <w:ind w:firstLine="0"/>
         <w:rPr>
           <w:rFonts w:cs="Times New Roman"/>
         </w:rPr>
@@ -6860,6 +6862,7 @@
         <w:tabs>
           <w:tab w:val="left" w:leader="dot" w:pos="7560"/>
         </w:tabs>
+        <w:ind w:firstLine="0"/>
         <w:rPr>
           <w:rFonts w:cs="Times New Roman"/>
         </w:rPr>
@@ -9582,81 +9585,73 @@
     </w:p>
     <w:p>
       <w:pPr>
+        <w:pStyle w:val="Heading2"/>
+      </w:pPr>
+      <w:r>
+        <w:t>Laravel</w:t>
+      </w:r>
+    </w:p>
+    <w:p>
+      <w:r>
+        <w:t xml:space="preserve">Laravel adalah sebuah framework PHP yang dirilis dibawah lisensi MIT </w:t>
+      </w:r>
+      <w:r>
+        <w:t>dibangun menggunakan konsep Model-View-Controller (MVC).</w:t>
+      </w:r>
+      <w:r>
+        <w:t xml:space="preserve"> Menurut ( zanin&amp; wemke),</w:t>
+      </w:r>
+      <w:r>
+        <w:t xml:space="preserve"> </w:t>
+      </w:r>
+      <w:r>
+        <w:t>Laravel mempunyai beberapa keunggulan yang tidak dimiliki  PHP Framework lain seperti Codeigniter dan Symphony. Laravel dapat memproses permintaan per detik (Request per second)</w:t>
+      </w:r>
+      <w:r>
+        <w:t xml:space="preserve"> lebih tinggi daripada Codeigniter dan Symphony. Selain itu laravel juga unggul dalam waktu respon (respon time) serta keamanan yang baik.</w:t>
+      </w:r>
+    </w:p>
+    <w:p>
+      <w:pPr>
         <w:pStyle w:val="Heading3"/>
-        <w:numPr>
-          <w:ilvl w:val="0"/>
-          <w:numId w:val="0"/>
-        </w:numPr>
-      </w:pPr>
-    </w:p>
-    <w:p>
-      <w:pPr>
-        <w:pStyle w:val="Heading2"/>
-      </w:pPr>
-      <w:r>
-        <w:t>Laravel</w:t>
-      </w:r>
-    </w:p>
-    <w:p>
-      <w:r>
-        <w:t xml:space="preserve">Laravel adalah sebuah framework PHP yang dirilis dibawah lisensi MIT </w:t>
-      </w:r>
-      <w:r>
-        <w:t>dibangun menggunakan konsep Model-View-Controller (MVC).</w:t>
-      </w:r>
-      <w:r>
-        <w:t xml:space="preserve"> Menurut ( zanin&amp; wemke),</w:t>
+      </w:pPr>
+      <w:r>
+        <w:t xml:space="preserve">Model View Controller </w:t>
+      </w:r>
+    </w:p>
+    <w:p>
+      <w:r>
+        <w:t>Model View Controller adalah</w:t>
+      </w:r>
+      <w:r>
+        <w:t xml:space="preserve"> sebuah metode artsitektur dalam pembuatan aplikasi </w:t>
+      </w:r>
+      <w:r>
+        <w:t xml:space="preserve">yang memisahkan logika aplikasi dengan presentasi. MVC </w:t>
+      </w:r>
+      <w:r>
+        <w:t>memisahkan</w:t>
+      </w:r>
+      <w:r>
+        <w:t xml:space="preserve"> dalam beberapa komponen</w:t>
       </w:r>
       <w:r>
         <w:t xml:space="preserve"> </w:t>
       </w:r>
       <w:r>
-        <w:t>Laravel mempunyai beberapa keunggulan yang tidak dimiliki  PHP Framework lain seperti Codeigniter dan Symphony. Laravel dapat memproses permintaan per detik (Request per second)</w:t>
-      </w:r>
-      <w:r>
-        <w:t xml:space="preserve"> lebih tinggi daripada Codeigniter dan Symphony. Selain itu laravel juga unggul dalam waktu respon (respon time) serta keamanan yang baik.</w:t>
-      </w:r>
-    </w:p>
+        <w:t xml:space="preserve">manipulasi </w:t>
+      </w:r>
+      <w:r>
+        <w:t>data dalam model , tampilan dalam view dan proses interaksinya dalam controller.</w:t>
+      </w:r>
+    </w:p>
+    <w:p/>
     <w:p>
       <w:pPr>
         <w:pStyle w:val="Heading3"/>
       </w:pPr>
       <w:r>
-        <w:t xml:space="preserve">Model View Controller </w:t>
-      </w:r>
-    </w:p>
-    <w:p>
-      <w:r>
-        <w:t>Model View Controller adalah</w:t>
-      </w:r>
-      <w:r>
-        <w:t xml:space="preserve"> sebuah metode artsitektur dalam pembuatan aplikasi </w:t>
-      </w:r>
-      <w:r>
-        <w:t xml:space="preserve">yang memisahkan logika aplikasi dengan presentasi. MVC </w:t>
-      </w:r>
-      <w:r>
-        <w:t>memisahkan</w:t>
-      </w:r>
-      <w:r>
-        <w:t xml:space="preserve"> dalam beberapa komponen</w:t>
-      </w:r>
-      <w:r>
-        <w:t xml:space="preserve"> </w:t>
-      </w:r>
-      <w:r>
-        <w:t xml:space="preserve">manipulasi </w:t>
-      </w:r>
-      <w:r>
-        <w:t>data dalam model , tampilan dalam view dan proses interaksinya dalam controller.</w:t>
-      </w:r>
-    </w:p>
-    <w:p/>
-    <w:p>
-      <w:pPr>
-        <w:pStyle w:val="Heading3"/>
-      </w:pPr>
-      <w:r>
+        <w:lastRenderedPageBreak/>
         <w:t>Eloquent ORM</w:t>
       </w:r>
     </w:p>
@@ -9778,11 +9773,75 @@
     </w:p>
     <w:p>
       <w:r>
-        <w:t xml:space="preserve">Berikut merupakan diagram tahapan penelitian dari sistem klasterisasi wilayah tanah longsor pada gambar </w:t>
-      </w:r>
-    </w:p>
-    <w:p>
-      <w:pPr>
+        <w:t>Pada bagian ini akan dijelaskan mengenai proses pengerjaan maupun data dan metode yang digunakan dalam pengerjaan dari tugas akhir ini. Tahapan pelaksanaan tugas akhir digambarkan seperti</w:t>
+      </w:r>
+      <w:r>
+        <w:t xml:space="preserve"> pada </w:t>
+      </w:r>
+      <w:r>
+        <w:rPr>
+          <w:szCs w:val="24"/>
+        </w:rPr>
+        <w:fldChar w:fldCharType="begin"/>
+      </w:r>
+      <w:r>
+        <w:rPr>
+          <w:szCs w:val="24"/>
+        </w:rPr>
+        <w:instrText xml:space="preserve"> REF _Ref43062529 \h </w:instrText>
+      </w:r>
+      <w:r>
+        <w:rPr>
+          <w:szCs w:val="24"/>
+        </w:rPr>
+      </w:r>
+      <w:r>
+        <w:rPr>
+          <w:szCs w:val="24"/>
+        </w:rPr>
+        <w:instrText xml:space="preserve"> \* MERGEFORMAT </w:instrText>
+      </w:r>
+      <w:r>
+        <w:rPr>
+          <w:szCs w:val="24"/>
+        </w:rPr>
+        <w:fldChar w:fldCharType="separate"/>
+      </w:r>
+      <w:r>
+        <w:rPr>
+          <w:szCs w:val="24"/>
+        </w:rPr>
+        <w:t>Gam</w:t>
+      </w:r>
+      <w:r>
+        <w:rPr>
+          <w:szCs w:val="24"/>
+        </w:rPr>
+        <w:t>b</w:t>
+      </w:r>
+      <w:r>
+        <w:rPr>
+          <w:szCs w:val="24"/>
+        </w:rPr>
+        <w:t>ar 3.</w:t>
+      </w:r>
+      <w:r>
+        <w:rPr>
+          <w:noProof/>
+          <w:szCs w:val="24"/>
+        </w:rPr>
+        <w:t>1</w:t>
+      </w:r>
+      <w:r>
+        <w:rPr>
+          <w:szCs w:val="24"/>
+        </w:rPr>
+        <w:fldChar w:fldCharType="end"/>
+      </w:r>
+    </w:p>
+    <w:p>
+      <w:pPr>
+        <w:keepNext/>
         <w:ind w:firstLine="0"/>
       </w:pPr>
       <w:r>
@@ -9790,9 +9849,9 @@
           <w:noProof/>
         </w:rPr>
         <w:drawing>
-          <wp:inline distT="0" distB="0" distL="0" distR="0" wp14:anchorId="404B80BA" wp14:editId="57B2A376">
-            <wp:extent cx="5040630" cy="4515485"/>
-            <wp:effectExtent l="0" t="0" r="7620" b="0"/>
+          <wp:inline distT="0" distB="0" distL="0" distR="0" wp14:anchorId="404B80BA" wp14:editId="25FE2F29">
+            <wp:extent cx="4795368" cy="4295775"/>
+            <wp:effectExtent l="0" t="0" r="5715" b="0"/>
             <wp:docPr id="8" name="Picture 8"/>
             <wp:cNvGraphicFramePr>
               <a:graphicFrameLocks xmlns:a="http://schemas.openxmlformats.org/drawingml/2006/main" noChangeAspect="1"/>
@@ -9813,7 +9872,7 @@
                   <pic:spPr>
                     <a:xfrm>
                       <a:off x="0" y="0"/>
-                      <a:ext cx="5040630" cy="4515485"/>
+                      <a:ext cx="4804951" cy="4304360"/>
                     </a:xfrm>
                     <a:prstGeom prst="rect">
                       <a:avLst/>
@@ -9828,10 +9887,102 @@
     </w:p>
     <w:p>
       <w:pPr>
+        <w:pStyle w:val="Caption"/>
+        <w:jc w:val="center"/>
+        <w:rPr>
+          <w:i w:val="0"/>
+          <w:iCs w:val="0"/>
+          <w:color w:val="auto"/>
+          <w:sz w:val="24"/>
+          <w:szCs w:val="24"/>
+        </w:rPr>
+      </w:pPr>
+      <w:bookmarkStart w:id="30" w:name="_Ref43062317"/>
+      <w:bookmarkStart w:id="31" w:name="_Ref43062529"/>
+      <w:r>
+        <w:rPr>
+          <w:i w:val="0"/>
+          <w:iCs w:val="0"/>
+          <w:color w:val="auto"/>
+          <w:sz w:val="24"/>
+          <w:szCs w:val="24"/>
+        </w:rPr>
+        <w:t>Gambar 3.</w:t>
+      </w:r>
+      <w:r>
+        <w:rPr>
+          <w:i w:val="0"/>
+          <w:iCs w:val="0"/>
+          <w:color w:val="auto"/>
+          <w:sz w:val="24"/>
+          <w:szCs w:val="24"/>
+        </w:rPr>
+        <w:fldChar w:fldCharType="begin"/>
+      </w:r>
+      <w:r>
+        <w:rPr>
+          <w:i w:val="0"/>
+          <w:iCs w:val="0"/>
+          <w:color w:val="auto"/>
+          <w:sz w:val="24"/>
+          <w:szCs w:val="24"/>
+        </w:rPr>
+        <w:instrText xml:space="preserve"> SEQ Gambar \* ARABIC \s 1 </w:instrText>
+      </w:r>
+      <w:r>
+        <w:rPr>
+          <w:i w:val="0"/>
+          <w:iCs w:val="0"/>
+          <w:color w:val="auto"/>
+          <w:sz w:val="24"/>
+          <w:szCs w:val="24"/>
+        </w:rPr>
+        <w:fldChar w:fldCharType="separate"/>
+      </w:r>
+      <w:r>
+        <w:rPr>
+          <w:i w:val="0"/>
+          <w:iCs w:val="0"/>
+          <w:noProof/>
+          <w:color w:val="auto"/>
+          <w:sz w:val="24"/>
+          <w:szCs w:val="24"/>
+        </w:rPr>
+        <w:t>1</w:t>
+      </w:r>
+      <w:r>
+        <w:rPr>
+          <w:i w:val="0"/>
+          <w:iCs w:val="0"/>
+          <w:color w:val="auto"/>
+          <w:sz w:val="24"/>
+          <w:szCs w:val="24"/>
+        </w:rPr>
+        <w:fldChar w:fldCharType="end"/>
+      </w:r>
+      <w:bookmarkEnd w:id="31"/>
+      <w:r>
+        <w:rPr>
+          <w:i w:val="0"/>
+          <w:iCs w:val="0"/>
+          <w:color w:val="auto"/>
+          <w:sz w:val="24"/>
+          <w:szCs w:val="24"/>
+        </w:rPr>
+        <w:t xml:space="preserve"> Tahapan Penelitian</w:t>
+      </w:r>
+      <w:bookmarkEnd w:id="30"/>
+    </w:p>
+    <w:p>
+      <w:pPr>
+        <w:ind w:firstLine="0"/>
+      </w:pPr>
+    </w:p>
+    <w:p>
+      <w:pPr>
         <w:pStyle w:val="Heading3"/>
       </w:pPr>
       <w:r>
-        <w:lastRenderedPageBreak/>
         <w:t>Identifikasi Masalah</w:t>
       </w:r>
     </w:p>
@@ -9843,7 +9994,13 @@
         <w:t>t</w:t>
       </w:r>
       <w:r>
-        <w:t>ahapan ini dilakukan pencarian hipotesa utama yang akan dijawab melalui penelitian dan dilanjutkan dengan pemecahan masalah serta pengujian hipotesa. Identifikasi masalah dalam penelitian ini adalah</w:t>
+        <w:t xml:space="preserve">ahapan ini dilakukan pencarian hipotesa utama yang akan dijawab melalui penelitian dan dilanjutkan dengan pemecahan masalah serta pengujian hipotesa. </w:t>
+      </w:r>
+      <w:r>
+        <w:t>Berdasarkan analisa yang dilakukan pada kondisi objek penelitian maka i</w:t>
+      </w:r>
+      <w:r>
+        <w:t>dentifikasi masalah dalam penelitian ini adalah</w:t>
       </w:r>
       <w:r>
         <w:t xml:space="preserve"> </w:t>
@@ -9875,7 +10032,17 @@
         <w:t xml:space="preserve">ahapan ini peneliti menkaji teori-teori terdahulu yang akan digunakan dalam penelitian ini. Pengkajian teori bertujuan sebagai acuan referensi dalam pelaksanaan penelitian ini. Teori yang dikaji meliputi penyebab </w:t>
       </w:r>
       <w:r>
-        <w:t>tanah longsor dan dampak tanah longsor yang dijadikan variabel dalam penelitian, penggunaaan metode K-means Clustering dalam pemetaan wilayah dampak tanah longsor, penggunaan metode korelasional dalam mengukur keterkaitan antara dua variabel dalam penelitian ini dan penggunaan sistem informasi dalam pemetaan wilayah terdampak tanah longsor.</w:t>
+        <w:t xml:space="preserve">tanah longsor dan dampak tanah longsor yang dijadikan variabel dalam penelitian, penggunaaan metode K-means </w:t>
+      </w:r>
+      <w:r>
+        <w:rPr>
+          <w:i/>
+          <w:iCs/>
+        </w:rPr>
+        <w:t>Clustering</w:t>
+      </w:r>
+      <w:r>
+        <w:t xml:space="preserve"> dalam pemetaan wilayah dampak tanah longsor, penggunaan metode korelasional dalam mengukur keterkaitan antara dua variabel dalam penelitian ini dan penggunaan sistem informasi dalam pemetaan wilayah terdampak tanah longsor.</w:t>
       </w:r>
     </w:p>
     <w:p/>
@@ -9909,13 +10076,7 @@
         </w:rPr>
       </w:pPr>
       <w:r>
-        <w:t>Penelitian dilakukan di</w:t>
-      </w:r>
-      <w:r>
-        <w:t xml:space="preserve"> </w:t>
-      </w:r>
-      <w:r>
-        <w:t>salah satu instansi pemerintah untuk mengumpulkan data parameter dampak wilayah tanah longsor dan observasi penanganan bencana terkait bencana tanah longsor. In</w:t>
+        <w:t>Penelitian dilakukan disalah satu instansi pemerintah untuk mengumpulkan data parameter dampak wilayah tanah longsor dan observasi penanganan bencana terkait bencana tanah longsor. In</w:t>
       </w:r>
       <w:r>
         <w:t>s</w:t>
@@ -10021,7 +10182,6 @@
         <w:rPr>
           <w:lang w:val="en-US"/>
         </w:rPr>
-        <w:lastRenderedPageBreak/>
         <w:t>Pengumpulan Data.</w:t>
       </w:r>
     </w:p>
@@ -10305,6 +10465,7 @@
         <w:t xml:space="preserve"> berfokus pada arsitektur sistem, desain antar muka dan algoritma program yang digunakan. Pada proses desain sistem menghasilkan </w:t>
       </w:r>
       <w:r>
+        <w:lastRenderedPageBreak/>
         <w:t xml:space="preserve">beberapa dokumen </w:t>
       </w:r>
       <w:r>
@@ -10568,7 +10729,14 @@
         <w:rPr>
           <w:lang w:val="en-US"/>
         </w:rPr>
-        <w:t>Pengujian uji akurasi bertujuan untuk mengukur tingkat keakuratan hasil pengelompokan wilayah terdampak tanah longsor dari hasil analisis menggunakan metode K-Means dengan data yang dipergunakan. Untuk melakukan uji akurasi, peneliti menggunakan dua metode</w:t>
+        <w:t xml:space="preserve">Pengujian uji akurasi bertujuan untuk mengukur tingkat keakuratan hasil pengelompokan wilayah terdampak tanah longsor dari hasil analisis menggunakan </w:t>
+      </w:r>
+      <w:r>
+        <w:rPr>
+          <w:lang w:val="en-US"/>
+        </w:rPr>
+        <w:lastRenderedPageBreak/>
+        <w:t>metode K-Means dengan data yang dipergunakan. Untuk melakukan uji akurasi, peneliti menggunakan dua metode</w:t>
       </w:r>
       <w:r>
         <w:rPr>
@@ -10608,40 +10776,64 @@
       <w:pPr>
         <w:pStyle w:val="Heading1"/>
       </w:pPr>
-      <w:bookmarkStart w:id="30" w:name="_Toc38622797"/>
+      <w:bookmarkStart w:id="32" w:name="_Toc38622797"/>
       <w:r>
         <w:t>AN</w:t>
       </w:r>
       <w:r>
         <w:t>ALISA DAN PERANCANGAN SISTEM</w:t>
       </w:r>
-      <w:bookmarkEnd w:id="30"/>
+      <w:bookmarkEnd w:id="32"/>
     </w:p>
     <w:p>
       <w:pPr>
         <w:pStyle w:val="Heading2"/>
       </w:pPr>
-      <w:bookmarkStart w:id="31" w:name="_Toc38622798"/>
+      <w:bookmarkStart w:id="33" w:name="_Toc38622798"/>
       <w:r>
         <w:t>Analisa Dat</w:t>
       </w:r>
       <w:r>
         <w:t>a</w:t>
       </w:r>
-      <w:bookmarkEnd w:id="31"/>
+      <w:bookmarkEnd w:id="33"/>
     </w:p>
     <w:p>
       <w:r>
         <w:t>Data yang digunakan dalam penelitian adalah data primer dan data sekunder. Data primer didapatkan dari hasil wawancara kepada pihak BPBD</w:t>
       </w:r>
       <w:r>
+        <w:t xml:space="preserve"> guna </w:t>
+      </w:r>
+      <w:r>
+        <w:t xml:space="preserve">untuk mempermudah pemahaman alur </w:t>
+      </w:r>
+      <w:r>
+        <w:t>penanganan bencan</w:t>
+      </w:r>
+      <w:r>
+        <w:t xml:space="preserve"> dan ke</w:t>
+      </w:r>
+      <w:r>
+        <w:t>n</w:t>
+      </w:r>
+      <w:r>
+        <w:t>dala yang pernah dialami</w:t>
+      </w:r>
+      <w:r>
         <w:t xml:space="preserve">, </w:t>
       </w:r>
       <w:r>
-        <w:t>Sedangkan Data sekunder diambil dari data publikasi BNPB yang sesuai dengan rekapitulasi pihak BPBD. Adapun data yang diambil mulai dari tahun 2017-2019 dengan parameter yang sudah di akumulasi berdasarkan parameter penelitian</w:t>
-      </w:r>
-      <w:r>
-        <w:t>:</w:t>
+        <w:t>s</w:t>
+      </w:r>
+      <w:r>
+        <w:t xml:space="preserve">edangkan </w:t>
+      </w:r>
+      <w:r>
+        <w:t>d</w:t>
+      </w:r>
+      <w:r>
+        <w:t xml:space="preserve">ata sekunder diambil dari data publikasi BNPB yang sesuai dengan rekapitulasi pihak BPBD. </w:t>
       </w:r>
     </w:p>
     <w:p>
@@ -10654,8 +10846,212 @@
     </w:p>
     <w:p>
       <w:r>
-        <w:t>Bagian ini menjelaskan tentang analisis data wilayah terdampak tanah longsor yang digunakan dalam perhitungan menggunakan metode K-Means Clustering.</w:t>
-      </w:r>
+        <w:t>Bagian ini menjelaskan tentang anali</w:t>
+      </w:r>
+      <w:r>
+        <w:t>sis</w:t>
+      </w:r>
+      <w:r>
+        <w:t xml:space="preserve"> </w:t>
+      </w:r>
+      <w:r>
+        <w:t>data wilayah terdampak tanah longsor yang digunakan dalam perhitungan menggunakan metode K-Means Clustering.</w:t>
+      </w:r>
+      <w:r>
+        <w:t xml:space="preserve"> </w:t>
+      </w:r>
+      <w:r>
+        <w:t xml:space="preserve">Adapun data yang diambil mulai dari tahun 2017-2019 </w:t>
+      </w:r>
+      <w:r>
+        <w:t xml:space="preserve">dan berbentuk </w:t>
+      </w:r>
+      <w:r>
+        <w:rPr>
+          <w:i/>
+          <w:iCs/>
+        </w:rPr>
+        <w:t xml:space="preserve">excel </w:t>
+      </w:r>
+      <w:r>
+        <w:rPr>
+          <w:i/>
+          <w:iCs/>
+        </w:rPr>
+        <w:t>workbook</w:t>
+      </w:r>
+      <w:r>
+        <w:t xml:space="preserve"> </w:t>
+      </w:r>
+      <w:r>
+        <w:t xml:space="preserve">dan </w:t>
+      </w:r>
+      <w:r>
+        <w:rPr>
+          <w:i/>
+          <w:iCs/>
+        </w:rPr>
+        <w:t>doc</w:t>
+      </w:r>
+      <w:r>
+        <w:t xml:space="preserve"> </w:t>
+      </w:r>
+      <w:r>
+        <w:t xml:space="preserve">seperti pada </w:t>
+      </w:r>
+      <w:r>
+        <w:fldChar w:fldCharType="begin"/>
+      </w:r>
+      <w:r>
+        <w:instrText xml:space="preserve"> REF _Ref43062777 \h </w:instrText>
+      </w:r>
+      <w:r>
+        <w:instrText xml:space="preserve"> \* MERGEFORMAT </w:instrText>
+      </w:r>
+      <w:r>
+        <w:fldChar w:fldCharType="separate"/>
+      </w:r>
+      <w:r>
+        <w:rPr>
+          <w:szCs w:val="24"/>
+        </w:rPr>
+        <w:t xml:space="preserve">Tabel </w:t>
+      </w:r>
+      <w:r>
+        <w:rPr>
+          <w:noProof/>
+          <w:szCs w:val="24"/>
+        </w:rPr>
+        <w:t>4</w:t>
+      </w:r>
+      <w:r>
+        <w:rPr>
+          <w:szCs w:val="24"/>
+        </w:rPr>
+        <w:t>.</w:t>
+      </w:r>
+      <w:r>
+        <w:rPr>
+          <w:noProof/>
+          <w:szCs w:val="24"/>
+        </w:rPr>
+        <w:t>1</w:t>
+      </w:r>
+      <w:r>
+        <w:fldChar w:fldCharType="end"/>
+      </w:r>
+      <w:r>
+        <w:t>.</w:t>
+      </w:r>
+    </w:p>
+    <w:p>
+      <w:pPr>
+        <w:pStyle w:val="Caption"/>
+        <w:keepNext/>
+        <w:jc w:val="center"/>
+        <w:rPr>
+          <w:i w:val="0"/>
+          <w:iCs w:val="0"/>
+          <w:color w:val="auto"/>
+          <w:sz w:val="24"/>
+          <w:szCs w:val="24"/>
+        </w:rPr>
+      </w:pPr>
+      <w:bookmarkStart w:id="34" w:name="_Ref43062772"/>
+      <w:bookmarkStart w:id="35" w:name="_Ref43062777"/>
+      <w:r>
+        <w:rPr>
+          <w:i w:val="0"/>
+          <w:iCs w:val="0"/>
+          <w:color w:val="auto"/>
+          <w:sz w:val="24"/>
+          <w:szCs w:val="24"/>
+        </w:rPr>
+        <w:t xml:space="preserve">Tabel </w:t>
+      </w:r>
+      <w:r>
+        <w:rPr>
+          <w:i w:val="0"/>
+          <w:iCs w:val="0"/>
+          <w:color w:val="auto"/>
+          <w:sz w:val="24"/>
+          <w:szCs w:val="24"/>
+        </w:rPr>
+        <w:t>4</w:t>
+      </w:r>
+      <w:r>
+        <w:rPr>
+          <w:i w:val="0"/>
+          <w:iCs w:val="0"/>
+          <w:color w:val="auto"/>
+          <w:sz w:val="24"/>
+          <w:szCs w:val="24"/>
+        </w:rPr>
+        <w:t>.</w:t>
+      </w:r>
+      <w:r>
+        <w:rPr>
+          <w:i w:val="0"/>
+          <w:iCs w:val="0"/>
+          <w:color w:val="auto"/>
+          <w:sz w:val="24"/>
+          <w:szCs w:val="24"/>
+        </w:rPr>
+        <w:fldChar w:fldCharType="begin"/>
+      </w:r>
+      <w:r>
+        <w:rPr>
+          <w:i w:val="0"/>
+          <w:iCs w:val="0"/>
+          <w:color w:val="auto"/>
+          <w:sz w:val="24"/>
+          <w:szCs w:val="24"/>
+        </w:rPr>
+        <w:instrText xml:space="preserve"> SEQ Tabel \* ARABIC \s 1 </w:instrText>
+      </w:r>
+      <w:r>
+        <w:rPr>
+          <w:i w:val="0"/>
+          <w:iCs w:val="0"/>
+          <w:color w:val="auto"/>
+          <w:sz w:val="24"/>
+          <w:szCs w:val="24"/>
+        </w:rPr>
+        <w:fldChar w:fldCharType="separate"/>
+      </w:r>
+      <w:r>
+        <w:rPr>
+          <w:i w:val="0"/>
+          <w:iCs w:val="0"/>
+          <w:noProof/>
+          <w:color w:val="auto"/>
+          <w:sz w:val="24"/>
+          <w:szCs w:val="24"/>
+        </w:rPr>
+        <w:t>1</w:t>
+      </w:r>
+      <w:r>
+        <w:rPr>
+          <w:i w:val="0"/>
+          <w:iCs w:val="0"/>
+          <w:color w:val="auto"/>
+          <w:sz w:val="24"/>
+          <w:szCs w:val="24"/>
+        </w:rPr>
+        <w:fldChar w:fldCharType="end"/>
+      </w:r>
+      <w:bookmarkEnd w:id="35"/>
+      <w:r>
+        <w:rPr>
+          <w:i w:val="0"/>
+          <w:iCs w:val="0"/>
+          <w:color w:val="auto"/>
+          <w:sz w:val="24"/>
+          <w:szCs w:val="24"/>
+        </w:rPr>
+        <w:t xml:space="preserve"> Data Wilayah Terdampak Tanah Longsor</w:t>
+      </w:r>
+      <w:bookmarkEnd w:id="34"/>
     </w:p>
     <w:tbl>
       <w:tblPr>
@@ -12622,6 +13018,7 @@
               <w:ind w:firstLine="0"/>
             </w:pPr>
             <w:r>
+              <w:lastRenderedPageBreak/>
               <w:t>16</w:t>
             </w:r>
           </w:p>
@@ -12872,7 +13269,6 @@
               <w:ind w:firstLine="0"/>
             </w:pPr>
             <w:r>
-              <w:lastRenderedPageBreak/>
               <w:t>18</w:t>
             </w:r>
           </w:p>
@@ -13874,7 +14270,136 @@
         <w:ind w:firstLine="0"/>
       </w:pPr>
       <w:r>
-        <w:t>Asdasd</w:t>
+        <w:t xml:space="preserve">Adapun keterangan parameter dari data wilayah tanah longsor yang digunakan dalam penelitian disesuaikan. Penjelasan mengenai parameter keterangan dari data pada </w:t>
+      </w:r>
+      <w:r>
+        <w:fldChar w:fldCharType="begin"/>
+      </w:r>
+      <w:r>
+        <w:instrText xml:space="preserve"> REF _Ref43062927 \h </w:instrText>
+      </w:r>
+      <w:r>
+        <w:instrText xml:space="preserve"> \* MERGEFORMAT </w:instrText>
+      </w:r>
+      <w:r>
+        <w:fldChar w:fldCharType="separate"/>
+      </w:r>
+      <w:r>
+        <w:rPr>
+          <w:szCs w:val="24"/>
+        </w:rPr>
+        <w:t>Tabel 4.</w:t>
+      </w:r>
+      <w:r>
+        <w:rPr>
+          <w:noProof/>
+          <w:szCs w:val="24"/>
+        </w:rPr>
+        <w:t>2</w:t>
+      </w:r>
+      <w:r>
+        <w:fldChar w:fldCharType="end"/>
+      </w:r>
+      <w:r>
+        <w:t>.</w:t>
+      </w:r>
+    </w:p>
+    <w:p>
+      <w:pPr>
+        <w:pStyle w:val="Caption"/>
+        <w:keepNext/>
+        <w:ind w:firstLine="0"/>
+        <w:jc w:val="center"/>
+        <w:rPr>
+          <w:i w:val="0"/>
+          <w:iCs w:val="0"/>
+          <w:color w:val="auto"/>
+          <w:sz w:val="24"/>
+          <w:szCs w:val="24"/>
+        </w:rPr>
+      </w:pPr>
+      <w:bookmarkStart w:id="36" w:name="_Ref43062927"/>
+      <w:r>
+        <w:rPr>
+          <w:i w:val="0"/>
+          <w:iCs w:val="0"/>
+          <w:color w:val="auto"/>
+          <w:sz w:val="24"/>
+          <w:szCs w:val="24"/>
+        </w:rPr>
+        <w:t>Tabel 4</w:t>
+      </w:r>
+      <w:r>
+        <w:rPr>
+          <w:i w:val="0"/>
+          <w:iCs w:val="0"/>
+          <w:color w:val="auto"/>
+          <w:sz w:val="24"/>
+          <w:szCs w:val="24"/>
+        </w:rPr>
+        <w:t>.</w:t>
+      </w:r>
+      <w:r>
+        <w:rPr>
+          <w:i w:val="0"/>
+          <w:iCs w:val="0"/>
+          <w:color w:val="auto"/>
+          <w:sz w:val="24"/>
+          <w:szCs w:val="24"/>
+        </w:rPr>
+        <w:fldChar w:fldCharType="begin"/>
+      </w:r>
+      <w:r>
+        <w:rPr>
+          <w:i w:val="0"/>
+          <w:iCs w:val="0"/>
+          <w:color w:val="auto"/>
+          <w:sz w:val="24"/>
+          <w:szCs w:val="24"/>
+        </w:rPr>
+        <w:instrText xml:space="preserve"> SEQ Tabel \* ARABIC \s 1 </w:instrText>
+      </w:r>
+      <w:r>
+        <w:rPr>
+          <w:i w:val="0"/>
+          <w:iCs w:val="0"/>
+          <w:color w:val="auto"/>
+          <w:sz w:val="24"/>
+          <w:szCs w:val="24"/>
+        </w:rPr>
+        <w:fldChar w:fldCharType="separate"/>
+      </w:r>
+      <w:r>
+        <w:rPr>
+          <w:i w:val="0"/>
+          <w:iCs w:val="0"/>
+          <w:noProof/>
+          <w:color w:val="auto"/>
+          <w:sz w:val="24"/>
+          <w:szCs w:val="24"/>
+        </w:rPr>
+        <w:t>2</w:t>
+      </w:r>
+      <w:r>
+        <w:rPr>
+          <w:i w:val="0"/>
+          <w:iCs w:val="0"/>
+          <w:color w:val="auto"/>
+          <w:sz w:val="24"/>
+          <w:szCs w:val="24"/>
+        </w:rPr>
+        <w:fldChar w:fldCharType="end"/>
+      </w:r>
+      <w:bookmarkEnd w:id="36"/>
+      <w:r>
+        <w:rPr>
+          <w:i w:val="0"/>
+          <w:iCs w:val="0"/>
+          <w:color w:val="auto"/>
+          <w:sz w:val="24"/>
+          <w:szCs w:val="24"/>
+        </w:rPr>
+        <w:t xml:space="preserve"> Keterangan Data Wilayah Tanah Longsor</w:t>
       </w:r>
     </w:p>
     <w:tbl>
@@ -14095,10 +14620,158 @@
     </w:p>
     <w:p>
       <w:r>
-        <w:t>Bagian ini menjelaskan tentang analisis data geografis yang digunakan dalam perhitungan menggunakan metode K-Means Clustering</w:t>
+        <w:t xml:space="preserve">Bagian ini menjelaskan tentang analisis data geografis yang digunakan dalam perhitungan menggunakan metode K-Means </w:t>
+      </w:r>
+      <w:r>
+        <w:rPr>
+          <w:i/>
+          <w:iCs/>
+        </w:rPr>
+        <w:t>Clustering</w:t>
       </w:r>
       <w:r>
         <w:t>.</w:t>
+      </w:r>
+      <w:r>
+        <w:t xml:space="preserve"> </w:t>
+      </w:r>
+      <w:r>
+        <w:t xml:space="preserve">Adapun data yang diambil </w:t>
+      </w:r>
+      <w:r>
+        <w:t>berbentuk excel</w:t>
+      </w:r>
+      <w:r>
+        <w:t xml:space="preserve"> seperti pada </w:t>
+      </w:r>
+      <w:r>
+        <w:fldChar w:fldCharType="begin"/>
+      </w:r>
+      <w:r>
+        <w:instrText xml:space="preserve"> REF _Ref43063089 \h </w:instrText>
+      </w:r>
+      <w:r>
+        <w:instrText xml:space="preserve"> \* MERGEFORMAT </w:instrText>
+      </w:r>
+      <w:r>
+        <w:fldChar w:fldCharType="separate"/>
+      </w:r>
+      <w:r>
+        <w:rPr>
+          <w:szCs w:val="24"/>
+        </w:rPr>
+        <w:t>Tabel 4.</w:t>
+      </w:r>
+      <w:r>
+        <w:rPr>
+          <w:noProof/>
+          <w:szCs w:val="24"/>
+        </w:rPr>
+        <w:t>3</w:t>
+      </w:r>
+      <w:r>
+        <w:fldChar w:fldCharType="end"/>
+      </w:r>
+      <w:r>
+        <w:t>.</w:t>
+      </w:r>
+    </w:p>
+    <w:p>
+      <w:pPr>
+        <w:pStyle w:val="Caption"/>
+        <w:keepNext/>
+        <w:ind w:firstLine="0"/>
+        <w:jc w:val="center"/>
+        <w:rPr>
+          <w:i w:val="0"/>
+          <w:iCs w:val="0"/>
+          <w:color w:val="auto"/>
+          <w:sz w:val="24"/>
+          <w:szCs w:val="24"/>
+        </w:rPr>
+      </w:pPr>
+      <w:bookmarkStart w:id="37" w:name="_Ref43063089"/>
+      <w:r>
+        <w:rPr>
+          <w:i w:val="0"/>
+          <w:iCs w:val="0"/>
+          <w:color w:val="auto"/>
+          <w:sz w:val="24"/>
+          <w:szCs w:val="24"/>
+        </w:rPr>
+        <w:t>Tabel 4</w:t>
+      </w:r>
+      <w:r>
+        <w:rPr>
+          <w:i w:val="0"/>
+          <w:iCs w:val="0"/>
+          <w:color w:val="auto"/>
+          <w:sz w:val="24"/>
+          <w:szCs w:val="24"/>
+        </w:rPr>
+        <w:t>.</w:t>
+      </w:r>
+      <w:r>
+        <w:rPr>
+          <w:i w:val="0"/>
+          <w:iCs w:val="0"/>
+          <w:color w:val="auto"/>
+          <w:sz w:val="24"/>
+          <w:szCs w:val="24"/>
+        </w:rPr>
+        <w:fldChar w:fldCharType="begin"/>
+      </w:r>
+      <w:r>
+        <w:rPr>
+          <w:i w:val="0"/>
+          <w:iCs w:val="0"/>
+          <w:color w:val="auto"/>
+          <w:sz w:val="24"/>
+          <w:szCs w:val="24"/>
+        </w:rPr>
+        <w:instrText xml:space="preserve"> SEQ Tabel \* ARABIC \s 1 </w:instrText>
+      </w:r>
+      <w:r>
+        <w:rPr>
+          <w:i w:val="0"/>
+          <w:iCs w:val="0"/>
+          <w:color w:val="auto"/>
+          <w:sz w:val="24"/>
+          <w:szCs w:val="24"/>
+        </w:rPr>
+        <w:fldChar w:fldCharType="separate"/>
+      </w:r>
+      <w:r>
+        <w:rPr>
+          <w:i w:val="0"/>
+          <w:iCs w:val="0"/>
+          <w:noProof/>
+          <w:color w:val="auto"/>
+          <w:sz w:val="24"/>
+          <w:szCs w:val="24"/>
+        </w:rPr>
+        <w:t>3</w:t>
+      </w:r>
+      <w:r>
+        <w:rPr>
+          <w:i w:val="0"/>
+          <w:iCs w:val="0"/>
+          <w:color w:val="auto"/>
+          <w:sz w:val="24"/>
+          <w:szCs w:val="24"/>
+        </w:rPr>
+        <w:fldChar w:fldCharType="end"/>
+      </w:r>
+      <w:bookmarkEnd w:id="37"/>
+      <w:r>
+        <w:rPr>
+          <w:i w:val="0"/>
+          <w:iCs w:val="0"/>
+          <w:color w:val="auto"/>
+          <w:sz w:val="24"/>
+          <w:szCs w:val="24"/>
+        </w:rPr>
+        <w:t xml:space="preserve"> Data Geografis</w:t>
       </w:r>
     </w:p>
     <w:tbl>
@@ -14117,7 +14790,7 @@
       <w:tr>
         <w:tc>
           <w:tcPr>
-            <w:tcW w:w="523" w:type="dxa"/>
+            <w:tcW w:w="518" w:type="dxa"/>
           </w:tcPr>
           <w:p>
             <w:pPr>
@@ -14130,7 +14803,7 @@
         </w:tc>
         <w:tc>
           <w:tcPr>
-            <w:tcW w:w="1688" w:type="dxa"/>
+            <w:tcW w:w="1687" w:type="dxa"/>
           </w:tcPr>
           <w:p>
             <w:pPr>
@@ -14143,7 +14816,7 @@
         </w:tc>
         <w:tc>
           <w:tcPr>
-            <w:tcW w:w="1671" w:type="dxa"/>
+            <w:tcW w:w="1583" w:type="dxa"/>
           </w:tcPr>
           <w:p>
             <w:pPr>
@@ -14156,7 +14829,7 @@
         </w:tc>
         <w:tc>
           <w:tcPr>
-            <w:tcW w:w="2350" w:type="dxa"/>
+            <w:tcW w:w="2700" w:type="dxa"/>
           </w:tcPr>
           <w:p>
             <w:pPr>
@@ -14169,7 +14842,7 @@
         </w:tc>
         <w:tc>
           <w:tcPr>
-            <w:tcW w:w="1696" w:type="dxa"/>
+            <w:tcW w:w="1440" w:type="dxa"/>
           </w:tcPr>
           <w:p>
             <w:pPr>
@@ -14184,7 +14857,7 @@
       <w:tr>
         <w:tc>
           <w:tcPr>
-            <w:tcW w:w="523" w:type="dxa"/>
+            <w:tcW w:w="518" w:type="dxa"/>
           </w:tcPr>
           <w:p>
             <w:pPr>
@@ -14197,7 +14870,7 @@
         </w:tc>
         <w:tc>
           <w:tcPr>
-            <w:tcW w:w="1688" w:type="dxa"/>
+            <w:tcW w:w="1687" w:type="dxa"/>
           </w:tcPr>
           <w:p>
             <w:pPr>
@@ -14222,7 +14895,7 @@
         </w:tc>
         <w:tc>
           <w:tcPr>
-            <w:tcW w:w="1671" w:type="dxa"/>
+            <w:tcW w:w="1583" w:type="dxa"/>
             <w:tcBorders>
               <w:top w:val="single" w:sz="4" w:space="0" w:color="000000"/>
               <w:left w:val="single" w:sz="4" w:space="0" w:color="000000"/>
@@ -14250,7 +14923,7 @@
         </w:tc>
         <w:tc>
           <w:tcPr>
-            <w:tcW w:w="2350" w:type="dxa"/>
+            <w:tcW w:w="2700" w:type="dxa"/>
             <w:tcBorders>
               <w:top w:val="single" w:sz="4" w:space="0" w:color="000000"/>
               <w:left w:val="nil"/>
@@ -14278,7 +14951,7 @@
         </w:tc>
         <w:tc>
           <w:tcPr>
-            <w:tcW w:w="1696" w:type="dxa"/>
+            <w:tcW w:w="1440" w:type="dxa"/>
             <w:tcBorders>
               <w:top w:val="single" w:sz="4" w:space="0" w:color="000000"/>
               <w:left w:val="single" w:sz="4" w:space="0" w:color="000000"/>
@@ -14308,7 +14981,7 @@
       <w:tr>
         <w:tc>
           <w:tcPr>
-            <w:tcW w:w="523" w:type="dxa"/>
+            <w:tcW w:w="518" w:type="dxa"/>
           </w:tcPr>
           <w:p>
             <w:pPr>
@@ -14321,7 +14994,7 @@
         </w:tc>
         <w:tc>
           <w:tcPr>
-            <w:tcW w:w="1688" w:type="dxa"/>
+            <w:tcW w:w="1687" w:type="dxa"/>
           </w:tcPr>
           <w:p>
             <w:pPr>
@@ -14346,7 +15019,7 @@
         </w:tc>
         <w:tc>
           <w:tcPr>
-            <w:tcW w:w="1671" w:type="dxa"/>
+            <w:tcW w:w="1583" w:type="dxa"/>
             <w:tcBorders>
               <w:top w:val="nil"/>
               <w:left w:val="single" w:sz="4" w:space="0" w:color="000000"/>
@@ -14374,7 +15047,7 @@
         </w:tc>
         <w:tc>
           <w:tcPr>
-            <w:tcW w:w="2350" w:type="dxa"/>
+            <w:tcW w:w="2700" w:type="dxa"/>
             <w:tcBorders>
               <w:top w:val="nil"/>
               <w:left w:val="nil"/>
@@ -14402,7 +15075,7 @@
         </w:tc>
         <w:tc>
           <w:tcPr>
-            <w:tcW w:w="1696" w:type="dxa"/>
+            <w:tcW w:w="1440" w:type="dxa"/>
             <w:tcBorders>
               <w:top w:val="nil"/>
               <w:left w:val="single" w:sz="4" w:space="0" w:color="000000"/>
@@ -14432,20 +15105,21 @@
       <w:tr>
         <w:tc>
           <w:tcPr>
-            <w:tcW w:w="523" w:type="dxa"/>
-          </w:tcPr>
-          <w:p>
-            <w:pPr>
-              <w:ind w:firstLine="0"/>
-            </w:pPr>
-            <w:r>
+            <w:tcW w:w="518" w:type="dxa"/>
+          </w:tcPr>
+          <w:p>
+            <w:pPr>
+              <w:ind w:firstLine="0"/>
+            </w:pPr>
+            <w:r>
+              <w:lastRenderedPageBreak/>
               <w:t>3</w:t>
             </w:r>
           </w:p>
         </w:tc>
         <w:tc>
           <w:tcPr>
-            <w:tcW w:w="1688" w:type="dxa"/>
+            <w:tcW w:w="1687" w:type="dxa"/>
           </w:tcPr>
           <w:p>
             <w:pPr>
@@ -14470,7 +15144,7 @@
         </w:tc>
         <w:tc>
           <w:tcPr>
-            <w:tcW w:w="1671" w:type="dxa"/>
+            <w:tcW w:w="1583" w:type="dxa"/>
             <w:tcBorders>
               <w:top w:val="nil"/>
               <w:left w:val="single" w:sz="4" w:space="0" w:color="000000"/>
@@ -14498,7 +15172,7 @@
         </w:tc>
         <w:tc>
           <w:tcPr>
-            <w:tcW w:w="2350" w:type="dxa"/>
+            <w:tcW w:w="2700" w:type="dxa"/>
             <w:tcBorders>
               <w:top w:val="nil"/>
               <w:left w:val="nil"/>
@@ -14526,7 +15200,7 @@
         </w:tc>
         <w:tc>
           <w:tcPr>
-            <w:tcW w:w="1696" w:type="dxa"/>
+            <w:tcW w:w="1440" w:type="dxa"/>
             <w:tcBorders>
               <w:top w:val="nil"/>
               <w:left w:val="single" w:sz="4" w:space="0" w:color="000000"/>
@@ -14556,7 +15230,7 @@
       <w:tr>
         <w:tc>
           <w:tcPr>
-            <w:tcW w:w="523" w:type="dxa"/>
+            <w:tcW w:w="518" w:type="dxa"/>
           </w:tcPr>
           <w:p>
             <w:pPr>
@@ -14569,7 +15243,7 @@
         </w:tc>
         <w:tc>
           <w:tcPr>
-            <w:tcW w:w="1688" w:type="dxa"/>
+            <w:tcW w:w="1687" w:type="dxa"/>
           </w:tcPr>
           <w:p>
             <w:pPr>
@@ -14594,7 +15268,7 @@
         </w:tc>
         <w:tc>
           <w:tcPr>
-            <w:tcW w:w="1671" w:type="dxa"/>
+            <w:tcW w:w="1583" w:type="dxa"/>
             <w:tcBorders>
               <w:top w:val="nil"/>
               <w:left w:val="single" w:sz="4" w:space="0" w:color="000000"/>
@@ -14622,7 +15296,7 @@
         </w:tc>
         <w:tc>
           <w:tcPr>
-            <w:tcW w:w="2350" w:type="dxa"/>
+            <w:tcW w:w="2700" w:type="dxa"/>
             <w:tcBorders>
               <w:top w:val="nil"/>
               <w:left w:val="nil"/>
@@ -14650,7 +15324,7 @@
         </w:tc>
         <w:tc>
           <w:tcPr>
-            <w:tcW w:w="1696" w:type="dxa"/>
+            <w:tcW w:w="1440" w:type="dxa"/>
             <w:tcBorders>
               <w:top w:val="nil"/>
               <w:left w:val="single" w:sz="4" w:space="0" w:color="000000"/>
@@ -14680,7 +15354,7 @@
       <w:tr>
         <w:tc>
           <w:tcPr>
-            <w:tcW w:w="523" w:type="dxa"/>
+            <w:tcW w:w="518" w:type="dxa"/>
           </w:tcPr>
           <w:p>
             <w:pPr>
@@ -14693,7 +15367,7 @@
         </w:tc>
         <w:tc>
           <w:tcPr>
-            <w:tcW w:w="1688" w:type="dxa"/>
+            <w:tcW w:w="1687" w:type="dxa"/>
           </w:tcPr>
           <w:p>
             <w:pPr>
@@ -14718,7 +15392,7 @@
         </w:tc>
         <w:tc>
           <w:tcPr>
-            <w:tcW w:w="1671" w:type="dxa"/>
+            <w:tcW w:w="1583" w:type="dxa"/>
             <w:tcBorders>
               <w:top w:val="nil"/>
               <w:left w:val="single" w:sz="4" w:space="0" w:color="000000"/>
@@ -14746,7 +15420,7 @@
         </w:tc>
         <w:tc>
           <w:tcPr>
-            <w:tcW w:w="2350" w:type="dxa"/>
+            <w:tcW w:w="2700" w:type="dxa"/>
             <w:tcBorders>
               <w:top w:val="nil"/>
               <w:left w:val="nil"/>
@@ -14774,7 +15448,7 @@
         </w:tc>
         <w:tc>
           <w:tcPr>
-            <w:tcW w:w="1696" w:type="dxa"/>
+            <w:tcW w:w="1440" w:type="dxa"/>
             <w:tcBorders>
               <w:top w:val="nil"/>
               <w:left w:val="single" w:sz="4" w:space="0" w:color="000000"/>
@@ -14804,7 +15478,7 @@
       <w:tr>
         <w:tc>
           <w:tcPr>
-            <w:tcW w:w="523" w:type="dxa"/>
+            <w:tcW w:w="518" w:type="dxa"/>
           </w:tcPr>
           <w:p>
             <w:pPr>
@@ -14817,7 +15491,7 @@
         </w:tc>
         <w:tc>
           <w:tcPr>
-            <w:tcW w:w="1688" w:type="dxa"/>
+            <w:tcW w:w="1687" w:type="dxa"/>
           </w:tcPr>
           <w:p>
             <w:pPr>
@@ -14842,7 +15516,7 @@
         </w:tc>
         <w:tc>
           <w:tcPr>
-            <w:tcW w:w="1671" w:type="dxa"/>
+            <w:tcW w:w="1583" w:type="dxa"/>
             <w:tcBorders>
               <w:top w:val="nil"/>
               <w:left w:val="single" w:sz="4" w:space="0" w:color="000000"/>
@@ -14870,7 +15544,7 @@
         </w:tc>
         <w:tc>
           <w:tcPr>
-            <w:tcW w:w="2350" w:type="dxa"/>
+            <w:tcW w:w="2700" w:type="dxa"/>
             <w:tcBorders>
               <w:top w:val="nil"/>
               <w:left w:val="nil"/>
@@ -14898,7 +15572,7 @@
         </w:tc>
         <w:tc>
           <w:tcPr>
-            <w:tcW w:w="1696" w:type="dxa"/>
+            <w:tcW w:w="1440" w:type="dxa"/>
             <w:tcBorders>
               <w:top w:val="nil"/>
               <w:left w:val="single" w:sz="4" w:space="0" w:color="000000"/>
@@ -14928,7 +15602,7 @@
       <w:tr>
         <w:tc>
           <w:tcPr>
-            <w:tcW w:w="523" w:type="dxa"/>
+            <w:tcW w:w="518" w:type="dxa"/>
           </w:tcPr>
           <w:p>
             <w:pPr>
@@ -14941,7 +15615,7 @@
         </w:tc>
         <w:tc>
           <w:tcPr>
-            <w:tcW w:w="1688" w:type="dxa"/>
+            <w:tcW w:w="1687" w:type="dxa"/>
           </w:tcPr>
           <w:p>
             <w:pPr>
@@ -14966,7 +15640,7 @@
         </w:tc>
         <w:tc>
           <w:tcPr>
-            <w:tcW w:w="1671" w:type="dxa"/>
+            <w:tcW w:w="1583" w:type="dxa"/>
             <w:tcBorders>
               <w:top w:val="nil"/>
               <w:left w:val="single" w:sz="4" w:space="0" w:color="000000"/>
@@ -14994,7 +15668,7 @@
         </w:tc>
         <w:tc>
           <w:tcPr>
-            <w:tcW w:w="2350" w:type="dxa"/>
+            <w:tcW w:w="2700" w:type="dxa"/>
             <w:tcBorders>
               <w:top w:val="nil"/>
               <w:left w:val="nil"/>
@@ -15022,7 +15696,7 @@
         </w:tc>
         <w:tc>
           <w:tcPr>
-            <w:tcW w:w="1696" w:type="dxa"/>
+            <w:tcW w:w="1440" w:type="dxa"/>
             <w:tcBorders>
               <w:top w:val="nil"/>
               <w:left w:val="single" w:sz="4" w:space="0" w:color="000000"/>
@@ -15052,7 +15726,7 @@
       <w:tr>
         <w:tc>
           <w:tcPr>
-            <w:tcW w:w="523" w:type="dxa"/>
+            <w:tcW w:w="518" w:type="dxa"/>
           </w:tcPr>
           <w:p>
             <w:pPr>
@@ -15065,7 +15739,7 @@
         </w:tc>
         <w:tc>
           <w:tcPr>
-            <w:tcW w:w="1688" w:type="dxa"/>
+            <w:tcW w:w="1687" w:type="dxa"/>
           </w:tcPr>
           <w:p>
             <w:pPr>
@@ -15090,7 +15764,7 @@
         </w:tc>
         <w:tc>
           <w:tcPr>
-            <w:tcW w:w="1671" w:type="dxa"/>
+            <w:tcW w:w="1583" w:type="dxa"/>
             <w:tcBorders>
               <w:top w:val="nil"/>
               <w:left w:val="single" w:sz="4" w:space="0" w:color="000000"/>
@@ -15118,7 +15792,7 @@
         </w:tc>
         <w:tc>
           <w:tcPr>
-            <w:tcW w:w="2350" w:type="dxa"/>
+            <w:tcW w:w="2700" w:type="dxa"/>
             <w:tcBorders>
               <w:top w:val="nil"/>
               <w:left w:val="nil"/>
@@ -15146,7 +15820,7 @@
         </w:tc>
         <w:tc>
           <w:tcPr>
-            <w:tcW w:w="1696" w:type="dxa"/>
+            <w:tcW w:w="1440" w:type="dxa"/>
             <w:tcBorders>
               <w:top w:val="nil"/>
               <w:left w:val="single" w:sz="4" w:space="0" w:color="000000"/>
@@ -15176,7 +15850,7 @@
       <w:tr>
         <w:tc>
           <w:tcPr>
-            <w:tcW w:w="523" w:type="dxa"/>
+            <w:tcW w:w="518" w:type="dxa"/>
           </w:tcPr>
           <w:p>
             <w:pPr>
@@ -15189,7 +15863,7 @@
         </w:tc>
         <w:tc>
           <w:tcPr>
-            <w:tcW w:w="1688" w:type="dxa"/>
+            <w:tcW w:w="1687" w:type="dxa"/>
           </w:tcPr>
           <w:p>
             <w:pPr>
@@ -15214,7 +15888,7 @@
         </w:tc>
         <w:tc>
           <w:tcPr>
-            <w:tcW w:w="1671" w:type="dxa"/>
+            <w:tcW w:w="1583" w:type="dxa"/>
             <w:tcBorders>
               <w:top w:val="nil"/>
               <w:left w:val="single" w:sz="4" w:space="0" w:color="000000"/>
@@ -15242,7 +15916,7 @@
         </w:tc>
         <w:tc>
           <w:tcPr>
-            <w:tcW w:w="2350" w:type="dxa"/>
+            <w:tcW w:w="2700" w:type="dxa"/>
             <w:tcBorders>
               <w:top w:val="nil"/>
               <w:left w:val="nil"/>
@@ -15270,7 +15944,7 @@
         </w:tc>
         <w:tc>
           <w:tcPr>
-            <w:tcW w:w="1696" w:type="dxa"/>
+            <w:tcW w:w="1440" w:type="dxa"/>
             <w:tcBorders>
               <w:top w:val="nil"/>
               <w:left w:val="single" w:sz="4" w:space="0" w:color="000000"/>
@@ -15300,21 +15974,20 @@
       <w:tr>
         <w:tc>
           <w:tcPr>
-            <w:tcW w:w="523" w:type="dxa"/>
-          </w:tcPr>
-          <w:p>
-            <w:pPr>
-              <w:ind w:firstLine="0"/>
-            </w:pPr>
-            <w:r>
-              <w:lastRenderedPageBreak/>
+            <w:tcW w:w="518" w:type="dxa"/>
+          </w:tcPr>
+          <w:p>
+            <w:pPr>
+              <w:ind w:firstLine="0"/>
+            </w:pPr>
+            <w:r>
               <w:t>10</w:t>
             </w:r>
           </w:p>
         </w:tc>
         <w:tc>
           <w:tcPr>
-            <w:tcW w:w="1688" w:type="dxa"/>
+            <w:tcW w:w="1687" w:type="dxa"/>
           </w:tcPr>
           <w:p>
             <w:pPr>
@@ -15339,7 +16012,7 @@
         </w:tc>
         <w:tc>
           <w:tcPr>
-            <w:tcW w:w="1671" w:type="dxa"/>
+            <w:tcW w:w="1583" w:type="dxa"/>
             <w:tcBorders>
               <w:top w:val="nil"/>
               <w:left w:val="single" w:sz="4" w:space="0" w:color="000000"/>
@@ -15367,7 +16040,7 @@
         </w:tc>
         <w:tc>
           <w:tcPr>
-            <w:tcW w:w="2350" w:type="dxa"/>
+            <w:tcW w:w="2700" w:type="dxa"/>
             <w:tcBorders>
               <w:top w:val="nil"/>
               <w:left w:val="nil"/>
@@ -15395,7 +16068,7 @@
         </w:tc>
         <w:tc>
           <w:tcPr>
-            <w:tcW w:w="1696" w:type="dxa"/>
+            <w:tcW w:w="1440" w:type="dxa"/>
             <w:tcBorders>
               <w:top w:val="nil"/>
               <w:left w:val="single" w:sz="4" w:space="0" w:color="000000"/>
@@ -15425,7 +16098,7 @@
       <w:tr>
         <w:tc>
           <w:tcPr>
-            <w:tcW w:w="523" w:type="dxa"/>
+            <w:tcW w:w="518" w:type="dxa"/>
           </w:tcPr>
           <w:p>
             <w:pPr>
@@ -15438,7 +16111,7 @@
         </w:tc>
         <w:tc>
           <w:tcPr>
-            <w:tcW w:w="1688" w:type="dxa"/>
+            <w:tcW w:w="1687" w:type="dxa"/>
           </w:tcPr>
           <w:p>
             <w:pPr>
@@ -15463,7 +16136,7 @@
         </w:tc>
         <w:tc>
           <w:tcPr>
-            <w:tcW w:w="1671" w:type="dxa"/>
+            <w:tcW w:w="1583" w:type="dxa"/>
             <w:tcBorders>
               <w:top w:val="nil"/>
               <w:left w:val="single" w:sz="4" w:space="0" w:color="000000"/>
@@ -15491,7 +16164,7 @@
         </w:tc>
         <w:tc>
           <w:tcPr>
-            <w:tcW w:w="2350" w:type="dxa"/>
+            <w:tcW w:w="2700" w:type="dxa"/>
             <w:tcBorders>
               <w:top w:val="nil"/>
               <w:left w:val="nil"/>
@@ -15519,7 +16192,7 @@
         </w:tc>
         <w:tc>
           <w:tcPr>
-            <w:tcW w:w="1696" w:type="dxa"/>
+            <w:tcW w:w="1440" w:type="dxa"/>
             <w:tcBorders>
               <w:top w:val="nil"/>
               <w:left w:val="single" w:sz="4" w:space="0" w:color="000000"/>
@@ -15549,7 +16222,7 @@
       <w:tr>
         <w:tc>
           <w:tcPr>
-            <w:tcW w:w="523" w:type="dxa"/>
+            <w:tcW w:w="518" w:type="dxa"/>
           </w:tcPr>
           <w:p>
             <w:pPr>
@@ -15562,7 +16235,7 @@
         </w:tc>
         <w:tc>
           <w:tcPr>
-            <w:tcW w:w="1688" w:type="dxa"/>
+            <w:tcW w:w="1687" w:type="dxa"/>
           </w:tcPr>
           <w:p>
             <w:pPr>
@@ -15587,7 +16260,7 @@
         </w:tc>
         <w:tc>
           <w:tcPr>
-            <w:tcW w:w="1671" w:type="dxa"/>
+            <w:tcW w:w="1583" w:type="dxa"/>
             <w:tcBorders>
               <w:top w:val="nil"/>
               <w:left w:val="single" w:sz="4" w:space="0" w:color="000000"/>
@@ -15615,7 +16288,7 @@
         </w:tc>
         <w:tc>
           <w:tcPr>
-            <w:tcW w:w="2350" w:type="dxa"/>
+            <w:tcW w:w="2700" w:type="dxa"/>
             <w:tcBorders>
               <w:top w:val="nil"/>
               <w:left w:val="nil"/>
@@ -15643,7 +16316,7 @@
         </w:tc>
         <w:tc>
           <w:tcPr>
-            <w:tcW w:w="1696" w:type="dxa"/>
+            <w:tcW w:w="1440" w:type="dxa"/>
             <w:tcBorders>
               <w:top w:val="nil"/>
               <w:left w:val="single" w:sz="4" w:space="0" w:color="000000"/>
@@ -15673,7 +16346,7 @@
       <w:tr>
         <w:tc>
           <w:tcPr>
-            <w:tcW w:w="523" w:type="dxa"/>
+            <w:tcW w:w="518" w:type="dxa"/>
           </w:tcPr>
           <w:p>
             <w:pPr>
@@ -15686,7 +16359,7 @@
         </w:tc>
         <w:tc>
           <w:tcPr>
-            <w:tcW w:w="1688" w:type="dxa"/>
+            <w:tcW w:w="1687" w:type="dxa"/>
           </w:tcPr>
           <w:p>
             <w:pPr>
@@ -15711,7 +16384,7 @@
         </w:tc>
         <w:tc>
           <w:tcPr>
-            <w:tcW w:w="1671" w:type="dxa"/>
+            <w:tcW w:w="1583" w:type="dxa"/>
             <w:tcBorders>
               <w:top w:val="nil"/>
               <w:left w:val="single" w:sz="4" w:space="0" w:color="000000"/>
@@ -15739,7 +16412,7 @@
         </w:tc>
         <w:tc>
           <w:tcPr>
-            <w:tcW w:w="2350" w:type="dxa"/>
+            <w:tcW w:w="2700" w:type="dxa"/>
             <w:tcBorders>
               <w:top w:val="nil"/>
               <w:left w:val="nil"/>
@@ -15767,7 +16440,7 @@
         </w:tc>
         <w:tc>
           <w:tcPr>
-            <w:tcW w:w="1696" w:type="dxa"/>
+            <w:tcW w:w="1440" w:type="dxa"/>
             <w:tcBorders>
               <w:top w:val="nil"/>
               <w:left w:val="single" w:sz="4" w:space="0" w:color="000000"/>
@@ -15797,7 +16470,7 @@
       <w:tr>
         <w:tc>
           <w:tcPr>
-            <w:tcW w:w="523" w:type="dxa"/>
+            <w:tcW w:w="518" w:type="dxa"/>
           </w:tcPr>
           <w:p>
             <w:pPr>
@@ -15810,7 +16483,7 @@
         </w:tc>
         <w:tc>
           <w:tcPr>
-            <w:tcW w:w="1688" w:type="dxa"/>
+            <w:tcW w:w="1687" w:type="dxa"/>
           </w:tcPr>
           <w:p>
             <w:pPr>
@@ -15835,7 +16508,7 @@
         </w:tc>
         <w:tc>
           <w:tcPr>
-            <w:tcW w:w="1671" w:type="dxa"/>
+            <w:tcW w:w="1583" w:type="dxa"/>
             <w:tcBorders>
               <w:top w:val="nil"/>
               <w:left w:val="single" w:sz="4" w:space="0" w:color="000000"/>
@@ -15863,7 +16536,7 @@
         </w:tc>
         <w:tc>
           <w:tcPr>
-            <w:tcW w:w="2350" w:type="dxa"/>
+            <w:tcW w:w="2700" w:type="dxa"/>
             <w:tcBorders>
               <w:top w:val="nil"/>
               <w:left w:val="nil"/>
@@ -15891,7 +16564,7 @@
         </w:tc>
         <w:tc>
           <w:tcPr>
-            <w:tcW w:w="1696" w:type="dxa"/>
+            <w:tcW w:w="1440" w:type="dxa"/>
             <w:tcBorders>
               <w:top w:val="nil"/>
               <w:left w:val="single" w:sz="4" w:space="0" w:color="000000"/>
@@ -15921,7 +16594,7 @@
       <w:tr>
         <w:tc>
           <w:tcPr>
-            <w:tcW w:w="523" w:type="dxa"/>
+            <w:tcW w:w="518" w:type="dxa"/>
           </w:tcPr>
           <w:p>
             <w:pPr>
@@ -15934,7 +16607,7 @@
         </w:tc>
         <w:tc>
           <w:tcPr>
-            <w:tcW w:w="1688" w:type="dxa"/>
+            <w:tcW w:w="1687" w:type="dxa"/>
           </w:tcPr>
           <w:p>
             <w:pPr>
@@ -15959,7 +16632,7 @@
         </w:tc>
         <w:tc>
           <w:tcPr>
-            <w:tcW w:w="1671" w:type="dxa"/>
+            <w:tcW w:w="1583" w:type="dxa"/>
             <w:tcBorders>
               <w:top w:val="nil"/>
               <w:left w:val="single" w:sz="4" w:space="0" w:color="000000"/>
@@ -15987,7 +16660,7 @@
         </w:tc>
         <w:tc>
           <w:tcPr>
-            <w:tcW w:w="2350" w:type="dxa"/>
+            <w:tcW w:w="2700" w:type="dxa"/>
             <w:tcBorders>
               <w:top w:val="nil"/>
               <w:left w:val="nil"/>
@@ -16015,7 +16688,7 @@
         </w:tc>
         <w:tc>
           <w:tcPr>
-            <w:tcW w:w="1696" w:type="dxa"/>
+            <w:tcW w:w="1440" w:type="dxa"/>
             <w:tcBorders>
               <w:top w:val="nil"/>
               <w:left w:val="single" w:sz="4" w:space="0" w:color="000000"/>
@@ -16045,7 +16718,7 @@
       <w:tr>
         <w:tc>
           <w:tcPr>
-            <w:tcW w:w="523" w:type="dxa"/>
+            <w:tcW w:w="518" w:type="dxa"/>
           </w:tcPr>
           <w:p>
             <w:pPr>
@@ -16058,7 +16731,7 @@
         </w:tc>
         <w:tc>
           <w:tcPr>
-            <w:tcW w:w="1688" w:type="dxa"/>
+            <w:tcW w:w="1687" w:type="dxa"/>
           </w:tcPr>
           <w:p>
             <w:pPr>
@@ -16083,7 +16756,7 @@
         </w:tc>
         <w:tc>
           <w:tcPr>
-            <w:tcW w:w="1671" w:type="dxa"/>
+            <w:tcW w:w="1583" w:type="dxa"/>
             <w:tcBorders>
               <w:top w:val="nil"/>
               <w:left w:val="single" w:sz="4" w:space="0" w:color="000000"/>
@@ -16111,7 +16784,7 @@
         </w:tc>
         <w:tc>
           <w:tcPr>
-            <w:tcW w:w="2350" w:type="dxa"/>
+            <w:tcW w:w="2700" w:type="dxa"/>
             <w:tcBorders>
               <w:top w:val="nil"/>
               <w:left w:val="nil"/>
@@ -16139,7 +16812,7 @@
         </w:tc>
         <w:tc>
           <w:tcPr>
-            <w:tcW w:w="1696" w:type="dxa"/>
+            <w:tcW w:w="1440" w:type="dxa"/>
             <w:tcBorders>
               <w:top w:val="nil"/>
               <w:left w:val="single" w:sz="4" w:space="0" w:color="000000"/>
@@ -16169,7 +16842,7 @@
       <w:tr>
         <w:tc>
           <w:tcPr>
-            <w:tcW w:w="523" w:type="dxa"/>
+            <w:tcW w:w="518" w:type="dxa"/>
           </w:tcPr>
           <w:p>
             <w:pPr>
@@ -16182,7 +16855,7 @@
         </w:tc>
         <w:tc>
           <w:tcPr>
-            <w:tcW w:w="1688" w:type="dxa"/>
+            <w:tcW w:w="1687" w:type="dxa"/>
           </w:tcPr>
           <w:p>
             <w:pPr>
@@ -16207,7 +16880,7 @@
         </w:tc>
         <w:tc>
           <w:tcPr>
-            <w:tcW w:w="1671" w:type="dxa"/>
+            <w:tcW w:w="1583" w:type="dxa"/>
             <w:tcBorders>
               <w:top w:val="nil"/>
               <w:left w:val="single" w:sz="4" w:space="0" w:color="000000"/>
@@ -16235,7 +16908,7 @@
         </w:tc>
         <w:tc>
           <w:tcPr>
-            <w:tcW w:w="2350" w:type="dxa"/>
+            <w:tcW w:w="2700" w:type="dxa"/>
             <w:tcBorders>
               <w:top w:val="nil"/>
               <w:left w:val="nil"/>
@@ -16263,7 +16936,7 @@
         </w:tc>
         <w:tc>
           <w:tcPr>
-            <w:tcW w:w="1696" w:type="dxa"/>
+            <w:tcW w:w="1440" w:type="dxa"/>
             <w:tcBorders>
               <w:top w:val="nil"/>
               <w:left w:val="single" w:sz="4" w:space="0" w:color="000000"/>
@@ -16293,7 +16966,7 @@
       <w:tr>
         <w:tc>
           <w:tcPr>
-            <w:tcW w:w="523" w:type="dxa"/>
+            <w:tcW w:w="518" w:type="dxa"/>
           </w:tcPr>
           <w:p>
             <w:pPr>
@@ -16306,7 +16979,7 @@
         </w:tc>
         <w:tc>
           <w:tcPr>
-            <w:tcW w:w="1688" w:type="dxa"/>
+            <w:tcW w:w="1687" w:type="dxa"/>
           </w:tcPr>
           <w:p>
             <w:pPr>
@@ -16331,7 +17004,7 @@
         </w:tc>
         <w:tc>
           <w:tcPr>
-            <w:tcW w:w="1671" w:type="dxa"/>
+            <w:tcW w:w="1583" w:type="dxa"/>
             <w:tcBorders>
               <w:top w:val="nil"/>
               <w:left w:val="single" w:sz="4" w:space="0" w:color="000000"/>
@@ -16359,7 +17032,7 @@
         </w:tc>
         <w:tc>
           <w:tcPr>
-            <w:tcW w:w="2350" w:type="dxa"/>
+            <w:tcW w:w="2700" w:type="dxa"/>
             <w:tcBorders>
               <w:top w:val="nil"/>
               <w:left w:val="nil"/>
@@ -16387,7 +17060,7 @@
         </w:tc>
         <w:tc>
           <w:tcPr>
-            <w:tcW w:w="1696" w:type="dxa"/>
+            <w:tcW w:w="1440" w:type="dxa"/>
             <w:tcBorders>
               <w:top w:val="nil"/>
               <w:left w:val="single" w:sz="4" w:space="0" w:color="000000"/>
@@ -16417,7 +17090,7 @@
       <w:tr>
         <w:tc>
           <w:tcPr>
-            <w:tcW w:w="523" w:type="dxa"/>
+            <w:tcW w:w="518" w:type="dxa"/>
           </w:tcPr>
           <w:p>
             <w:pPr>
@@ -16430,7 +17103,7 @@
         </w:tc>
         <w:tc>
           <w:tcPr>
-            <w:tcW w:w="1688" w:type="dxa"/>
+            <w:tcW w:w="1687" w:type="dxa"/>
           </w:tcPr>
           <w:p>
             <w:pPr>
@@ -16455,7 +17128,7 @@
         </w:tc>
         <w:tc>
           <w:tcPr>
-            <w:tcW w:w="1671" w:type="dxa"/>
+            <w:tcW w:w="1583" w:type="dxa"/>
             <w:tcBorders>
               <w:top w:val="nil"/>
               <w:left w:val="single" w:sz="4" w:space="0" w:color="000000"/>
@@ -16483,7 +17156,7 @@
         </w:tc>
         <w:tc>
           <w:tcPr>
-            <w:tcW w:w="2350" w:type="dxa"/>
+            <w:tcW w:w="2700" w:type="dxa"/>
             <w:tcBorders>
               <w:top w:val="nil"/>
               <w:left w:val="nil"/>
@@ -16511,7 +17184,7 @@
         </w:tc>
         <w:tc>
           <w:tcPr>
-            <w:tcW w:w="1696" w:type="dxa"/>
+            <w:tcW w:w="1440" w:type="dxa"/>
             <w:tcBorders>
               <w:top w:val="nil"/>
               <w:left w:val="single" w:sz="4" w:space="0" w:color="000000"/>
@@ -16541,7 +17214,7 @@
       <w:tr>
         <w:tc>
           <w:tcPr>
-            <w:tcW w:w="523" w:type="dxa"/>
+            <w:tcW w:w="518" w:type="dxa"/>
           </w:tcPr>
           <w:p>
             <w:pPr>
@@ -16554,7 +17227,7 @@
         </w:tc>
         <w:tc>
           <w:tcPr>
-            <w:tcW w:w="1688" w:type="dxa"/>
+            <w:tcW w:w="1687" w:type="dxa"/>
           </w:tcPr>
           <w:p>
             <w:pPr>
@@ -16579,7 +17252,7 @@
         </w:tc>
         <w:tc>
           <w:tcPr>
-            <w:tcW w:w="1671" w:type="dxa"/>
+            <w:tcW w:w="1583" w:type="dxa"/>
             <w:tcBorders>
               <w:top w:val="nil"/>
               <w:left w:val="single" w:sz="4" w:space="0" w:color="000000"/>
@@ -16607,7 +17280,7 @@
         </w:tc>
         <w:tc>
           <w:tcPr>
-            <w:tcW w:w="2350" w:type="dxa"/>
+            <w:tcW w:w="2700" w:type="dxa"/>
             <w:tcBorders>
               <w:top w:val="nil"/>
               <w:left w:val="nil"/>
@@ -16635,7 +17308,7 @@
         </w:tc>
         <w:tc>
           <w:tcPr>
-            <w:tcW w:w="1696" w:type="dxa"/>
+            <w:tcW w:w="1440" w:type="dxa"/>
             <w:tcBorders>
               <w:top w:val="nil"/>
               <w:left w:val="single" w:sz="4" w:space="0" w:color="000000"/>
@@ -16665,7 +17338,7 @@
       <w:tr>
         <w:tc>
           <w:tcPr>
-            <w:tcW w:w="523" w:type="dxa"/>
+            <w:tcW w:w="518" w:type="dxa"/>
           </w:tcPr>
           <w:p>
             <w:pPr>
@@ -16678,7 +17351,7 @@
         </w:tc>
         <w:tc>
           <w:tcPr>
-            <w:tcW w:w="1688" w:type="dxa"/>
+            <w:tcW w:w="1687" w:type="dxa"/>
           </w:tcPr>
           <w:p>
             <w:pPr>
@@ -16703,7 +17376,7 @@
         </w:tc>
         <w:tc>
           <w:tcPr>
-            <w:tcW w:w="1671" w:type="dxa"/>
+            <w:tcW w:w="1583" w:type="dxa"/>
             <w:tcBorders>
               <w:top w:val="nil"/>
               <w:left w:val="single" w:sz="4" w:space="0" w:color="000000"/>
@@ -16731,7 +17404,7 @@
         </w:tc>
         <w:tc>
           <w:tcPr>
-            <w:tcW w:w="2350" w:type="dxa"/>
+            <w:tcW w:w="2700" w:type="dxa"/>
             <w:tcBorders>
               <w:top w:val="nil"/>
               <w:left w:val="nil"/>
@@ -16759,7 +17432,7 @@
         </w:tc>
         <w:tc>
           <w:tcPr>
-            <w:tcW w:w="1696" w:type="dxa"/>
+            <w:tcW w:w="1440" w:type="dxa"/>
             <w:tcBorders>
               <w:top w:val="nil"/>
               <w:left w:val="single" w:sz="4" w:space="0" w:color="000000"/>
@@ -16789,7 +17462,7 @@
       <w:tr>
         <w:tc>
           <w:tcPr>
-            <w:tcW w:w="523" w:type="dxa"/>
+            <w:tcW w:w="518" w:type="dxa"/>
           </w:tcPr>
           <w:p>
             <w:pPr>
@@ -16802,7 +17475,7 @@
         </w:tc>
         <w:tc>
           <w:tcPr>
-            <w:tcW w:w="1688" w:type="dxa"/>
+            <w:tcW w:w="1687" w:type="dxa"/>
           </w:tcPr>
           <w:p>
             <w:pPr>
@@ -16827,7 +17500,7 @@
         </w:tc>
         <w:tc>
           <w:tcPr>
-            <w:tcW w:w="1671" w:type="dxa"/>
+            <w:tcW w:w="1583" w:type="dxa"/>
             <w:tcBorders>
               <w:top w:val="nil"/>
               <w:left w:val="single" w:sz="4" w:space="0" w:color="000000"/>
@@ -16855,7 +17528,7 @@
         </w:tc>
         <w:tc>
           <w:tcPr>
-            <w:tcW w:w="2350" w:type="dxa"/>
+            <w:tcW w:w="2700" w:type="dxa"/>
             <w:tcBorders>
               <w:top w:val="nil"/>
               <w:left w:val="nil"/>
@@ -16883,7 +17556,7 @@
         </w:tc>
         <w:tc>
           <w:tcPr>
-            <w:tcW w:w="1696" w:type="dxa"/>
+            <w:tcW w:w="1440" w:type="dxa"/>
             <w:tcBorders>
               <w:top w:val="nil"/>
               <w:left w:val="single" w:sz="4" w:space="0" w:color="000000"/>
@@ -16913,7 +17586,7 @@
       <w:tr>
         <w:tc>
           <w:tcPr>
-            <w:tcW w:w="523" w:type="dxa"/>
+            <w:tcW w:w="518" w:type="dxa"/>
           </w:tcPr>
           <w:p>
             <w:pPr>
@@ -16926,7 +17599,7 @@
         </w:tc>
         <w:tc>
           <w:tcPr>
-            <w:tcW w:w="1688" w:type="dxa"/>
+            <w:tcW w:w="1687" w:type="dxa"/>
           </w:tcPr>
           <w:p>
             <w:pPr>
@@ -16951,7 +17624,7 @@
         </w:tc>
         <w:tc>
           <w:tcPr>
-            <w:tcW w:w="1671" w:type="dxa"/>
+            <w:tcW w:w="1583" w:type="dxa"/>
             <w:tcBorders>
               <w:top w:val="nil"/>
               <w:left w:val="single" w:sz="4" w:space="0" w:color="000000"/>
@@ -16979,7 +17652,7 @@
         </w:tc>
         <w:tc>
           <w:tcPr>
-            <w:tcW w:w="2350" w:type="dxa"/>
+            <w:tcW w:w="2700" w:type="dxa"/>
             <w:tcBorders>
               <w:top w:val="nil"/>
               <w:left w:val="nil"/>
@@ -17007,7 +17680,7 @@
         </w:tc>
         <w:tc>
           <w:tcPr>
-            <w:tcW w:w="1696" w:type="dxa"/>
+            <w:tcW w:w="1440" w:type="dxa"/>
             <w:tcBorders>
               <w:top w:val="nil"/>
               <w:left w:val="single" w:sz="4" w:space="0" w:color="000000"/>
@@ -17037,7 +17710,7 @@
       <w:tr>
         <w:tc>
           <w:tcPr>
-            <w:tcW w:w="523" w:type="dxa"/>
+            <w:tcW w:w="518" w:type="dxa"/>
           </w:tcPr>
           <w:p>
             <w:pPr>
@@ -17050,7 +17723,7 @@
         </w:tc>
         <w:tc>
           <w:tcPr>
-            <w:tcW w:w="1688" w:type="dxa"/>
+            <w:tcW w:w="1687" w:type="dxa"/>
           </w:tcPr>
           <w:p>
             <w:pPr>
@@ -17075,7 +17748,7 @@
         </w:tc>
         <w:tc>
           <w:tcPr>
-            <w:tcW w:w="1671" w:type="dxa"/>
+            <w:tcW w:w="1583" w:type="dxa"/>
             <w:tcBorders>
               <w:top w:val="nil"/>
               <w:left w:val="single" w:sz="4" w:space="0" w:color="000000"/>
@@ -17103,7 +17776,7 @@
         </w:tc>
         <w:tc>
           <w:tcPr>
-            <w:tcW w:w="2350" w:type="dxa"/>
+            <w:tcW w:w="2700" w:type="dxa"/>
             <w:tcBorders>
               <w:top w:val="nil"/>
               <w:left w:val="nil"/>
@@ -17131,7 +17804,7 @@
         </w:tc>
         <w:tc>
           <w:tcPr>
-            <w:tcW w:w="1696" w:type="dxa"/>
+            <w:tcW w:w="1440" w:type="dxa"/>
             <w:tcBorders>
               <w:top w:val="nil"/>
               <w:left w:val="single" w:sz="4" w:space="0" w:color="000000"/>
@@ -17161,7 +17834,7 @@
       <w:tr>
         <w:tc>
           <w:tcPr>
-            <w:tcW w:w="523" w:type="dxa"/>
+            <w:tcW w:w="518" w:type="dxa"/>
           </w:tcPr>
           <w:p>
             <w:pPr>
@@ -17174,7 +17847,7 @@
         </w:tc>
         <w:tc>
           <w:tcPr>
-            <w:tcW w:w="1688" w:type="dxa"/>
+            <w:tcW w:w="1687" w:type="dxa"/>
           </w:tcPr>
           <w:p>
             <w:pPr>
@@ -17199,7 +17872,7 @@
         </w:tc>
         <w:tc>
           <w:tcPr>
-            <w:tcW w:w="1671" w:type="dxa"/>
+            <w:tcW w:w="1583" w:type="dxa"/>
             <w:tcBorders>
               <w:top w:val="nil"/>
               <w:left w:val="single" w:sz="4" w:space="0" w:color="000000"/>
@@ -17227,7 +17900,7 @@
         </w:tc>
         <w:tc>
           <w:tcPr>
-            <w:tcW w:w="2350" w:type="dxa"/>
+            <w:tcW w:w="2700" w:type="dxa"/>
             <w:tcBorders>
               <w:top w:val="nil"/>
               <w:left w:val="nil"/>
@@ -17255,7 +17928,7 @@
         </w:tc>
         <w:tc>
           <w:tcPr>
-            <w:tcW w:w="1696" w:type="dxa"/>
+            <w:tcW w:w="1440" w:type="dxa"/>
             <w:tcBorders>
               <w:top w:val="nil"/>
               <w:left w:val="single" w:sz="4" w:space="0" w:color="000000"/>
@@ -17292,6 +17965,143 @@
       <w:pPr>
         <w:ind w:firstLine="0"/>
       </w:pPr>
+      <w:r>
+        <w:t xml:space="preserve">Adapun </w:t>
+      </w:r>
+      <w:r>
+        <w:t xml:space="preserve">penjelasan </w:t>
+      </w:r>
+      <w:r>
+        <w:t xml:space="preserve">keterangan parameter dari data </w:t>
+      </w:r>
+      <w:r>
+        <w:t xml:space="preserve">geografis </w:t>
+      </w:r>
+      <w:r>
+        <w:t>yang digunakan dalam penelitian</w:t>
+      </w:r>
+      <w:r>
+        <w:t xml:space="preserve"> akan terlihat</w:t>
+      </w:r>
+      <w:r>
+        <w:t xml:space="preserve"> pada </w:t>
+      </w:r>
+      <w:r>
+        <w:fldChar w:fldCharType="begin"/>
+      </w:r>
+      <w:r>
+        <w:instrText xml:space="preserve"> REF _Ref43063415 \h </w:instrText>
+      </w:r>
+      <w:r>
+        <w:instrText xml:space="preserve"> \* MERGEFORMAT </w:instrText>
+      </w:r>
+      <w:r>
+        <w:fldChar w:fldCharType="separate"/>
+      </w:r>
+      <w:r>
+        <w:rPr>
+          <w:szCs w:val="24"/>
+        </w:rPr>
+        <w:t>Tabel 4.</w:t>
+      </w:r>
+      <w:r>
+        <w:rPr>
+          <w:noProof/>
+          <w:szCs w:val="24"/>
+        </w:rPr>
+        <w:t>4</w:t>
+      </w:r>
+      <w:r>
+        <w:fldChar w:fldCharType="end"/>
+      </w:r>
+    </w:p>
+    <w:p>
+      <w:pPr>
+        <w:pStyle w:val="Caption"/>
+        <w:keepNext/>
+        <w:ind w:firstLine="0"/>
+        <w:jc w:val="center"/>
+        <w:rPr>
+          <w:i w:val="0"/>
+          <w:iCs w:val="0"/>
+          <w:color w:val="auto"/>
+          <w:sz w:val="24"/>
+          <w:szCs w:val="24"/>
+        </w:rPr>
+      </w:pPr>
+      <w:bookmarkStart w:id="38" w:name="_Ref43063415"/>
+      <w:r>
+        <w:rPr>
+          <w:i w:val="0"/>
+          <w:iCs w:val="0"/>
+          <w:color w:val="auto"/>
+          <w:sz w:val="24"/>
+          <w:szCs w:val="24"/>
+        </w:rPr>
+        <w:t>Tabel 4.</w:t>
+      </w:r>
+      <w:r>
+        <w:rPr>
+          <w:i w:val="0"/>
+          <w:iCs w:val="0"/>
+          <w:color w:val="auto"/>
+          <w:sz w:val="24"/>
+          <w:szCs w:val="24"/>
+        </w:rPr>
+        <w:fldChar w:fldCharType="begin"/>
+      </w:r>
+      <w:r>
+        <w:rPr>
+          <w:i w:val="0"/>
+          <w:iCs w:val="0"/>
+          <w:color w:val="auto"/>
+          <w:sz w:val="24"/>
+          <w:szCs w:val="24"/>
+        </w:rPr>
+        <w:instrText xml:space="preserve"> SEQ Tabel \* ARABIC \s 1 </w:instrText>
+      </w:r>
+      <w:r>
+        <w:rPr>
+          <w:i w:val="0"/>
+          <w:iCs w:val="0"/>
+          <w:color w:val="auto"/>
+          <w:sz w:val="24"/>
+          <w:szCs w:val="24"/>
+        </w:rPr>
+        <w:fldChar w:fldCharType="separate"/>
+      </w:r>
+      <w:r>
+        <w:rPr>
+          <w:i w:val="0"/>
+          <w:iCs w:val="0"/>
+          <w:noProof/>
+          <w:color w:val="auto"/>
+          <w:sz w:val="24"/>
+          <w:szCs w:val="24"/>
+        </w:rPr>
+        <w:t>4</w:t>
+      </w:r>
+      <w:r>
+        <w:rPr>
+          <w:i w:val="0"/>
+          <w:iCs w:val="0"/>
+          <w:color w:val="auto"/>
+          <w:sz w:val="24"/>
+          <w:szCs w:val="24"/>
+        </w:rPr>
+        <w:fldChar w:fldCharType="end"/>
+      </w:r>
+      <w:bookmarkEnd w:id="38"/>
+      <w:r>
+        <w:rPr>
+          <w:i w:val="0"/>
+          <w:iCs w:val="0"/>
+          <w:color w:val="auto"/>
+          <w:sz w:val="24"/>
+          <w:szCs w:val="24"/>
+        </w:rPr>
+        <w:t xml:space="preserve"> Keterangan Data Geografis</w:t>
+      </w:r>
     </w:p>
     <w:tbl>
       <w:tblPr>
@@ -17400,6 +18210,7 @@
               <w:ind w:firstLine="0"/>
             </w:pPr>
             <w:r>
+              <w:lastRenderedPageBreak/>
               <w:t>2</w:t>
             </w:r>
           </w:p>
@@ -17487,6 +18298,21 @@
       <w:pPr>
         <w:ind w:firstLine="0"/>
       </w:pPr>
+      <w:r>
+        <w:t xml:space="preserve">Akan tetapi pada data geografis masih terdapat data yang berbentuk non-numerik sehingga perlu adanya pengubahan dan pemberian bobot kriteria pada masing-masing parameter pada data geografis. </w:t>
+      </w:r>
+      <w:r>
+        <w:t>Bobot kriteria pada data geografi diambil dari RBI BPBD yang ditunjukkan pada Tabel 4.5 untuk parameter kemiringan lereng, Tabel 4.6 untuk parameter jenis tanah, dan Tabel 4.7 untuk parameter curah hujan.</w:t>
+      </w:r>
+    </w:p>
+    <w:p>
+      <w:pPr>
+        <w:ind w:firstLine="0"/>
+        <w:jc w:val="center"/>
+      </w:pPr>
+      <w:r>
+        <w:t>Tabel 4.5</w:t>
+      </w:r>
     </w:p>
     <w:tbl>
       <w:tblPr>
@@ -17732,7 +18558,11 @@
     <w:p>
       <w:pPr>
         <w:ind w:firstLine="0"/>
-      </w:pPr>
+        <w:jc w:val="center"/>
+      </w:pPr>
+      <w:r>
+        <w:t>Tabel 4.6</w:t>
+      </w:r>
     </w:p>
     <w:tbl>
       <w:tblPr>
@@ -17927,7 +18757,11 @@
     <w:p>
       <w:pPr>
         <w:ind w:firstLine="0"/>
-      </w:pPr>
+        <w:jc w:val="center"/>
+      </w:pPr>
+      <w:r>
+        <w:t>Tabel 4.7</w:t>
+      </w:r>
     </w:p>
     <w:tbl>
       <w:tblPr>
@@ -18157,6 +18991,7 @@
         <w:pStyle w:val="Heading2"/>
       </w:pPr>
       <w:r>
+        <w:lastRenderedPageBreak/>
         <w:t>Analisa Metode</w:t>
       </w:r>
     </w:p>
@@ -18209,30 +19044,26 @@
       <w:pPr>
         <w:pStyle w:val="Heading2"/>
       </w:pPr>
-      <w:bookmarkStart w:id="32" w:name="_Toc38622799"/>
+      <w:bookmarkStart w:id="39" w:name="_Toc38622799"/>
       <w:r>
         <w:t>Analisa Kebutuhan</w:t>
       </w:r>
-      <w:bookmarkEnd w:id="32"/>
-    </w:p>
-    <w:p>
-      <w:r>
-        <w:t xml:space="preserve">Sistem yang dibangun berupa klasterisasi wilayah tanah longsor berdasarkan dampak wilayah untuk wilayah kabupaten dan kota di Provinsi Jawa Timur menggunakan metode K-Means. Dalam membantu BPBD Jawa Timur untuk </w:t>
-      </w:r>
-      <w:r>
-        <w:lastRenderedPageBreak/>
-        <w:t>mengelompokan data wilayah yang terdampak dan mengukur keterkaitan dampak wilayah dan geografis di wilayah kabupaten dan kota di Provinsi Jawa Timur, maka perlu dibuat sistem pengelompokan wilayah dan korelasi berdasarkan parameter dampak wilayah dan geografis.</w:t>
+      <w:bookmarkEnd w:id="39"/>
+    </w:p>
+    <w:p>
+      <w:r>
+        <w:t>Sistem yang dibangun berupa klasterisasi wilayah tanah longsor berdasarkan dampak wilayah untuk wilayah kabupaten dan kota di Provinsi Jawa Timur menggunakan metode K-Means. Dalam membantu BPBD Jawa Timur untuk mengelompokan data wilayah yang terdampak dan mengukur keterkaitan dampak wilayah dan geografis di wilayah kabupaten dan kota di Provinsi Jawa Timur, maka perlu dibuat sistem pengelompokan wilayah dan korelasi berdasarkan parameter dampak wilayah dan geografis.</w:t>
       </w:r>
     </w:p>
     <w:p>
       <w:pPr>
         <w:pStyle w:val="Heading3"/>
       </w:pPr>
-      <w:bookmarkStart w:id="33" w:name="_Toc38622800"/>
+      <w:bookmarkStart w:id="40" w:name="_Toc38622800"/>
       <w:r>
         <w:t>Kebutuhan Fungsional</w:t>
       </w:r>
-      <w:bookmarkEnd w:id="33"/>
+      <w:bookmarkEnd w:id="40"/>
     </w:p>
     <w:p>
       <w:r>
@@ -18323,8 +19154,9 @@
       <w:pPr>
         <w:pStyle w:val="Heading3"/>
       </w:pPr>
-      <w:bookmarkStart w:id="34" w:name="_Toc38622801"/>
-      <w:r>
+      <w:bookmarkStart w:id="41" w:name="_Toc38622801"/>
+      <w:r>
+        <w:lastRenderedPageBreak/>
         <w:t xml:space="preserve">Kebutuhan </w:t>
       </w:r>
       <w:r>
@@ -18333,7 +19165,7 @@
       <w:r>
         <w:t>on-Fungsional</w:t>
       </w:r>
-      <w:bookmarkEnd w:id="34"/>
+      <w:bookmarkEnd w:id="41"/>
     </w:p>
     <w:p>
       <w:r>
@@ -18458,7 +19290,6 @@
         <w:ind w:firstLine="0"/>
       </w:pPr>
       <w:r>
-        <w:lastRenderedPageBreak/>
         <w:t>Sistem dapat diakses dapat diakses melalui PC dengan sistem operasi apapun maupun diakses melalui ponsel</w:t>
       </w:r>
       <w:r>
@@ -18587,6 +19418,7 @@
         <w:ind w:left="1134" w:hanging="567"/>
       </w:pPr>
       <w:r>
+        <w:lastRenderedPageBreak/>
         <w:t>Guest</w:t>
       </w:r>
     </w:p>
@@ -18636,11 +19468,11 @@
       <w:pPr>
         <w:pStyle w:val="Heading2"/>
       </w:pPr>
-      <w:bookmarkStart w:id="35" w:name="_Toc38622802"/>
+      <w:bookmarkStart w:id="42" w:name="_Toc38622802"/>
       <w:r>
         <w:t>D</w:t>
       </w:r>
-      <w:bookmarkEnd w:id="35"/>
+      <w:bookmarkEnd w:id="42"/>
       <w:r>
         <w:t>esain Sistem</w:t>
       </w:r>
@@ -18710,7 +19542,16 @@
     </w:p>
     <w:p>
       <w:r>
-        <w:t xml:space="preserve">Gambar ... menggambarkan </w:t>
+        <w:t xml:space="preserve">Use Case Diagram adalah diagram yang menggambarkan hubungan aktor dengan sistem yang dideskripsikan pada sebuah interaksi antar aktor. </w:t>
+      </w:r>
+      <w:r>
+        <w:t xml:space="preserve">Gambar </w:t>
+      </w:r>
+      <w:r>
+        <w:t>4.2</w:t>
+      </w:r>
+      <w:r>
+        <w:t xml:space="preserve"> menggambarkan </w:t>
       </w:r>
       <w:r>
         <w:rPr>
@@ -18739,7 +19580,6 @@
         <w:rPr>
           <w:noProof/>
         </w:rPr>
-        <w:lastRenderedPageBreak/>
         <w:drawing>
           <wp:inline distT="0" distB="0" distL="0" distR="0" wp14:anchorId="3BDECF7A" wp14:editId="10F522AE">
             <wp:extent cx="4184914" cy="3971925"/>
@@ -18784,7 +19624,14 @@
       </w:pPr>
     </w:p>
     <w:p>
-      <w:r>
+      <w:pPr>
+        <w:ind w:firstLine="0"/>
+        <w:jc w:val="center"/>
+      </w:pPr>
+    </w:p>
+    <w:p>
+      <w:r>
+        <w:lastRenderedPageBreak/>
         <w:t xml:space="preserve">Pada </w:t>
       </w:r>
       <w:r>
@@ -18795,13 +19642,49 @@
         <w:t>Use Case Diagram</w:t>
       </w:r>
       <w:r>
-        <w:t xml:space="preserve"> terdapat dua aktor yang dapat mengakses sistem, yaitu admin dan guest. Masing-masing aktor memiliki peran masing-masing yang dijelaskan pada tabel ..</w:t>
+        <w:t xml:space="preserve"> terdapat dua aktor yang dapat mengakses sistem, yaitu admin dan guest. Masing-masing aktor memiliki peran masing-masing yang dijelaskan pada </w:t>
+      </w:r>
+      <w:r>
+        <w:t>T</w:t>
+      </w:r>
+      <w:r>
+        <w:t xml:space="preserve">abel </w:t>
+      </w:r>
+      <w:r>
+        <w:t>4.8</w:t>
+      </w:r>
+      <w:r>
+        <w:t xml:space="preserve">, Sedangkan untuk penjelasan mengenai masing-masing </w:t>
+      </w:r>
+      <w:r>
+        <w:rPr>
+          <w:i/>
+          <w:iCs/>
+        </w:rPr>
+        <w:t>Use Case</w:t>
+      </w:r>
+      <w:r>
+        <w:rPr>
+          <w:i/>
+          <w:iCs/>
+        </w:rPr>
+        <w:t xml:space="preserve"> </w:t>
+      </w:r>
+      <w:r>
+        <w:t>terletak pada Tabel 4.9</w:t>
       </w:r>
     </w:p>
     <w:p>
       <w:pPr>
         <w:ind w:firstLine="0"/>
-      </w:pPr>
+        <w:jc w:val="center"/>
+      </w:pPr>
+      <w:r>
+        <w:t>Tabel 4.8</w:t>
+      </w:r>
+      <w:r>
+        <w:t xml:space="preserve"> </w:t>
+      </w:r>
     </w:p>
     <w:tbl>
       <w:tblPr>
@@ -18944,11 +19827,7 @@
               <w:ind w:firstLine="0"/>
             </w:pPr>
             <w:r>
-              <w:t xml:space="preserve">Guest user memiliki hak akses sebagai pengguna biasa yang dapat melihat hasil pengelompokan data dalam </w:t>
-            </w:r>
-            <w:r>
-              <w:lastRenderedPageBreak/>
-              <w:t xml:space="preserve">bentuk chart. Hak akses tersebut dapat dilakukan tanpa proses </w:t>
+              <w:t xml:space="preserve">Guest user memiliki hak akses sebagai pengguna biasa yang dapat melihat hasil pengelompokan data dalam bentuk chart. Hak akses tersebut dapat dilakukan tanpa proses </w:t>
             </w:r>
             <w:r>
               <w:rPr>
@@ -18975,6 +19854,15 @@
       <w:pPr>
         <w:ind w:firstLine="0"/>
       </w:pPr>
+    </w:p>
+    <w:p>
+      <w:pPr>
+        <w:ind w:firstLine="0"/>
+        <w:jc w:val="center"/>
+      </w:pPr>
+      <w:r>
+        <w:t>Tabel 4.9</w:t>
+      </w:r>
     </w:p>
     <w:tbl>
       <w:tblPr>
@@ -19138,6 +20026,7 @@
               <w:ind w:firstLine="0"/>
             </w:pPr>
             <w:r>
+              <w:lastRenderedPageBreak/>
               <w:t>3</w:t>
             </w:r>
           </w:p>
@@ -19435,7 +20324,6 @@
               <w:ind w:firstLine="0"/>
             </w:pPr>
             <w:r>
-              <w:lastRenderedPageBreak/>
               <w:t>9</w:t>
             </w:r>
           </w:p>
@@ -19661,6 +20549,60 @@
       </w:pPr>
       <w:r>
         <w:t>UCS – Login ke dalam sistem</w:t>
+      </w:r>
+    </w:p>
+    <w:p>
+      <w:pPr>
+        <w:pStyle w:val="ListParagraph"/>
+        <w:ind w:left="0" w:firstLine="0"/>
+      </w:pPr>
+      <w:r>
+        <w:lastRenderedPageBreak/>
+        <w:t>Tabel 4.</w:t>
+      </w:r>
+      <w:r>
+        <w:t>10</w:t>
+      </w:r>
+      <w:r>
+        <w:t xml:space="preserve"> merupakan penjelasan mengenai </w:t>
+      </w:r>
+      <w:r>
+        <w:rPr>
+          <w:i/>
+          <w:iCs/>
+        </w:rPr>
+        <w:t>use case</w:t>
+      </w:r>
+      <w:r>
+        <w:t xml:space="preserve"> </w:t>
+      </w:r>
+      <w:r>
+        <w:t xml:space="preserve">login ke dalam sistem yang </w:t>
+      </w:r>
+      <w:r>
+        <w:t xml:space="preserve">berisikan kondisi </w:t>
+      </w:r>
+      <w:r>
+        <w:t xml:space="preserve">aktor </w:t>
+      </w:r>
+      <w:r>
+        <w:t>sebelum dan sesudah serta flow yang akan terjadi.</w:t>
+      </w:r>
+    </w:p>
+    <w:p>
+      <w:pPr>
+        <w:pStyle w:val="ListParagraph"/>
+        <w:ind w:left="0" w:firstLine="0"/>
+        <w:jc w:val="center"/>
+      </w:pPr>
+      <w:r>
+        <w:t>Tabel 4.10</w:t>
+      </w:r>
+      <w:r>
+        <w:t xml:space="preserve"> Login</w:t>
+      </w:r>
+      <w:r>
+        <w:t xml:space="preserve"> Sistem</w:t>
       </w:r>
     </w:p>
     <w:tbl>
@@ -20029,6 +20971,59 @@
         <w:t xml:space="preserve"> Menambah data disaster</w:t>
       </w:r>
     </w:p>
+    <w:p>
+      <w:pPr>
+        <w:pStyle w:val="ListParagraph"/>
+        <w:ind w:left="0" w:firstLine="0"/>
+      </w:pPr>
+      <w:r>
+        <w:t>Tabel 4.</w:t>
+      </w:r>
+      <w:r>
+        <w:t>11</w:t>
+      </w:r>
+      <w:r>
+        <w:t xml:space="preserve"> merupakan penjelasan mengenai </w:t>
+      </w:r>
+      <w:r>
+        <w:rPr>
+          <w:i/>
+          <w:iCs/>
+        </w:rPr>
+        <w:t>use case</w:t>
+      </w:r>
+      <w:r>
+        <w:t xml:space="preserve"> </w:t>
+      </w:r>
+      <w:r>
+        <w:t xml:space="preserve">penambahan data </w:t>
+      </w:r>
+      <w:r>
+        <w:t xml:space="preserve">disaster </w:t>
+      </w:r>
+      <w:r>
+        <w:t xml:space="preserve">yang </w:t>
+      </w:r>
+      <w:r>
+        <w:t xml:space="preserve">berisikan kondisi </w:t>
+      </w:r>
+      <w:r>
+        <w:t xml:space="preserve">aktor </w:t>
+      </w:r>
+      <w:r>
+        <w:t>sebelum dan sesudah serta flow yang akan terjadi.</w:t>
+      </w:r>
+    </w:p>
+    <w:p>
+      <w:pPr>
+        <w:pStyle w:val="ListParagraph"/>
+        <w:ind w:left="0" w:firstLine="0"/>
+        <w:jc w:val="center"/>
+      </w:pPr>
+      <w:r>
+        <w:t>Tabel 4.11</w:t>
+      </w:r>
+    </w:p>
     <w:tbl>
       <w:tblPr>
         <w:tblStyle w:val="TableGrid"/>
@@ -20060,7 +21055,6 @@
                 <w:b/>
                 <w:bCs/>
               </w:rPr>
-              <w:lastRenderedPageBreak/>
               <w:t>Overview</w:t>
             </w:r>
           </w:p>
@@ -20236,6 +21230,7 @@
               </w:numPr>
             </w:pPr>
             <w:r>
+              <w:lastRenderedPageBreak/>
               <w:t>Aktor memasukkan data sesuai dengan kolom yang tersedia</w:t>
             </w:r>
           </w:p>
@@ -20298,6 +21293,7 @@
                 <w:b/>
                 <w:bCs/>
               </w:rPr>
+              <w:lastRenderedPageBreak/>
               <w:t>Post Condition</w:t>
             </w:r>
           </w:p>
@@ -20400,6 +21396,59 @@
       </w:r>
       <w:r>
         <w:t xml:space="preserve"> Mengubah data disaster</w:t>
+      </w:r>
+    </w:p>
+    <w:p>
+      <w:pPr>
+        <w:pStyle w:val="ListParagraph"/>
+        <w:ind w:left="0" w:firstLine="0"/>
+      </w:pPr>
+      <w:r>
+        <w:t>Tabel 4.</w:t>
+      </w:r>
+      <w:r>
+        <w:t>1</w:t>
+      </w:r>
+      <w:r>
+        <w:t>2</w:t>
+      </w:r>
+      <w:r>
+        <w:t xml:space="preserve"> merupakan penjelasan mengenai </w:t>
+      </w:r>
+      <w:r>
+        <w:rPr>
+          <w:i/>
+          <w:iCs/>
+        </w:rPr>
+        <w:t>use case</w:t>
+      </w:r>
+      <w:r>
+        <w:t xml:space="preserve"> </w:t>
+      </w:r>
+      <w:r>
+        <w:t>pengubahan data disaster</w:t>
+      </w:r>
+      <w:r>
+        <w:t xml:space="preserve"> yang </w:t>
+      </w:r>
+      <w:r>
+        <w:t xml:space="preserve">berisikan kondisi </w:t>
+      </w:r>
+      <w:r>
+        <w:t xml:space="preserve">aktor </w:t>
+      </w:r>
+      <w:r>
+        <w:t>sebelum dan sesudah serta flow yang akan terjadi.</w:t>
+      </w:r>
+    </w:p>
+    <w:p>
+      <w:pPr>
+        <w:pStyle w:val="ListParagraph"/>
+        <w:ind w:left="0" w:firstLine="0"/>
+        <w:jc w:val="center"/>
+      </w:pPr>
+      <w:r>
+        <w:t>Tabel 4.12</w:t>
       </w:r>
     </w:p>
     <w:tbl>
@@ -20705,7 +21754,6 @@
               </w:numPr>
             </w:pPr>
             <w:r>
-              <w:lastRenderedPageBreak/>
               <w:t>Data berubah pada database sistem</w:t>
             </w:r>
           </w:p>
@@ -20782,6 +21830,56 @@
       </w:pPr>
       <w:r>
         <w:t>UCS – Menghapus data disaster</w:t>
+      </w:r>
+    </w:p>
+    <w:p>
+      <w:pPr>
+        <w:pStyle w:val="ListParagraph"/>
+        <w:ind w:left="0" w:firstLine="0"/>
+      </w:pPr>
+      <w:r>
+        <w:t>Tabel 4.</w:t>
+      </w:r>
+      <w:r>
+        <w:t>13</w:t>
+      </w:r>
+      <w:r>
+        <w:t xml:space="preserve"> merupakan penjelasan mengenai </w:t>
+      </w:r>
+      <w:r>
+        <w:rPr>
+          <w:i/>
+          <w:iCs/>
+        </w:rPr>
+        <w:t>use case</w:t>
+      </w:r>
+      <w:r>
+        <w:t xml:space="preserve"> </w:t>
+      </w:r>
+      <w:r>
+        <w:t xml:space="preserve">penghapusan data disaster pada sistem yang </w:t>
+      </w:r>
+      <w:r>
+        <w:t xml:space="preserve">berisikan kondisi </w:t>
+      </w:r>
+      <w:r>
+        <w:t xml:space="preserve">aktor </w:t>
+      </w:r>
+      <w:r>
+        <w:t>sebelum dan sesudah serta flow yang akan terjadi.</w:t>
+      </w:r>
+    </w:p>
+    <w:p>
+      <w:pPr>
+        <w:pStyle w:val="ListParagraph"/>
+        <w:ind w:left="0" w:firstLine="0"/>
+        <w:jc w:val="center"/>
+      </w:pPr>
+      <w:r>
+        <w:t>Tabel 4.1</w:t>
+      </w:r>
+      <w:r>
+        <w:t>3</w:t>
       </w:r>
     </w:p>
     <w:tbl>
@@ -21084,6 +22182,59 @@
         <w:t>UCS – Mengimpor data disaster</w:t>
       </w:r>
     </w:p>
+    <w:p>
+      <w:pPr>
+        <w:pStyle w:val="ListParagraph"/>
+        <w:ind w:left="0" w:firstLine="0"/>
+      </w:pPr>
+      <w:r>
+        <w:t>Tabel 4.</w:t>
+      </w:r>
+      <w:r>
+        <w:t>14</w:t>
+      </w:r>
+      <w:r>
+        <w:t xml:space="preserve"> merupakan penjelasan mengenai </w:t>
+      </w:r>
+      <w:r>
+        <w:rPr>
+          <w:i/>
+          <w:iCs/>
+        </w:rPr>
+        <w:t>use case</w:t>
+      </w:r>
+      <w:r>
+        <w:t xml:space="preserve"> </w:t>
+      </w:r>
+      <w:r>
+        <w:t>impor data disaster</w:t>
+      </w:r>
+      <w:r>
+        <w:t xml:space="preserve"> ke dalam sistem yang </w:t>
+      </w:r>
+      <w:r>
+        <w:t xml:space="preserve">berisikan kondisi </w:t>
+      </w:r>
+      <w:r>
+        <w:t xml:space="preserve">aktor </w:t>
+      </w:r>
+      <w:r>
+        <w:t>sebelum dan sesudah serta flow yang akan terjadi.</w:t>
+      </w:r>
+    </w:p>
+    <w:p>
+      <w:pPr>
+        <w:pStyle w:val="ListParagraph"/>
+        <w:ind w:left="0" w:firstLine="0"/>
+        <w:jc w:val="center"/>
+      </w:pPr>
+      <w:r>
+        <w:t>Tabel 4.1</w:t>
+      </w:r>
+      <w:r>
+        <w:t>4</w:t>
+      </w:r>
+    </w:p>
     <w:tbl>
       <w:tblPr>
         <w:tblStyle w:val="TableGrid"/>
@@ -21290,6 +22441,7 @@
               </w:numPr>
             </w:pPr>
             <w:r>
+              <w:lastRenderedPageBreak/>
               <w:t>Aktor meng klik button import</w:t>
             </w:r>
           </w:p>
@@ -21326,7 +22478,6 @@
               </w:numPr>
             </w:pPr>
             <w:r>
-              <w:lastRenderedPageBreak/>
               <w:t>Jika valid, sistem akan menambahkan otomatis menambahkan ke dalam database</w:t>
             </w:r>
           </w:p>
@@ -21396,6 +22547,59 @@
       </w:pPr>
       <w:r>
         <w:t>UCS – Menambah data geo</w:t>
+      </w:r>
+    </w:p>
+    <w:p>
+      <w:pPr>
+        <w:pStyle w:val="ListParagraph"/>
+        <w:ind w:left="0" w:firstLine="0"/>
+      </w:pPr>
+      <w:r>
+        <w:t>Tabel 4.</w:t>
+      </w:r>
+      <w:r>
+        <w:t>15</w:t>
+      </w:r>
+      <w:r>
+        <w:t xml:space="preserve"> merupakan penjelasan mengenai </w:t>
+      </w:r>
+      <w:r>
+        <w:rPr>
+          <w:i/>
+          <w:iCs/>
+        </w:rPr>
+        <w:t>use case</w:t>
+      </w:r>
+      <w:r>
+        <w:t xml:space="preserve"> </w:t>
+      </w:r>
+      <w:r>
+        <w:t>penambahan data geografis</w:t>
+      </w:r>
+      <w:r>
+        <w:t xml:space="preserve"> ke dalam sistem yang </w:t>
+      </w:r>
+      <w:r>
+        <w:t xml:space="preserve">berisikan kondisi </w:t>
+      </w:r>
+      <w:r>
+        <w:t xml:space="preserve">aktor </w:t>
+      </w:r>
+      <w:r>
+        <w:t>sebelum dan sesudah serta flow yang akan terjadi.</w:t>
+      </w:r>
+    </w:p>
+    <w:p>
+      <w:pPr>
+        <w:pStyle w:val="ListParagraph"/>
+        <w:ind w:left="0" w:firstLine="0"/>
+        <w:jc w:val="center"/>
+      </w:pPr>
+      <w:r>
+        <w:t>Tabel 4.1</w:t>
+      </w:r>
+      <w:r>
+        <w:t>5</w:t>
       </w:r>
     </w:p>
     <w:tbl>
@@ -21767,6 +22971,57 @@
         <w:t>UCS – Mengubah data geo</w:t>
       </w:r>
     </w:p>
+    <w:p>
+      <w:pPr>
+        <w:pStyle w:val="ListParagraph"/>
+        <w:ind w:left="0" w:firstLine="0"/>
+      </w:pPr>
+      <w:r>
+        <w:lastRenderedPageBreak/>
+        <w:t>Tabel 4.</w:t>
+      </w:r>
+      <w:r>
+        <w:t>16</w:t>
+      </w:r>
+      <w:r>
+        <w:t xml:space="preserve"> merupakan penjelasan mengenai </w:t>
+      </w:r>
+      <w:r>
+        <w:rPr>
+          <w:i/>
+          <w:iCs/>
+        </w:rPr>
+        <w:t>use case</w:t>
+      </w:r>
+      <w:r>
+        <w:t xml:space="preserve"> </w:t>
+      </w:r>
+      <w:r>
+        <w:t xml:space="preserve">pengubahan data geografis ke dalam sistem yang </w:t>
+      </w:r>
+      <w:r>
+        <w:t xml:space="preserve">berisikan kondisi </w:t>
+      </w:r>
+      <w:r>
+        <w:t xml:space="preserve">aktor </w:t>
+      </w:r>
+      <w:r>
+        <w:t>sebelum dan sesudah serta flow yang akan terjadi.</w:t>
+      </w:r>
+    </w:p>
+    <w:p>
+      <w:pPr>
+        <w:pStyle w:val="ListParagraph"/>
+        <w:ind w:left="0" w:firstLine="0"/>
+        <w:jc w:val="center"/>
+      </w:pPr>
+      <w:r>
+        <w:t>Tabel 4.1</w:t>
+      </w:r>
+      <w:r>
+        <w:t>6</w:t>
+      </w:r>
+    </w:p>
     <w:tbl>
       <w:tblPr>
         <w:tblStyle w:val="TableGrid"/>
@@ -21973,8 +23228,13 @@
               </w:numPr>
             </w:pPr>
             <w:r>
-              <w:lastRenderedPageBreak/>
-              <w:t>Aktor meng klik button edit</w:t>
+              <w:t>Aktor meng</w:t>
+            </w:r>
+            <w:r>
+              <w:t>-</w:t>
+            </w:r>
+            <w:r>
+              <w:t>klik button edit</w:t>
             </w:r>
           </w:p>
           <w:p>
@@ -22048,7 +23308,6 @@
                 <w:b/>
                 <w:bCs/>
               </w:rPr>
-              <w:lastRenderedPageBreak/>
               <w:t>Post Condition</w:t>
             </w:r>
           </w:p>
@@ -22148,6 +23407,59 @@
       </w:pPr>
       <w:r>
         <w:t>UCS – Menghapus data geo</w:t>
+      </w:r>
+    </w:p>
+    <w:p>
+      <w:pPr>
+        <w:pStyle w:val="ListParagraph"/>
+        <w:ind w:left="0" w:firstLine="0"/>
+      </w:pPr>
+      <w:r>
+        <w:t>Tabel 4.</w:t>
+      </w:r>
+      <w:r>
+        <w:t>17</w:t>
+      </w:r>
+      <w:r>
+        <w:t xml:space="preserve"> merupakan penjelasan mengenai </w:t>
+      </w:r>
+      <w:r>
+        <w:rPr>
+          <w:i/>
+          <w:iCs/>
+        </w:rPr>
+        <w:t>use case</w:t>
+      </w:r>
+      <w:r>
+        <w:t xml:space="preserve"> </w:t>
+      </w:r>
+      <w:r>
+        <w:t>penghapusan data geografis</w:t>
+      </w:r>
+      <w:r>
+        <w:t xml:space="preserve"> ke dalam sistem yang </w:t>
+      </w:r>
+      <w:r>
+        <w:t xml:space="preserve">berisikan kondisi </w:t>
+      </w:r>
+      <w:r>
+        <w:t xml:space="preserve">aktor </w:t>
+      </w:r>
+      <w:r>
+        <w:t>sebelum dan sesudah serta flow yang akan terjadi.</w:t>
+      </w:r>
+    </w:p>
+    <w:p>
+      <w:pPr>
+        <w:pStyle w:val="ListParagraph"/>
+        <w:ind w:left="0" w:firstLine="0"/>
+        <w:jc w:val="center"/>
+      </w:pPr>
+      <w:r>
+        <w:t>Tabel 4.1</w:t>
+      </w:r>
+      <w:r>
+        <w:t>7</w:t>
       </w:r>
     </w:p>
     <w:tbl>
@@ -22287,6 +23599,7 @@
               <w:ind w:left="0" w:firstLine="0"/>
             </w:pPr>
             <w:r>
+              <w:lastRenderedPageBreak/>
               <w:t>Initial Status</w:t>
             </w:r>
           </w:p>
@@ -22451,6 +23764,62 @@
       </w:pPr>
       <w:r>
         <w:t>UCS – Mengimpor data geo</w:t>
+      </w:r>
+    </w:p>
+    <w:p>
+      <w:pPr>
+        <w:pStyle w:val="ListParagraph"/>
+        <w:ind w:left="0" w:firstLine="0"/>
+      </w:pPr>
+      <w:r>
+        <w:t>Tabel 4.</w:t>
+      </w:r>
+      <w:r>
+        <w:t>1</w:t>
+      </w:r>
+      <w:r>
+        <w:t>8</w:t>
+      </w:r>
+      <w:r>
+        <w:t xml:space="preserve"> merupakan penjelasan mengenai </w:t>
+      </w:r>
+      <w:r>
+        <w:rPr>
+          <w:i/>
+          <w:iCs/>
+        </w:rPr>
+        <w:t>use case</w:t>
+      </w:r>
+      <w:r>
+        <w:t xml:space="preserve"> </w:t>
+      </w:r>
+      <w:r>
+        <w:t>impor data geografis</w:t>
+      </w:r>
+      <w:r>
+        <w:t xml:space="preserve"> ke dalam sistem yang </w:t>
+      </w:r>
+      <w:r>
+        <w:t xml:space="preserve">berisikan kondisi </w:t>
+      </w:r>
+      <w:r>
+        <w:t xml:space="preserve">aktor </w:t>
+      </w:r>
+      <w:r>
+        <w:t>sebelum dan sesudah serta flow yang akan terjadi.</w:t>
+      </w:r>
+    </w:p>
+    <w:p>
+      <w:pPr>
+        <w:pStyle w:val="ListParagraph"/>
+        <w:ind w:left="0" w:firstLine="0"/>
+        <w:jc w:val="center"/>
+      </w:pPr>
+      <w:r>
+        <w:t>Tabel 4.1</w:t>
+      </w:r>
+      <w:r>
+        <w:t>8</w:t>
       </w:r>
     </w:p>
     <w:tbl>
@@ -22627,7 +23996,6 @@
                 <w:b/>
                 <w:bCs/>
               </w:rPr>
-              <w:lastRenderedPageBreak/>
               <w:t>Basic Flow</w:t>
             </w:r>
           </w:p>
@@ -22773,6 +24141,60 @@
       </w:r>
       <w:r>
         <w:t>clustering</w:t>
+      </w:r>
+    </w:p>
+    <w:p>
+      <w:pPr>
+        <w:pStyle w:val="ListParagraph"/>
+        <w:ind w:left="0" w:firstLine="0"/>
+      </w:pPr>
+      <w:r>
+        <w:lastRenderedPageBreak/>
+        <w:t>Tabel 4.</w:t>
+      </w:r>
+      <w:r>
+        <w:t>19</w:t>
+      </w:r>
+      <w:r>
+        <w:t xml:space="preserve"> merupakan penjelasan mengenai </w:t>
+      </w:r>
+      <w:r>
+        <w:rPr>
+          <w:i/>
+          <w:iCs/>
+        </w:rPr>
+        <w:t>use case</w:t>
+      </w:r>
+      <w:r>
+        <w:t xml:space="preserve"> </w:t>
+      </w:r>
+      <w:r>
+        <w:t>klastering</w:t>
+      </w:r>
+      <w:r>
+        <w:t xml:space="preserve"> dalam sistem yang </w:t>
+      </w:r>
+      <w:r>
+        <w:t xml:space="preserve">berisikan kondisi </w:t>
+      </w:r>
+      <w:r>
+        <w:t xml:space="preserve">aktor </w:t>
+      </w:r>
+      <w:r>
+        <w:t>sebelum dan sesudah serta flow yang akan terjadi.</w:t>
+      </w:r>
+    </w:p>
+    <w:p>
+      <w:pPr>
+        <w:pStyle w:val="ListParagraph"/>
+        <w:ind w:left="0" w:firstLine="0"/>
+        <w:jc w:val="center"/>
+      </w:pPr>
+      <w:r>
+        <w:t>Tabel 4.1</w:t>
+      </w:r>
+      <w:r>
+        <w:t>9</w:t>
       </w:r>
     </w:p>
     <w:tbl>
@@ -23072,6 +24494,61 @@
         <w:t>UCS – Melihat hasil korelasi</w:t>
       </w:r>
     </w:p>
+    <w:p>
+      <w:pPr>
+        <w:pStyle w:val="ListParagraph"/>
+        <w:spacing w:after="200" w:line="276" w:lineRule="auto"/>
+        <w:ind w:left="0" w:firstLine="0"/>
+        <w:contextualSpacing w:val="0"/>
+        <w:jc w:val="left"/>
+      </w:pPr>
+      <w:r>
+        <w:t>Tabel 4.</w:t>
+      </w:r>
+      <w:r>
+        <w:t>20</w:t>
+      </w:r>
+      <w:r>
+        <w:t xml:space="preserve"> merupakan penjelasan mengenai </w:t>
+      </w:r>
+      <w:r>
+        <w:rPr>
+          <w:i/>
+          <w:iCs/>
+        </w:rPr>
+        <w:t>use case</w:t>
+      </w:r>
+      <w:r>
+        <w:t xml:space="preserve"> </w:t>
+      </w:r>
+      <w:r>
+        <w:t xml:space="preserve">korelasi dalam sistem yang </w:t>
+      </w:r>
+      <w:r>
+        <w:t xml:space="preserve">berisikan kondisi </w:t>
+      </w:r>
+      <w:r>
+        <w:t xml:space="preserve">aktor </w:t>
+      </w:r>
+      <w:r>
+        <w:t>sebelum dan sesudah serta flow yang akan terjadi.</w:t>
+      </w:r>
+    </w:p>
+    <w:p>
+      <w:pPr>
+        <w:pStyle w:val="ListParagraph"/>
+        <w:spacing w:after="200" w:line="276" w:lineRule="auto"/>
+        <w:ind w:left="0" w:firstLine="0"/>
+        <w:contextualSpacing w:val="0"/>
+        <w:jc w:val="center"/>
+      </w:pPr>
+      <w:r>
+        <w:t>Tabel 4.</w:t>
+      </w:r>
+      <w:r>
+        <w:t>20</w:t>
+      </w:r>
+    </w:p>
     <w:tbl>
       <w:tblPr>
         <w:tblStyle w:val="TableGrid"/>
@@ -23320,6 +24797,7 @@
         <w:pStyle w:val="Heading3"/>
       </w:pPr>
       <w:r>
+        <w:lastRenderedPageBreak/>
         <w:t>Activity Diagram</w:t>
       </w:r>
     </w:p>
@@ -23348,6 +24826,9 @@
       <w:r>
         <w:t>yang dibuat. Berikut Activity Diagram dari sistem informasi pemetaaan wilayah tanah longsor</w:t>
       </w:r>
+      <w:r>
+        <w:t xml:space="preserve"> pada</w:t>
+      </w:r>
     </w:p>
     <w:p/>
     <w:p>
@@ -23399,7 +24880,11 @@
         <w:t>:</w:t>
       </w:r>
     </w:p>
-    <w:p/>
+    <w:p>
+      <w:pPr>
+        <w:ind w:firstLine="0"/>
+      </w:pPr>
+    </w:p>
     <w:p>
       <w:pPr>
         <w:pStyle w:val="Heading2"/>
@@ -23421,22 +24906,47 @@
         <w:t xml:space="preserve">Halaman ini adalah desain tampilan halaman awal admin pada aplikasi sistem klasterisasi. Dalam halaman ini akan menampilkan </w:t>
       </w:r>
       <w:r>
-        <w:t>grafik hasil klustering, perangkingan cluster paling terdampak, dan jumlah data pada sistem. Berikut desain wireframe halaman dashboard admin:</w:t>
+        <w:t>grafik hasil klustering, perangkingan cluster paling terdampak, dan jumlah data pada sistem. Berikut desain wireframe halaman dashboard admin</w:t>
+      </w:r>
+      <w:r>
+        <w:t xml:space="preserve"> </w:t>
+      </w:r>
+      <w:r>
+        <w:t xml:space="preserve">terlihat </w:t>
+      </w:r>
+      <w:r>
+        <w:t xml:space="preserve">pada Gambar </w:t>
+      </w:r>
+      <w:r>
+        <w:t>4.</w:t>
+      </w:r>
+      <w:r>
+        <w:t xml:space="preserve"> </w:t>
+      </w:r>
+      <w:r>
+        <w:t>:</w:t>
       </w:r>
     </w:p>
     <w:p>
       <w:pPr>
         <w:ind w:firstLine="0"/>
-      </w:pPr>
-      <w:r>
         <w:rPr>
           <w:noProof/>
         </w:rPr>
-        <w:lastRenderedPageBreak/>
+      </w:pPr>
+    </w:p>
+    <w:p>
+      <w:pPr>
+        <w:ind w:firstLine="0"/>
+      </w:pPr>
+      <w:r>
+        <w:rPr>
+          <w:noProof/>
+        </w:rPr>
         <w:drawing>
-          <wp:inline distT="0" distB="0" distL="0" distR="0" wp14:anchorId="3A44715B" wp14:editId="6AE9BA47">
-            <wp:extent cx="5040630" cy="3503930"/>
-            <wp:effectExtent l="0" t="0" r="7620" b="1270"/>
+          <wp:inline distT="0" distB="0" distL="0" distR="0" wp14:anchorId="3A44715B" wp14:editId="6D976F1C">
+            <wp:extent cx="4591050" cy="2914650"/>
+            <wp:effectExtent l="0" t="0" r="0" b="0"/>
             <wp:docPr id="2" name="Picture 2"/>
             <wp:cNvGraphicFramePr>
               <a:graphicFrameLocks xmlns:a="http://schemas.openxmlformats.org/drawingml/2006/main" noChangeAspect="1"/>
@@ -23448,20 +24958,27 @@
                     <pic:cNvPr id="2" name="dashboard.png"/>
                     <pic:cNvPicPr/>
                   </pic:nvPicPr>
-                  <pic:blipFill>
+                  <pic:blipFill rotWithShape="1">
                     <a:blip r:embed="rId34"/>
-                    <a:stretch>
-                      <a:fillRect/>
-                    </a:stretch>
+                    <a:srcRect l="5291" r="3628" b="11046"/>
+                    <a:stretch/>
                   </pic:blipFill>
-                  <pic:spPr>
+                  <pic:spPr bwMode="auto">
                     <a:xfrm>
                       <a:off x="0" y="0"/>
-                      <a:ext cx="5040630" cy="3503930"/>
+                      <a:ext cx="4591050" cy="2914650"/>
                     </a:xfrm>
                     <a:prstGeom prst="rect">
                       <a:avLst/>
                     </a:prstGeom>
+                    <a:ln>
+                      <a:noFill/>
+                    </a:ln>
+                    <a:extLst>
+                      <a:ext uri="{53640926-AAD7-44D8-BBD7-CCE9431645EC}">
+                        <a14:shadowObscured xmlns:a14="http://schemas.microsoft.com/office/drawing/2010/main"/>
+                      </a:ext>
+                    </a:extLst>
                   </pic:spPr>
                 </pic:pic>
               </a:graphicData>
@@ -23475,6 +24992,7 @@
         <w:pStyle w:val="Heading3"/>
       </w:pPr>
       <w:r>
+        <w:lastRenderedPageBreak/>
         <w:t>Wireframe Kelola Data</w:t>
       </w:r>
       <w:r>
@@ -23499,7 +25017,19 @@
         <w:t>(Create,Read,Update &amp; Delete)</w:t>
       </w:r>
       <w:r>
-        <w:t>. Berikut desain wireframe halaman kelola data:</w:t>
+        <w:t>. Berikut desain wireframe halaman kelola data</w:t>
+      </w:r>
+      <w:r>
+        <w:t xml:space="preserve"> </w:t>
+      </w:r>
+      <w:r>
+        <w:t>terlihat pada Gambar 4.</w:t>
+      </w:r>
+      <w:r>
+        <w:t xml:space="preserve"> </w:t>
+      </w:r>
+      <w:r>
+        <w:t>:</w:t>
       </w:r>
     </w:p>
     <w:p>
@@ -23511,9 +25041,9 @@
           <w:noProof/>
         </w:rPr>
         <w:drawing>
-          <wp:inline distT="0" distB="0" distL="0" distR="0" wp14:anchorId="4D8FE728" wp14:editId="1E622742">
-            <wp:extent cx="5040630" cy="3503930"/>
-            <wp:effectExtent l="0" t="0" r="7620" b="1270"/>
+          <wp:inline distT="0" distB="0" distL="0" distR="0" wp14:anchorId="4D8FE728" wp14:editId="55AA4B09">
+            <wp:extent cx="4581525" cy="3067050"/>
+            <wp:effectExtent l="0" t="0" r="9525" b="0"/>
             <wp:docPr id="3" name="Picture 3"/>
             <wp:cNvGraphicFramePr>
               <a:graphicFrameLocks xmlns:a="http://schemas.openxmlformats.org/drawingml/2006/main" noChangeAspect="1"/>
@@ -23525,20 +25055,27 @@
                     <pic:cNvPr id="3" name="Manage_Disaster.png"/>
                     <pic:cNvPicPr/>
                   </pic:nvPicPr>
-                  <pic:blipFill>
+                  <pic:blipFill rotWithShape="1">
                     <a:blip r:embed="rId35"/>
-                    <a:stretch>
-                      <a:fillRect/>
-                    </a:stretch>
+                    <a:srcRect l="5291" r="3817" b="12468"/>
+                    <a:stretch/>
                   </pic:blipFill>
-                  <pic:spPr>
+                  <pic:spPr bwMode="auto">
                     <a:xfrm>
                       <a:off x="0" y="0"/>
-                      <a:ext cx="5040630" cy="3503930"/>
+                      <a:ext cx="4581525" cy="3067050"/>
                     </a:xfrm>
                     <a:prstGeom prst="rect">
                       <a:avLst/>
                     </a:prstGeom>
+                    <a:ln>
+                      <a:noFill/>
+                    </a:ln>
+                    <a:extLst>
+                      <a:ext uri="{53640926-AAD7-44D8-BBD7-CCE9431645EC}">
+                        <a14:shadowObscured xmlns:a14="http://schemas.microsoft.com/office/drawing/2010/main"/>
+                      </a:ext>
+                    </a:extLst>
                   </pic:spPr>
                 </pic:pic>
               </a:graphicData>
@@ -23549,10 +25086,14 @@
     </w:p>
     <w:p>
       <w:pPr>
+        <w:ind w:firstLine="0"/>
+      </w:pPr>
+    </w:p>
+    <w:p>
+      <w:pPr>
         <w:pStyle w:val="Heading3"/>
       </w:pPr>
       <w:r>
-        <w:lastRenderedPageBreak/>
         <w:t>Wireframe Kelola Data Geografi</w:t>
       </w:r>
     </w:p>
@@ -23574,7 +25115,13 @@
         <w:t>(Create,Read,Update &amp; Delete)</w:t>
       </w:r>
       <w:r>
-        <w:t>. Berikut desain wireframe halaman kelola data:</w:t>
+        <w:t>. Berikut desain wireframe halaman kelola data</w:t>
+      </w:r>
+      <w:r>
+        <w:t xml:space="preserve"> terlihat pada Gambar 4.</w:t>
+      </w:r>
+      <w:r>
+        <w:t>:</w:t>
       </w:r>
     </w:p>
     <w:p>
@@ -23585,10 +25132,11 @@
         <w:rPr>
           <w:noProof/>
         </w:rPr>
+        <w:lastRenderedPageBreak/>
         <w:drawing>
-          <wp:inline distT="0" distB="0" distL="0" distR="0" wp14:anchorId="0B1B4386" wp14:editId="42F7B7C9">
-            <wp:extent cx="5040630" cy="3503930"/>
-            <wp:effectExtent l="0" t="0" r="7620" b="1270"/>
+          <wp:inline distT="0" distB="0" distL="0" distR="0" wp14:anchorId="0B1B4386" wp14:editId="214300C8">
+            <wp:extent cx="4562475" cy="3038475"/>
+            <wp:effectExtent l="0" t="0" r="9525" b="9525"/>
             <wp:docPr id="11" name="Picture 11"/>
             <wp:cNvGraphicFramePr>
               <a:graphicFrameLocks xmlns:a="http://schemas.openxmlformats.org/drawingml/2006/main" noChangeAspect="1"/>
@@ -23600,20 +25148,27 @@
                     <pic:cNvPr id="11" name="managegeo.png"/>
                     <pic:cNvPicPr/>
                   </pic:nvPicPr>
-                  <pic:blipFill>
+                  <pic:blipFill rotWithShape="1">
                     <a:blip r:embed="rId36"/>
-                    <a:stretch>
-                      <a:fillRect/>
-                    </a:stretch>
+                    <a:srcRect l="5669" r="3817" b="13284"/>
+                    <a:stretch/>
                   </pic:blipFill>
-                  <pic:spPr>
+                  <pic:spPr bwMode="auto">
                     <a:xfrm>
                       <a:off x="0" y="0"/>
-                      <a:ext cx="5040630" cy="3503930"/>
+                      <a:ext cx="4562475" cy="3038475"/>
                     </a:xfrm>
                     <a:prstGeom prst="rect">
                       <a:avLst/>
                     </a:prstGeom>
+                    <a:ln>
+                      <a:noFill/>
+                    </a:ln>
+                    <a:extLst>
+                      <a:ext uri="{53640926-AAD7-44D8-BBD7-CCE9431645EC}">
+                        <a14:shadowObscured xmlns:a14="http://schemas.microsoft.com/office/drawing/2010/main"/>
+                      </a:ext>
+                    </a:extLst>
                   </pic:spPr>
                 </pic:pic>
               </a:graphicData>
@@ -23637,7 +25192,7 @@
       </w:r>
     </w:p>
     <w:p>
-      <w:bookmarkStart w:id="36" w:name="_Hlk41648704"/>
+      <w:bookmarkStart w:id="43" w:name="_Hlk41648704"/>
       <w:r>
         <w:t xml:space="preserve">Halaman ini adalah desain tampilan halaman </w:t>
       </w:r>
@@ -23657,23 +25212,33 @@
         <w:t>kmeans</w:t>
       </w:r>
       <w:r>
+        <w:t xml:space="preserve"> terlihat pada Gambar 4. </w:t>
+      </w:r>
+      <w:r>
         <w:t>:</w:t>
       </w:r>
-      <w:bookmarkEnd w:id="36"/>
+      <w:bookmarkEnd w:id="43"/>
     </w:p>
     <w:p>
       <w:pPr>
         <w:ind w:firstLine="0"/>
-      </w:pPr>
-      <w:r>
         <w:rPr>
           <w:noProof/>
         </w:rPr>
-        <w:lastRenderedPageBreak/>
+      </w:pPr>
+    </w:p>
+    <w:p>
+      <w:pPr>
+        <w:ind w:firstLine="0"/>
+      </w:pPr>
+      <w:r>
+        <w:rPr>
+          <w:noProof/>
+        </w:rPr>
         <w:drawing>
-          <wp:inline distT="0" distB="0" distL="0" distR="0" wp14:anchorId="473D3648" wp14:editId="32C788EB">
-            <wp:extent cx="5040630" cy="3503930"/>
-            <wp:effectExtent l="0" t="0" r="7620" b="1270"/>
+          <wp:inline distT="0" distB="0" distL="0" distR="0" wp14:anchorId="473D3648" wp14:editId="1567F76C">
+            <wp:extent cx="4572000" cy="3048000"/>
+            <wp:effectExtent l="0" t="0" r="0" b="0"/>
             <wp:docPr id="4" name="Picture 4"/>
             <wp:cNvGraphicFramePr>
               <a:graphicFrameLocks xmlns:a="http://schemas.openxmlformats.org/drawingml/2006/main" noChangeAspect="1"/>
@@ -23685,20 +25250,27 @@
                     <pic:cNvPr id="4" name="Kmeans.png"/>
                     <pic:cNvPicPr/>
                   </pic:nvPicPr>
-                  <pic:blipFill>
+                  <pic:blipFill rotWithShape="1">
                     <a:blip r:embed="rId37"/>
-                    <a:stretch>
-                      <a:fillRect/>
-                    </a:stretch>
+                    <a:srcRect l="5669" r="3628" b="13012"/>
+                    <a:stretch/>
                   </pic:blipFill>
-                  <pic:spPr>
+                  <pic:spPr bwMode="auto">
                     <a:xfrm>
                       <a:off x="0" y="0"/>
-                      <a:ext cx="5040630" cy="3503930"/>
+                      <a:ext cx="4572000" cy="3048000"/>
                     </a:xfrm>
                     <a:prstGeom prst="rect">
                       <a:avLst/>
                     </a:prstGeom>
+                    <a:ln>
+                      <a:noFill/>
+                    </a:ln>
+                    <a:extLst>
+                      <a:ext uri="{53640926-AAD7-44D8-BBD7-CCE9431645EC}">
+                        <a14:shadowObscured xmlns:a14="http://schemas.microsoft.com/office/drawing/2010/main"/>
+                      </a:ext>
+                    </a:extLst>
                   </pic:spPr>
                 </pic:pic>
               </a:graphicData>
@@ -23712,6 +25284,7 @@
         <w:pStyle w:val="Heading3"/>
       </w:pPr>
       <w:r>
+        <w:lastRenderedPageBreak/>
         <w:t>Wireframe Korelasi</w:t>
       </w:r>
     </w:p>
@@ -23745,7 +25318,13 @@
         <w:t>data yang di korelasi dan hasil korelasi</w:t>
       </w:r>
       <w:r>
-        <w:t>. Berikut desain wireframe halaman kmeans:</w:t>
+        <w:t>. Berikut desain wireframe halaman kmeans</w:t>
+      </w:r>
+      <w:r>
+        <w:t xml:space="preserve"> terlihat pada Gambar 4.</w:t>
+      </w:r>
+      <w:r>
+        <w:t>:</w:t>
       </w:r>
     </w:p>
     <w:p>
@@ -23790,8 +25369,20 @@
         <w:t>Pada fungsi ini merupakan fungsi untuk</w:t>
       </w:r>
       <w:r>
-        <w:t xml:space="preserve"> membuat cluster dimana di dalam ini akan ditentukan centroid awal dari cluster awal yang terbentuk. Berikut ini merupakan tampilan code dari fungsi tersebut:</w:t>
-      </w:r>
+        <w:t xml:space="preserve"> membuat cluster dimana di dalam ini akan ditentukan centroid awal dari cluster awal yang terbentuk. Berikut ini merupakan tampilan code dari fungsi ter</w:t>
+      </w:r>
+      <w:r>
+        <w:t>lihat pada Tabel 5.1</w:t>
+      </w:r>
+      <w:r>
+        <w:t>.</w:t>
+      </w:r>
+    </w:p>
+    <w:p>
+      <w:pPr>
+        <w:pStyle w:val="ListParagraph"/>
+        <w:ind w:left="0"/>
+      </w:pPr>
     </w:p>
     <w:tbl>
       <w:tblPr>
@@ -24141,8 +25732,20 @@
         <w:t>Pada fungsi ini</w:t>
       </w:r>
       <w:r>
-        <w:t xml:space="preserve"> merupakan fungsi untuk menghitung jarak antara data kelompok pusat kluster yang terbentuk menggunakan rumus Euclidean Distance. Berikut ini merupakan tampilan code dari fungsi tersebut:</w:t>
-      </w:r>
+        <w:t xml:space="preserve"> merupakan fungsi untuk menghitung jarak antara data kelompok pusat kluster yang terbentuk menggunakan rumus Euclidean Distance. Berikut ini merupakan tampilan code dari fungsi</w:t>
+      </w:r>
+      <w:r>
+        <w:t xml:space="preserve"> terlihat pada Tabel 5.2</w:t>
+      </w:r>
+      <w:r>
+        <w:t>:</w:t>
+      </w:r>
+    </w:p>
+    <w:p>
+      <w:pPr>
+        <w:pStyle w:val="ListParagraph"/>
+        <w:ind w:left="0"/>
+      </w:pPr>
     </w:p>
     <w:tbl>
       <w:tblPr>
@@ -24209,20 +25812,7 @@
                 <w:sz w:val="20"/>
                 <w:szCs w:val="20"/>
               </w:rPr>
-              <w:t xml:space="preserve"> return $resultDistance;        </w:t>
-            </w:r>
-          </w:p>
-          <w:p>
-            <w:pPr>
-              <w:ind w:firstLine="0"/>
-            </w:pPr>
-            <w:r>
-              <w:rPr>
-                <w:rFonts w:ascii="Courier New" w:hAnsi="Courier New" w:cs="Courier New"/>
-                <w:sz w:val="20"/>
-                <w:szCs w:val="20"/>
-              </w:rPr>
-              <w:t>}</w:t>
+              <w:t xml:space="preserve"> return $resultDistance;}</w:t>
             </w:r>
           </w:p>
         </w:tc>
@@ -24243,7 +25833,6 @@
         <w:ind w:left="567" w:hanging="567"/>
       </w:pPr>
       <w:r>
-        <w:lastRenderedPageBreak/>
         <w:t>Fungsi Meng</w:t>
       </w:r>
       <w:r>
@@ -24265,8 +25854,20 @@
         <w:t xml:space="preserve"> serta menghitung nilai rata-rata</w:t>
       </w:r>
       <w:r>
-        <w:t>. Berikut ini merupakan tampilan kode dari fungsi tersebut:</w:t>
-      </w:r>
+        <w:t xml:space="preserve">. Berikut ini merupakan tampilan kode dari fungsi </w:t>
+      </w:r>
+      <w:r>
+        <w:t>terlihat pada Tabel 5.3</w:t>
+      </w:r>
+      <w:r>
+        <w:t>:</w:t>
+      </w:r>
+    </w:p>
+    <w:p>
+      <w:pPr>
+        <w:pStyle w:val="ListParagraph"/>
+        <w:ind w:left="0"/>
+      </w:pPr>
     </w:p>
     <w:tbl>
       <w:tblPr>
@@ -24724,6 +26325,11 @@
     </w:p>
     <w:p>
       <w:pPr>
+        <w:ind w:firstLine="0"/>
+      </w:pPr>
+    </w:p>
+    <w:p>
+      <w:pPr>
         <w:pStyle w:val="ListParagraph"/>
         <w:numPr>
           <w:ilvl w:val="7"/>
@@ -24732,6 +26338,7 @@
         <w:ind w:left="567" w:hanging="567"/>
       </w:pPr>
       <w:r>
+        <w:lastRenderedPageBreak/>
         <w:t>Fungsi Update Nilai Centroid</w:t>
       </w:r>
     </w:p>
@@ -24741,11 +26348,7 @@
         <w:ind w:left="0"/>
       </w:pPr>
       <w:r>
-        <w:t xml:space="preserve">Pada fungsi ini merupakan fungsi untuk mengupdate keanggotaan kluster dimana setelah dilakukan pengelompokan data, data akan dihitung kembali dengan </w:t>
-      </w:r>
-      <w:r>
-        <w:lastRenderedPageBreak/>
-        <w:t>menghitung nilai rata-rata dari tiap cluster. Berikut ini merupakan tampilan kode dari fungsi tersebut:</w:t>
+        <w:t>Pada fungsi ini merupakan fungsi untuk mengupdate keanggotaan kluster dimana setelah dilakukan pengelompokan data, data akan dihitung kembali dengan menghitung nilai rata-rata dari tiap cluster. Berikut ini merupakan tampilan kode dari fungsi tersebut:</w:t>
       </w:r>
     </w:p>
     <w:tbl>
@@ -24794,11 +26397,23 @@
         <w:ind w:left="0"/>
       </w:pPr>
       <w:r>
-        <w:t>Pada fungsi ini merupakan fungsi untuk melakukan pengecekan pada data array hasil klasterisasi data dimana jika data keanggotaan hasil klasterisasi data sama dengan perhitungan sebelumnya maka proses iterasi akan berhenti. Berikut ini merupakan tampilan kode dari fungsi tersebut</w:t>
+        <w:t xml:space="preserve">Pada fungsi ini merupakan fungsi untuk melakukan pengecekan pada data array hasil klasterisasi data dimana jika data keanggotaan hasil klasterisasi data sama dengan perhitungan sebelumnya maka proses iterasi akan berhenti. Berikut ini merupakan tampilan kode dari fungsi </w:t>
+      </w:r>
+      <w:r>
+        <w:t>terlihat pada Tabel 5.</w:t>
+      </w:r>
+      <w:r>
+        <w:t>4</w:t>
       </w:r>
       <w:r>
         <w:t>:</w:t>
       </w:r>
+    </w:p>
+    <w:p>
+      <w:pPr>
+        <w:pStyle w:val="ListParagraph"/>
+        <w:ind w:left="0"/>
+      </w:pPr>
     </w:p>
     <w:tbl>
       <w:tblPr>
@@ -25167,6 +26782,7 @@
         <w:t xml:space="preserve"> </w:t>
       </w:r>
       <w:r>
+        <w:lastRenderedPageBreak/>
         <w:t xml:space="preserve">mengelompokkan nilai centroid, </w:t>
       </w:r>
       <w:r>
@@ -25184,8 +26800,19 @@
         <w:t xml:space="preserve"> </w:t>
       </w:r>
       <w:r>
-        <w:t>dan cek anggota cluster. Berikut ini merupakan tampilan kode dari fungsi tersebut:</w:t>
-      </w:r>
+        <w:t xml:space="preserve">dan cek anggota cluster. Berikut ini merupakan tampilan kode dari fungsi </w:t>
+      </w:r>
+      <w:r>
+        <w:t>terlihat pada Tabel 5.5</w:t>
+      </w:r>
+      <w:r>
+        <w:t>:</w:t>
+      </w:r>
+    </w:p>
+    <w:p>
+      <w:pPr>
+        <w:ind w:firstLine="0"/>
+      </w:pPr>
     </w:p>
     <w:tbl>
       <w:tblPr>
@@ -25270,7 +26897,6 @@
                 <w:sz w:val="20"/>
                 <w:szCs w:val="20"/>
               </w:rPr>
-              <w:lastRenderedPageBreak/>
               <w:t xml:space="preserve">        $name = [];</w:t>
             </w:r>
           </w:p>
@@ -25941,7 +27567,6 @@
                 <w:sz w:val="20"/>
                 <w:szCs w:val="20"/>
               </w:rPr>
-              <w:lastRenderedPageBreak/>
               <w:t xml:space="preserve">                //dd($valuedata);</w:t>
             </w:r>
           </w:p>
@@ -26446,6 +28071,7 @@
                 <w:sz w:val="20"/>
                 <w:szCs w:val="20"/>
               </w:rPr>
+              <w:lastRenderedPageBreak/>
               <w:t xml:space="preserve">            $mindistance = $value["jarak_terdekat"]["value"];</w:t>
             </w:r>
           </w:p>
@@ -26546,7 +28172,6 @@
                 <w:sz w:val="20"/>
                 <w:szCs w:val="20"/>
               </w:rPr>
-              <w:lastRenderedPageBreak/>
               <w:t xml:space="preserve">        return view('admin.disasterkmeans',compact('cluster','centroid','data','valuedata','valuecentroid','hasil_iterasi','name','ratio','purity'));</w:t>
             </w:r>
           </w:p>
@@ -26595,8 +28220,23 @@
         <w:ind w:left="0"/>
       </w:pPr>
       <w:r>
-        <w:t>Pada fungsi ini merupak fungsi untuk melakukan korelasi pada data wilayah terdampak tanah longsor dan data geografis. Berikut ini merupakan tampilan kode dari fungsi tersebut:</w:t>
-      </w:r>
+        <w:t>Pada fungsi ini merupak fungsi untuk melakukan korelasi pada data wilayah terdampak tanah longsor dan data geografis. Berikut ini merupakan tampilan kode dari fungsi</w:t>
+      </w:r>
+      <w:r>
+        <w:t xml:space="preserve"> </w:t>
+      </w:r>
+      <w:r>
+        <w:t>terlihat pada Tabel 5.6</w:t>
+      </w:r>
+      <w:r>
+        <w:t>:</w:t>
+      </w:r>
+    </w:p>
+    <w:p>
+      <w:pPr>
+        <w:pStyle w:val="ListParagraph"/>
+        <w:ind w:left="0"/>
+      </w:pPr>
     </w:p>
     <w:tbl>
       <w:tblPr>
@@ -26649,8 +28289,19 @@
         <w:t>untuk menguji seberapa baik pengelompokan yang dilakukan dengan jumlah kluster yang ditentukan sebelumnya.</w:t>
       </w:r>
       <w:r>
-        <w:t xml:space="preserve"> Berikut ini merupakan tampilan kode dari pengujian davies-bouldin index:</w:t>
-      </w:r>
+        <w:t xml:space="preserve"> Berikut ini merupakan tampilan kode dari pengujian davies-bouldin index</w:t>
+      </w:r>
+      <w:r>
+        <w:t xml:space="preserve"> terlihat pada Tabel 5.7</w:t>
+      </w:r>
+      <w:r>
+        <w:t>.</w:t>
+      </w:r>
+    </w:p>
+    <w:p>
+      <w:pPr>
+        <w:ind w:firstLine="0"/>
+      </w:pPr>
     </w:p>
     <w:tbl>
       <w:tblPr>
@@ -26792,6 +28443,7 @@
                 <w:sz w:val="20"/>
                 <w:szCs w:val="20"/>
               </w:rPr>
+              <w:lastRenderedPageBreak/>
               <w:t>//# var ssb call method sumsquareWithin with param $result_centroid</w:t>
             </w:r>
           </w:p>
@@ -26868,8 +28520,19 @@
         <w:t xml:space="preserve"> menguji</w:t>
       </w:r>
       <w:r>
-        <w:t xml:space="preserve"> kualitas kluster yang terbentuk berdasarkan data yang digunakan untuk pengelompokan yang telah dilakukan. Berikut ini merupakan tampilan kode dari pengujian purity:</w:t>
-      </w:r>
+        <w:t xml:space="preserve"> kualitas kluster yang terbentuk berdasarkan data yang digunakan untuk pengelompokan yang telah dilakukan. Berikut ini merupakan tampilan kode dari pengujian purity</w:t>
+      </w:r>
+      <w:r>
+        <w:t xml:space="preserve"> terlihat pada Tabel 5.8</w:t>
+      </w:r>
+      <w:r>
+        <w:t>:</w:t>
+      </w:r>
+    </w:p>
+    <w:p>
+      <w:pPr>
+        <w:ind w:firstLine="0"/>
+      </w:pPr>
     </w:p>
     <w:tbl>
       <w:tblPr>
@@ -26900,7 +28563,6 @@
                 <w:sz w:val="20"/>
                 <w:szCs w:val="20"/>
               </w:rPr>
-              <w:lastRenderedPageBreak/>
               <w:t>//------------------------PURITY--------------------------</w:t>
             </w:r>
           </w:p>
@@ -26974,7 +28636,13 @@
         <w:t>Pengujian</w:t>
       </w:r>
       <w:r>
-        <w:t xml:space="preserve"> fungsional dilakukan untuk mengetahui kelayakan aplikasi sistem klasterisasi wilayah tanah longsor. Pengujian dilakukan dengan cara menjalankan secara berurutan dan detail dengan setiap fitur yang ada sesuai dengan rancangan yang telah dibahas  pada bab sebelumnya. Pengujian dilakukan dengan menggunakan spesifikasi laptop yaitu: Intel Core i5-852U, RAM 8GB, VGA NVIDIA GeForce MX130, dan Hardisk 1TB. Berikut merupakan tabel hasil dari pengujian fungsional yang telah dilakukan:</w:t>
+        <w:t xml:space="preserve"> fungsional dilakukan untuk mengetahui kelayakan aplikasi sistem klasterisasi wilayah tanah longsor. Pengujian dilakukan dengan cara menjalankan secara berurutan dan detail dengan setiap fitur yang ada sesuai dengan rancangan yang telah dibahas  pada bab sebelumnya. Pengujian dilakukan dengan menggunakan spesifikasi laptop yaitu: Intel Core i5-852U, RAM 8GB, VGA NVIDIA GeForce MX130, dan Hardisk 1TB. Berikut merupakan tabel hasil dari pengujian fungsional yang telah dilakukan</w:t>
+      </w:r>
+      <w:r>
+        <w:t xml:space="preserve"> terlihat pada Tabel 5.9</w:t>
+      </w:r>
+      <w:r>
+        <w:t>:</w:t>
       </w:r>
     </w:p>
     <w:p>
@@ -27726,7 +29394,6 @@
               <w:ind w:firstLine="0"/>
             </w:pPr>
             <w:r>
-              <w:lastRenderedPageBreak/>
               <w:t>data atribut</w:t>
             </w:r>
           </w:p>
@@ -27740,12 +29407,7 @@
               <w:ind w:firstLine="0"/>
             </w:pPr>
             <w:r>
-              <w:lastRenderedPageBreak/>
-              <w:t xml:space="preserve">Sistem menjalankan query penghapusan data ke database dan </w:t>
-            </w:r>
-            <w:r>
-              <w:lastRenderedPageBreak/>
-              <w:t>memperbarui view listing data disaster terbaru</w:t>
+              <w:t>Sistem menjalankan query penghapusan data ke database dan memperbarui view listing data disaster terbaru</w:t>
             </w:r>
           </w:p>
         </w:tc>
@@ -27859,10 +29521,7 @@
               <w:ind w:firstLine="0"/>
             </w:pPr>
             <w:r>
-              <w:t xml:space="preserve">data </w:t>
-            </w:r>
-            <w:r>
-              <w:t>geografi</w:t>
+              <w:t>data geografi</w:t>
             </w:r>
           </w:p>
         </w:tc>
@@ -28115,11 +29774,7 @@
               <w:ind w:firstLine="0"/>
             </w:pPr>
             <w:r>
-              <w:t xml:space="preserve">Sistem menjalankan query pengubahan data ke database sesuai isian dari actor dan memperbarui view </w:t>
-            </w:r>
-            <w:r>
-              <w:lastRenderedPageBreak/>
-              <w:t>listing data atribut terbaru</w:t>
+              <w:t>Sistem menjalankan query pengubahan data ke database sesuai isian dari actor dan memperbarui view listing data atribut terbaru</w:t>
             </w:r>
           </w:p>
         </w:tc>
@@ -28304,10 +29959,7 @@
               <w:ind w:firstLine="0"/>
             </w:pPr>
             <w:r>
-              <w:t>Menghapus Data</w:t>
-            </w:r>
-            <w:r>
-              <w:t xml:space="preserve"> Geografi</w:t>
+              <w:t>Menghapus Data Geografi</w:t>
             </w:r>
           </w:p>
         </w:tc>
@@ -28432,6 +30084,7 @@
               <w:ind w:firstLine="0"/>
             </w:pPr>
             <w:r>
+              <w:lastRenderedPageBreak/>
               <w:t>8</w:t>
             </w:r>
           </w:p>
@@ -28696,31 +30349,7 @@
     </w:p>
     <w:p>
       <w:r>
-        <w:t xml:space="preserve">Berdasarkan data yang telah diperoleh berupa data terdampak </w:t>
-      </w:r>
-      <w:r>
-        <w:t>tanah longsor</w:t>
-      </w:r>
-      <w:r>
-        <w:t xml:space="preserve"> Jawa Timur </w:t>
-      </w:r>
-      <w:r>
-        <w:t xml:space="preserve">dan data geografis </w:t>
-      </w:r>
-      <w:r>
-        <w:t>akan</w:t>
-      </w:r>
-      <w:r>
-        <w:t xml:space="preserve"> </w:t>
-      </w:r>
-      <w:r>
-        <w:t>dilakukan pengelompokan menggunakan metode K-Means. Pengelompokan data</w:t>
-      </w:r>
-      <w:r>
-        <w:t xml:space="preserve"> </w:t>
-      </w:r>
-      <w:r>
-        <w:t>tersebut dilakukan beberapa percobaan untuk mengetahui cluster terbaik.</w:t>
+        <w:t>Berdasarkan data yang telah diperoleh berupa data terdampak tanah longsor Jawa Timur dan data geografis akan dilakukan pengelompokan menggunakan metode K-Means. Pengelompokan data tersebut dilakukan beberapa percobaan untuk mengetahui cluster terbaik.</w:t>
       </w:r>
       <w:r>
         <w:t xml:space="preserve"> ccccc</w:t>
@@ -28917,8 +30546,8 @@
           <w:lang w:val="en-US"/>
         </w:rPr>
       </w:pPr>
-      <w:bookmarkStart w:id="37" w:name="_LAMPIRAN_13_CONTOH"/>
-      <w:bookmarkEnd w:id="37"/>
+      <w:bookmarkStart w:id="44" w:name="_LAMPIRAN_13_CONTOH"/>
+      <w:bookmarkEnd w:id="44"/>
       <w:r>
         <w:rPr>
           <w:b/>
@@ -36985,6 +38614,12 @@
     </w:lvl>
   </w:abstractNum>
   <w:abstractNum w:abstractNumId="30" w15:restartNumberingAfterBreak="0">
+    <w:nsid w:val="707F15EA"/>
+    <w:multiLevelType w:val="multilevel"/>
+    <w:tmpl w:val="D7E27370"/>
+    <w:numStyleLink w:val="MyStyle"/>
+  </w:abstractNum>
+  <w:abstractNum w:abstractNumId="31" w15:restartNumberingAfterBreak="0">
     <w:nsid w:val="72130247"/>
     <w:multiLevelType w:val="multilevel"/>
     <w:tmpl w:val="74CC4D4C"/>
@@ -37097,7 +38732,7 @@
       </w:rPr>
     </w:lvl>
   </w:abstractNum>
-  <w:abstractNum w:abstractNumId="31" w15:restartNumberingAfterBreak="0">
+  <w:abstractNum w:abstractNumId="32" w15:restartNumberingAfterBreak="0">
     <w:nsid w:val="78CF76BE"/>
     <w:multiLevelType w:val="hybridMultilevel"/>
     <w:tmpl w:val="5C4C2742"/>
@@ -37210,7 +38845,7 @@
       </w:rPr>
     </w:lvl>
   </w:abstractNum>
-  <w:abstractNum w:abstractNumId="32" w15:restartNumberingAfterBreak="0">
+  <w:abstractNum w:abstractNumId="33" w15:restartNumberingAfterBreak="0">
     <w:nsid w:val="7D6307BC"/>
     <w:multiLevelType w:val="hybridMultilevel"/>
     <w:tmpl w:val="B9C2BE06"/>
@@ -37324,7 +38959,7 @@
     <w:abstractNumId w:val="18"/>
   </w:num>
   <w:num w:numId="10">
-    <w:abstractNumId w:val="30"/>
+    <w:abstractNumId w:val="31"/>
   </w:num>
   <w:num w:numId="11">
     <w:abstractNumId w:val="4"/>
@@ -37339,7 +38974,7 @@
     <w:abstractNumId w:val="9"/>
   </w:num>
   <w:num w:numId="15">
-    <w:abstractNumId w:val="32"/>
+    <w:abstractNumId w:val="33"/>
   </w:num>
   <w:num w:numId="16">
     <w:abstractNumId w:val="24"/>
@@ -37372,7 +39007,7 @@
     <w:abstractNumId w:val="17"/>
   </w:num>
   <w:num w:numId="26">
-    <w:abstractNumId w:val="31"/>
+    <w:abstractNumId w:val="32"/>
   </w:num>
   <w:num w:numId="27">
     <w:abstractNumId w:val="12"/>
@@ -37394,6 +39029,9 @@
   </w:num>
   <w:num w:numId="33">
     <w:abstractNumId w:val="23"/>
+  </w:num>
+  <w:num w:numId="34">
+    <w:abstractNumId w:val="30"/>
   </w:num>
   <w:numIdMacAtCleanup w:val="33"/>
 </w:numbering>
@@ -38877,6 +40515,33 @@
       <w:lang w:val="id-ID"/>
     </w:rPr>
   </w:style>
+  <w:style w:type="paragraph" w:styleId="Caption">
+    <w:name w:val="caption"/>
+    <w:basedOn w:val="Normal"/>
+    <w:next w:val="Normal"/>
+    <w:uiPriority w:val="35"/>
+    <w:unhideWhenUsed/>
+    <w:qFormat/>
+    <w:rsid w:val="001F6427"/>
+    <w:pPr>
+      <w:spacing w:after="200" w:line="240" w:lineRule="auto"/>
+    </w:pPr>
+    <w:rPr>
+      <w:i/>
+      <w:iCs/>
+      <w:color w:val="1F497D" w:themeColor="text2"/>
+      <w:sz w:val="18"/>
+      <w:szCs w:val="18"/>
+    </w:rPr>
+  </w:style>
+  <w:style w:type="paragraph" w:styleId="TableofFigures">
+    <w:name w:val="table of figures"/>
+    <w:basedOn w:val="Normal"/>
+    <w:next w:val="Normal"/>
+    <w:uiPriority w:val="99"/>
+    <w:unhideWhenUsed/>
+    <w:rsid w:val="00635800"/>
+  </w:style>
 </w:styles>
 </file>
 

</xml_diff>